<commit_message>
Added algoritmiek & Updated File structure
</commit_message>
<xml_diff>
--- a/Analyse/Word documenten/Analyse document.docx
+++ b/Analyse/Word documenten/Analyse document.docx
@@ -2392,21 +2392,7 @@
                 <w:rStyle w:val="Hyperlink"/>
                 <w:noProof/>
               </w:rPr>
-              <w:t>Testp</w:t>
-            </w:r>
-            <w:r>
-              <w:rPr>
-                <w:rStyle w:val="Hyperlink"/>
-                <w:noProof/>
-              </w:rPr>
-              <w:t>l</w:t>
-            </w:r>
-            <w:r>
-              <w:rPr>
-                <w:rStyle w:val="Hyperlink"/>
-                <w:noProof/>
-              </w:rPr>
-              <w:t>an</w:t>
+              <w:t>Testplan</w:t>
             </w:r>
             <w:r>
               <w:rPr>
@@ -2727,11 +2713,9 @@
         </w:numPr>
       </w:pPr>
       <w:bookmarkStart w:id="4" w:name="_Toc67667306"/>
-      <w:proofErr w:type="spellStart"/>
-      <w:r>
-        <w:t>App’s</w:t>
-      </w:r>
-      <w:proofErr w:type="spellEnd"/>
+      <w:r>
+        <w:t>Apps</w:t>
+      </w:r>
       <w:r>
         <w:t xml:space="preserve"> die lijken op mijn idee</w:t>
       </w:r>
@@ -2754,13 +2738,25 @@
     </w:p>
     <w:p>
       <w:r>
-        <w:t>Het ziet er verouderd en onoverzichtelijk uit, ook moet je hiervoor</w:t>
+        <w:t xml:space="preserve">Het ziet er verouderd en onoverzichtelijk uit, ook moet </w:t>
+      </w:r>
+      <w:r>
+        <w:t>er</w:t>
+      </w:r>
+      <w:r>
+        <w:t xml:space="preserve"> hiervoor</w:t>
       </w:r>
       <w:r>
         <w:t xml:space="preserve"> </w:t>
       </w:r>
       <w:r>
-        <w:t>na 30 dagen voor betalen.</w:t>
+        <w:t xml:space="preserve">na 30 dagen </w:t>
+      </w:r>
+      <w:r>
+        <w:t>betaald voor worden</w:t>
+      </w:r>
+      <w:r>
+        <w:t>.</w:t>
       </w:r>
     </w:p>
     <w:p>
@@ -3109,10 +3105,7 @@
           </w:tcPr>
           <w:p>
             <w:r>
-              <w:t>Gebruiker kan een t</w:t>
-            </w:r>
-            <w:r>
-              <w:t>ournament organiseren</w:t>
+              <w:t>Gebruiker kan een account registreren</w:t>
             </w:r>
           </w:p>
         </w:tc>
@@ -3122,25 +3115,7 @@
           </w:tcPr>
           <w:p>
             <w:r>
-              <w:t>Organiseert tournament</w:t>
-            </w:r>
-            <w:r>
-              <w:t xml:space="preserve"> </w:t>
-            </w:r>
-            <w:r>
-              <w:t xml:space="preserve">met </w:t>
-            </w:r>
-            <w:r>
-              <w:t xml:space="preserve">een </w:t>
-            </w:r>
-            <w:r>
-              <w:t>tournament type,</w:t>
-            </w:r>
-            <w:r>
-              <w:t xml:space="preserve"> een</w:t>
-            </w:r>
-            <w:r>
-              <w:t xml:space="preserve"> x aantal rondes, en een tijdsaandoening</w:t>
+              <w:t>Registreert account waarmee je kan inloggen.</w:t>
             </w:r>
           </w:p>
         </w:tc>
@@ -3173,7 +3148,6 @@
               <w:t>UC1</w:t>
             </w:r>
           </w:p>
-          <w:p/>
         </w:tc>
       </w:tr>
       <w:tr>
@@ -3193,7 +3167,7 @@
           </w:tcPr>
           <w:p>
             <w:r>
-              <w:t>Gebruiker kan een account registreren</w:t>
+              <w:t>Gebruiker kan inloggen met account</w:t>
             </w:r>
           </w:p>
         </w:tc>
@@ -3203,9 +3177,10 @@
           </w:tcPr>
           <w:p>
             <w:r>
-              <w:t>Registreert account waarmee je kan inloggen.</w:t>
-            </w:r>
-          </w:p>
+              <w:t>Inloggen op Chessinator</w:t>
+            </w:r>
+          </w:p>
+          <w:p/>
         </w:tc>
         <w:tc>
           <w:tcPr>
@@ -3216,6 +3191,7 @@
               <w:t>Must</w:t>
             </w:r>
           </w:p>
+          <w:p/>
         </w:tc>
         <w:tc>
           <w:tcPr>
@@ -3255,13 +3231,7 @@
           </w:tcPr>
           <w:p>
             <w:r>
-              <w:t>Gebruiker kan i</w:t>
-            </w:r>
-            <w:r>
-              <w:t>nloggen</w:t>
-            </w:r>
-            <w:r>
-              <w:t xml:space="preserve"> met account</w:t>
+              <w:t>Gebruiker kan een tournament organiseren</w:t>
             </w:r>
           </w:p>
         </w:tc>
@@ -3271,45 +3241,58 @@
           </w:tcPr>
           <w:p>
             <w:r>
-              <w:t>Inloggen op Chessinator</w:t>
+              <w:t>Organiseert tournament</w:t>
+            </w:r>
+            <w:r>
+              <w:t xml:space="preserve"> </w:t>
+            </w:r>
+            <w:r>
+              <w:t xml:space="preserve">met </w:t>
+            </w:r>
+            <w:r>
+              <w:t xml:space="preserve">een </w:t>
+            </w:r>
+            <w:r>
+              <w:t>tournament type,</w:t>
+            </w:r>
+            <w:r>
+              <w:t xml:space="preserve"> een</w:t>
+            </w:r>
+            <w:r>
+              <w:t xml:space="preserve"> x aantal rondes, en een tijdsaandoening</w:t>
+            </w:r>
+          </w:p>
+        </w:tc>
+        <w:tc>
+          <w:tcPr>
+            <w:tcW w:w="867" w:type="dxa"/>
+          </w:tcPr>
+          <w:p>
+            <w:r>
+              <w:t>Must</w:t>
+            </w:r>
+          </w:p>
+        </w:tc>
+        <w:tc>
+          <w:tcPr>
+            <w:tcW w:w="997" w:type="dxa"/>
+          </w:tcPr>
+          <w:p>
+            <w:r>
+              <w:t>Hoog</w:t>
+            </w:r>
+          </w:p>
+        </w:tc>
+        <w:tc>
+          <w:tcPr>
+            <w:tcW w:w="778" w:type="dxa"/>
+          </w:tcPr>
+          <w:p>
+            <w:r>
+              <w:t>UC3</w:t>
             </w:r>
           </w:p>
           <w:p/>
-        </w:tc>
-        <w:tc>
-          <w:tcPr>
-            <w:tcW w:w="867" w:type="dxa"/>
-          </w:tcPr>
-          <w:p>
-            <w:r>
-              <w:t>Must</w:t>
-            </w:r>
-          </w:p>
-          <w:p>
-            <w:pPr>
-              <w:jc w:val="center"/>
-            </w:pPr>
-          </w:p>
-        </w:tc>
-        <w:tc>
-          <w:tcPr>
-            <w:tcW w:w="997" w:type="dxa"/>
-          </w:tcPr>
-          <w:p>
-            <w:r>
-              <w:t>Hoog</w:t>
-            </w:r>
-          </w:p>
-        </w:tc>
-        <w:tc>
-          <w:tcPr>
-            <w:tcW w:w="778" w:type="dxa"/>
-          </w:tcPr>
-          <w:p>
-            <w:r>
-              <w:t>UC3</w:t>
-            </w:r>
-          </w:p>
         </w:tc>
       </w:tr>
       <w:tr>
@@ -3563,10 +3546,7 @@
           </w:tcPr>
           <w:p>
             <w:r>
-              <w:t>F</w:t>
-            </w:r>
-            <w:r>
-              <w:t>8</w:t>
+              <w:t>F8</w:t>
             </w:r>
           </w:p>
         </w:tc>
@@ -3647,10 +3627,7 @@
           </w:tcPr>
           <w:p>
             <w:r>
-              <w:t>F</w:t>
-            </w:r>
-            <w:r>
-              <w:t>9</w:t>
+              <w:t>F9</w:t>
             </w:r>
           </w:p>
         </w:tc>
@@ -3712,10 +3689,7 @@
           </w:tcPr>
           <w:p>
             <w:r>
-              <w:t>F</w:t>
-            </w:r>
-            <w:r>
-              <w:t>10</w:t>
+              <w:t>F10</w:t>
             </w:r>
           </w:p>
         </w:tc>
@@ -3777,10 +3751,7 @@
           </w:tcPr>
           <w:p>
             <w:r>
-              <w:t>F</w:t>
-            </w:r>
-            <w:r>
-              <w:t>11</w:t>
+              <w:t>F11</w:t>
             </w:r>
           </w:p>
         </w:tc>
@@ -3790,22 +3761,7 @@
           </w:tcPr>
           <w:p>
             <w:r>
-              <w:t xml:space="preserve">Aangepast/ </w:t>
-            </w:r>
-            <w:r>
-              <w:t>w</w:t>
-            </w:r>
-            <w:r>
-              <w:t xml:space="preserve">illekeurig </w:t>
-            </w:r>
-            <w:r>
-              <w:t>k</w:t>
-            </w:r>
-            <w:r>
-              <w:t>lassement</w:t>
-            </w:r>
-            <w:r>
-              <w:t xml:space="preserve"> instellen</w:t>
+              <w:t>Aangepast/ willekeurig klassement instellen</w:t>
             </w:r>
           </w:p>
         </w:tc>
@@ -3835,10 +3791,7 @@
           </w:tcPr>
           <w:p>
             <w:r>
-              <w:t>L</w:t>
-            </w:r>
-            <w:r>
-              <w:t>aag</w:t>
+              <w:t>Laag</w:t>
             </w:r>
           </w:p>
         </w:tc>
@@ -3856,13 +3809,7 @@
           </w:tcPr>
           <w:p>
             <w:r>
-              <w:t>F</w:t>
-            </w:r>
-            <w:r>
-              <w:t>1</w:t>
-            </w:r>
-            <w:r>
-              <w:t>2</w:t>
+              <w:t>F12</w:t>
             </w:r>
           </w:p>
         </w:tc>
@@ -3882,10 +3829,7 @@
           </w:tcPr>
           <w:p>
             <w:r>
-              <w:t>V</w:t>
-            </w:r>
-            <w:r>
-              <w:t>ertalen naar de geselecteerde taal</w:t>
+              <w:t>Vertalen naar de geselecteerde taal</w:t>
             </w:r>
           </w:p>
         </w:tc>
@@ -3905,10 +3849,7 @@
           </w:tcPr>
           <w:p>
             <w:r>
-              <w:t>L</w:t>
-            </w:r>
-            <w:r>
-              <w:t>aag</w:t>
+              <w:t>Laag</w:t>
             </w:r>
           </w:p>
         </w:tc>
@@ -4023,26 +3964,198 @@
           <w:b/>
           <w:bCs/>
         </w:rPr>
-        <w:t xml:space="preserve">01: </w:t>
+        <w:t>0</w:t>
       </w:r>
       <w:r>
         <w:rPr>
           <w:b/>
           <w:bCs/>
         </w:rPr>
-        <w:t>Gebruiker kan een t</w:t>
+        <w:t>1</w:t>
       </w:r>
       <w:r>
         <w:rPr>
           <w:b/>
           <w:bCs/>
         </w:rPr>
-        <w:t>ournament organiseren.</w:t>
+        <w:t xml:space="preserve">: </w:t>
+      </w:r>
+      <w:r>
+        <w:rPr>
+          <w:b/>
+          <w:bCs/>
+        </w:rPr>
+        <w:t>Gebruiker kan een account r</w:t>
+      </w:r>
+      <w:r>
+        <w:rPr>
+          <w:b/>
+          <w:bCs/>
+        </w:rPr>
+        <w:t>egistr</w:t>
+      </w:r>
+      <w:r>
+        <w:rPr>
+          <w:b/>
+          <w:bCs/>
+        </w:rPr>
+        <w:t>eren</w:t>
       </w:r>
     </w:p>
     <w:p>
       <w:r>
-        <w:t xml:space="preserve">B-01.1: Alleen de tournament types </w:t>
+        <w:t>K</w:t>
+      </w:r>
+      <w:r>
+        <w:t>-0</w:t>
+      </w:r>
+      <w:r>
+        <w:t>1</w:t>
+      </w:r>
+      <w:r>
+        <w:t>.1: Account aanmaken voor het inloggen op Chessinator</w:t>
+      </w:r>
+      <w:r>
+        <w:t>.</w:t>
+      </w:r>
+    </w:p>
+    <w:p>
+      <w:pPr>
+        <w:rPr>
+          <w:b/>
+          <w:bCs/>
+        </w:rPr>
+      </w:pPr>
+      <w:r>
+        <w:rPr>
+          <w:b/>
+          <w:bCs/>
+        </w:rPr>
+        <w:t>0</w:t>
+      </w:r>
+      <w:r>
+        <w:rPr>
+          <w:b/>
+          <w:bCs/>
+        </w:rPr>
+        <w:t>2</w:t>
+      </w:r>
+      <w:r>
+        <w:rPr>
+          <w:b/>
+          <w:bCs/>
+        </w:rPr>
+        <w:t>:</w:t>
+      </w:r>
+      <w:r>
+        <w:rPr>
+          <w:b/>
+          <w:bCs/>
+        </w:rPr>
+        <w:t xml:space="preserve"> </w:t>
+      </w:r>
+      <w:r>
+        <w:rPr>
+          <w:b/>
+          <w:bCs/>
+        </w:rPr>
+        <w:t>Gebruiker kan i</w:t>
+      </w:r>
+      <w:r>
+        <w:rPr>
+          <w:b/>
+          <w:bCs/>
+        </w:rPr>
+        <w:t>nloggen</w:t>
+      </w:r>
+      <w:r>
+        <w:rPr>
+          <w:b/>
+          <w:bCs/>
+        </w:rPr>
+        <w:t xml:space="preserve"> met een account</w:t>
+      </w:r>
+    </w:p>
+    <w:p>
+      <w:r>
+        <w:t>K-0</w:t>
+      </w:r>
+      <w:r>
+        <w:t>2</w:t>
+      </w:r>
+      <w:r>
+        <w:t>.1: Tournamenten organiseren</w:t>
+      </w:r>
+    </w:p>
+    <w:p>
+      <w:r>
+        <w:t>K-0</w:t>
+      </w:r>
+      <w:r>
+        <w:t>2</w:t>
+      </w:r>
+      <w:r>
+        <w:t>.2: Leaderboards bekijken</w:t>
+      </w:r>
+    </w:p>
+    <w:p>
+      <w:r>
+        <w:t>K-0</w:t>
+      </w:r>
+      <w:r>
+        <w:t>2</w:t>
+      </w:r>
+      <w:r>
+        <w:t>.3: Statistieken vergelijken met andere gebruikers</w:t>
+      </w:r>
+    </w:p>
+    <w:p>
+      <w:r>
+        <w:t>K-0</w:t>
+      </w:r>
+      <w:r>
+        <w:t>2</w:t>
+      </w:r>
+      <w:r>
+        <w:t xml:space="preserve">.4: </w:t>
+      </w:r>
+      <w:r>
+        <w:t>De gebruiker kan uitloggen</w:t>
+      </w:r>
+    </w:p>
+    <w:p>
+      <w:r>
+        <w:rPr>
+          <w:b/>
+          <w:bCs/>
+        </w:rPr>
+        <w:t>0</w:t>
+      </w:r>
+      <w:r>
+        <w:rPr>
+          <w:b/>
+          <w:bCs/>
+        </w:rPr>
+        <w:t>3</w:t>
+      </w:r>
+      <w:r>
+        <w:rPr>
+          <w:b/>
+          <w:bCs/>
+        </w:rPr>
+        <w:t xml:space="preserve">: </w:t>
+      </w:r>
+      <w:r>
+        <w:rPr>
+          <w:b/>
+          <w:bCs/>
+        </w:rPr>
+        <w:t>Gebruiker kan een tournament organiseren.</w:t>
+      </w:r>
+    </w:p>
+    <w:p>
+      <w:r>
+        <w:t xml:space="preserve">B-03.1: Alleen de tournament types </w:t>
       </w:r>
       <w:r>
         <w:rPr>
@@ -4067,127 +4180,13 @@
     </w:p>
     <w:p>
       <w:r>
-        <w:t>K-01.1: Overzicht tournament met</w:t>
+        <w:t>K-03.1: Overzicht tournament met</w:t>
       </w:r>
       <w:r>
         <w:t xml:space="preserve"> </w:t>
       </w:r>
       <w:r>
         <w:t>Tournament-type, een x aantal rondes en een tijdsaandoening.</w:t>
-      </w:r>
-    </w:p>
-    <w:p>
-      <w:r>
-        <w:rPr>
-          <w:b/>
-          <w:bCs/>
-        </w:rPr>
-        <w:t xml:space="preserve">02: </w:t>
-      </w:r>
-      <w:r>
-        <w:rPr>
-          <w:b/>
-          <w:bCs/>
-        </w:rPr>
-        <w:t>Gebruiker kan een account r</w:t>
-      </w:r>
-      <w:r>
-        <w:rPr>
-          <w:b/>
-          <w:bCs/>
-        </w:rPr>
-        <w:t>egistr</w:t>
-      </w:r>
-      <w:r>
-        <w:rPr>
-          <w:b/>
-          <w:bCs/>
-        </w:rPr>
-        <w:t>eren</w:t>
-      </w:r>
-    </w:p>
-    <w:p>
-      <w:r>
-        <w:t>K</w:t>
-      </w:r>
-      <w:r>
-        <w:t>-02.1: Account aanmaken voor het inloggen op Chessinator</w:t>
-      </w:r>
-      <w:r>
-        <w:t>.</w:t>
-      </w:r>
-    </w:p>
-    <w:p>
-      <w:pPr>
-        <w:rPr>
-          <w:b/>
-          <w:bCs/>
-        </w:rPr>
-      </w:pPr>
-      <w:r>
-        <w:rPr>
-          <w:b/>
-          <w:bCs/>
-        </w:rPr>
-        <w:t>03</w:t>
-      </w:r>
-      <w:r>
-        <w:rPr>
-          <w:b/>
-          <w:bCs/>
-        </w:rPr>
-        <w:t>:</w:t>
-      </w:r>
-      <w:r>
-        <w:rPr>
-          <w:b/>
-          <w:bCs/>
-        </w:rPr>
-        <w:t xml:space="preserve"> </w:t>
-      </w:r>
-      <w:r>
-        <w:rPr>
-          <w:b/>
-          <w:bCs/>
-        </w:rPr>
-        <w:t>Gebruiker kan i</w:t>
-      </w:r>
-      <w:r>
-        <w:rPr>
-          <w:b/>
-          <w:bCs/>
-        </w:rPr>
-        <w:t>nloggen</w:t>
-      </w:r>
-      <w:r>
-        <w:rPr>
-          <w:b/>
-          <w:bCs/>
-        </w:rPr>
-        <w:t xml:space="preserve"> met een account</w:t>
-      </w:r>
-    </w:p>
-    <w:p>
-      <w:r>
-        <w:t>K-03.1: Tournamenten organiseren</w:t>
-      </w:r>
-    </w:p>
-    <w:p>
-      <w:r>
-        <w:t>K-03.2: Leaderboards bekijken</w:t>
-      </w:r>
-    </w:p>
-    <w:p>
-      <w:r>
-        <w:t>K-03.3: Statistieken vergelijken met andere gebruikers</w:t>
-      </w:r>
-    </w:p>
-    <w:p>
-      <w:r>
-        <w:t xml:space="preserve">K-03.4: </w:t>
-      </w:r>
-      <w:r>
-        <w:t>De gebruiker kan uitloggen</w:t>
       </w:r>
     </w:p>
     <w:p>
@@ -5085,7 +5084,10 @@
           </w:tcPr>
           <w:p>
             <w:r>
-              <w:t>UC1</w:t>
+              <w:t>UC</w:t>
+            </w:r>
+            <w:r>
+              <w:t>1</w:t>
             </w:r>
           </w:p>
         </w:tc>
@@ -5107,7 +5109,7 @@
           </w:tcPr>
           <w:p>
             <w:r>
-              <w:t>Gebruiker kan een tournament organiseren</w:t>
+              <w:t>Gebruiker kan een account registreren</w:t>
             </w:r>
           </w:p>
         </w:tc>
@@ -5129,49 +5131,7 @@
           </w:tcPr>
           <w:p>
             <w:r>
-              <w:t>Organiseert tournament</w:t>
-            </w:r>
-            <w:r>
-              <w:t xml:space="preserve"> </w:t>
-            </w:r>
-            <w:r>
-              <w:t xml:space="preserve">met </w:t>
-            </w:r>
-            <w:r>
-              <w:t xml:space="preserve">een </w:t>
-            </w:r>
-            <w:r>
-              <w:rPr>
-                <w:b/>
-                <w:bCs/>
-              </w:rPr>
-              <w:t>tournament type</w:t>
-            </w:r>
-            <w:r>
-              <w:t>,</w:t>
-            </w:r>
-            <w:r>
-              <w:t xml:space="preserve"> een</w:t>
-            </w:r>
-            <w:r>
-              <w:t xml:space="preserve"> x aantal </w:t>
-            </w:r>
-            <w:r>
-              <w:rPr>
-                <w:b/>
-                <w:bCs/>
-              </w:rPr>
-              <w:t>rondes</w:t>
-            </w:r>
-            <w:r>
-              <w:t xml:space="preserve">, en een </w:t>
-            </w:r>
-            <w:r>
-              <w:rPr>
-                <w:b/>
-                <w:bCs/>
-              </w:rPr>
-              <w:t>tijdsaandoening</w:t>
+              <w:t>Registreert account waarmee je kan inloggen</w:t>
             </w:r>
           </w:p>
         </w:tc>
@@ -5215,7 +5175,7 @@
           </w:tcPr>
           <w:p>
             <w:r>
-              <w:t>De actor wil een tournament organiseren</w:t>
+              <w:t>Je hebt nog geen account</w:t>
             </w:r>
           </w:p>
         </w:tc>
@@ -5240,11 +5200,11 @@
               <w:pStyle w:val="Lijstalinea"/>
               <w:numPr>
                 <w:ilvl w:val="0"/>
-                <w:numId w:val="9"/>
+                <w:numId w:val="7"/>
               </w:numPr>
             </w:pPr>
             <w:r>
-              <w:t>De actor vult tournament gegevens in</w:t>
+              <w:t>De actor vult gegevens in en bevestigt deze</w:t>
             </w:r>
           </w:p>
           <w:p>
@@ -5252,19 +5212,17 @@
               <w:pStyle w:val="Lijstalinea"/>
               <w:numPr>
                 <w:ilvl w:val="0"/>
-                <w:numId w:val="9"/>
+                <w:numId w:val="7"/>
               </w:numPr>
             </w:pPr>
             <w:r>
-              <w:t xml:space="preserve">Het systeem gaat naar volgende </w:t>
-            </w:r>
-            <w:proofErr w:type="gramStart"/>
-            <w:r>
-              <w:t>pagina[</w:t>
-            </w:r>
-            <w:proofErr w:type="gramEnd"/>
-            <w:r>
-              <w:t>1]</w:t>
+              <w:t>Het systeem toont melding dat het account is geregistreerd</w:t>
+            </w:r>
+            <w:r>
+              <w:t xml:space="preserve"> </w:t>
+            </w:r>
+            <w:r>
+              <w:t>[1]</w:t>
             </w:r>
           </w:p>
         </w:tc>
@@ -5289,18 +5247,29 @@
               <w:pStyle w:val="Lijstalinea"/>
               <w:numPr>
                 <w:ilvl w:val="0"/>
-                <w:numId w:val="10"/>
+                <w:numId w:val="8"/>
               </w:numPr>
             </w:pPr>
             <w:r>
-              <w:t xml:space="preserve">Actor heeft ongeldige tournament gegevens ingevoerd, systeem </w:t>
-            </w:r>
-            <w:r>
-              <w:t>toont</w:t>
-            </w:r>
-            <w:r>
-              <w:t xml:space="preserve"> foutmelding</w:t>
-            </w:r>
+              <w:t xml:space="preserve">Actor heeft ongeldige gegevens </w:t>
+            </w:r>
+            <w:r>
+              <w:t>ingevoerd</w:t>
+            </w:r>
+            <w:r>
+              <w:t xml:space="preserve">, </w:t>
+            </w:r>
+            <w:r>
+              <w:t>s</w:t>
+            </w:r>
+            <w:r>
+              <w:t>ysteem toont foutmelding</w:t>
+            </w:r>
+          </w:p>
+          <w:p>
+            <w:pPr>
+              <w:pStyle w:val="Lijstalinea"/>
+            </w:pPr>
           </w:p>
         </w:tc>
       </w:tr>
@@ -5321,31 +5290,22 @@
           </w:tcPr>
           <w:p>
             <w:r>
-              <w:t>Het systeem</w:t>
-            </w:r>
-            <w:r>
-              <w:t xml:space="preserve"> </w:t>
-            </w:r>
-            <w:r>
-              <w:t>leidt de actor</w:t>
-            </w:r>
-            <w:r>
-              <w:t xml:space="preserve"> naar een </w:t>
-            </w:r>
-            <w:r>
-              <w:t>overzicht</w:t>
-            </w:r>
-            <w:r>
-              <w:t xml:space="preserve"> met de juiste tournament gegevens</w:t>
-            </w:r>
-            <w:r>
-              <w:t xml:space="preserve"> van </w:t>
-            </w:r>
-            <w:r>
-              <w:t xml:space="preserve">de </w:t>
-            </w:r>
-            <w:r>
-              <w:t>bijhorende tournament-type</w:t>
+              <w:t>Het systeem registreert een</w:t>
+            </w:r>
+            <w:r>
+              <w:t xml:space="preserve"> accou</w:t>
+            </w:r>
+            <w:r>
+              <w:t>n</w:t>
+            </w:r>
+            <w:r>
+              <w:t xml:space="preserve">t </w:t>
+            </w:r>
+            <w:r>
+              <w:t>in de</w:t>
+            </w:r>
+            <w:r>
+              <w:t xml:space="preserve"> database met de juiste gegevens.</w:t>
             </w:r>
           </w:p>
         </w:tc>
@@ -5379,7 +5339,10 @@
           </w:tcPr>
           <w:p>
             <w:r>
-              <w:t>UC2</w:t>
+              <w:t>UC</w:t>
+            </w:r>
+            <w:r>
+              <w:t>2</w:t>
             </w:r>
           </w:p>
         </w:tc>
@@ -5401,7 +5364,13 @@
           </w:tcPr>
           <w:p>
             <w:r>
-              <w:t>Gebruiker kan een account registreren</w:t>
+              <w:t xml:space="preserve">Gebruiker kan inloggen met </w:t>
+            </w:r>
+            <w:r>
+              <w:t xml:space="preserve">een </w:t>
+            </w:r>
+            <w:r>
+              <w:t>account</w:t>
             </w:r>
           </w:p>
         </w:tc>
@@ -5423,7 +5392,7 @@
           </w:tcPr>
           <w:p>
             <w:r>
-              <w:t>Registreert account waarmee je kan inloggen</w:t>
+              <w:t>Inloggen op Chessinator</w:t>
             </w:r>
           </w:p>
         </w:tc>
@@ -5467,7 +5436,10 @@
           </w:tcPr>
           <w:p>
             <w:r>
-              <w:t>Je hebt nog geen account</w:t>
+              <w:t>De actor heeft een</w:t>
+            </w:r>
+            <w:r>
+              <w:t xml:space="preserve"> account geregistreerd</w:t>
             </w:r>
           </w:p>
         </w:tc>
@@ -5492,11 +5464,20 @@
               <w:pStyle w:val="Lijstalinea"/>
               <w:numPr>
                 <w:ilvl w:val="0"/>
-                <w:numId w:val="7"/>
+                <w:numId w:val="11"/>
               </w:numPr>
             </w:pPr>
             <w:r>
-              <w:t>De actor vult gegevens in en bevestigt deze</w:t>
+              <w:t>De actor v</w:t>
+            </w:r>
+            <w:r>
+              <w:t xml:space="preserve">ult </w:t>
+            </w:r>
+            <w:r>
+              <w:t xml:space="preserve">inloggegevens </w:t>
+            </w:r>
+            <w:r>
+              <w:t>in</w:t>
             </w:r>
           </w:p>
           <w:p>
@@ -5504,17 +5485,14 @@
               <w:pStyle w:val="Lijstalinea"/>
               <w:numPr>
                 <w:ilvl w:val="0"/>
-                <w:numId w:val="7"/>
+                <w:numId w:val="11"/>
               </w:numPr>
             </w:pPr>
             <w:r>
-              <w:t>Het systeem toont melding dat het account is geregistreerd</w:t>
-            </w:r>
-            <w:r>
-              <w:t xml:space="preserve"> </w:t>
-            </w:r>
-            <w:r>
-              <w:t>[1]</w:t>
+              <w:t>Het systeem gaat naar de homepagina</w:t>
+            </w:r>
+            <w:r>
+              <w:t xml:space="preserve"> [1]</w:t>
             </w:r>
           </w:p>
         </w:tc>
@@ -5539,29 +5517,12 @@
               <w:pStyle w:val="Lijstalinea"/>
               <w:numPr>
                 <w:ilvl w:val="0"/>
-                <w:numId w:val="8"/>
+                <w:numId w:val="12"/>
               </w:numPr>
             </w:pPr>
             <w:r>
-              <w:t xml:space="preserve">Actor heeft ongeldige gegevens </w:t>
-            </w:r>
-            <w:r>
-              <w:t>ingevoerd</w:t>
-            </w:r>
-            <w:r>
-              <w:t xml:space="preserve">, </w:t>
-            </w:r>
-            <w:r>
-              <w:t>s</w:t>
-            </w:r>
-            <w:r>
-              <w:t>ysteem toont foutmelding</w:t>
-            </w:r>
-          </w:p>
-          <w:p>
-            <w:pPr>
-              <w:pStyle w:val="Lijstalinea"/>
-            </w:pPr>
+              <w:t>De actor heeft ongeldige inloggegevens ingevuld, systeem toont foutmelding</w:t>
+            </w:r>
           </w:p>
         </w:tc>
       </w:tr>
@@ -5582,22 +5543,7 @@
           </w:tcPr>
           <w:p>
             <w:r>
-              <w:t>Het systeem registreert een</w:t>
-            </w:r>
-            <w:r>
-              <w:t xml:space="preserve"> accou</w:t>
-            </w:r>
-            <w:r>
-              <w:t>n</w:t>
-            </w:r>
-            <w:r>
-              <w:t xml:space="preserve">t </w:t>
-            </w:r>
-            <w:r>
-              <w:t>in de</w:t>
-            </w:r>
-            <w:r>
-              <w:t xml:space="preserve"> database met de juiste gegevens.</w:t>
+              <w:t>Het systeem stuurt de actor door naar de homepagina</w:t>
             </w:r>
           </w:p>
         </w:tc>
@@ -5653,13 +5599,7 @@
           </w:tcPr>
           <w:p>
             <w:r>
-              <w:t xml:space="preserve">Gebruiker kan inloggen met </w:t>
-            </w:r>
-            <w:r>
-              <w:t xml:space="preserve">een </w:t>
-            </w:r>
-            <w:r>
-              <w:t>account</w:t>
+              <w:t>Gebruiker kan een tournament organiseren</w:t>
             </w:r>
           </w:p>
         </w:tc>
@@ -5681,7 +5621,49 @@
           </w:tcPr>
           <w:p>
             <w:r>
-              <w:t>Inloggen op Chessinator</w:t>
+              <w:t>Organiseert tournament</w:t>
+            </w:r>
+            <w:r>
+              <w:t xml:space="preserve"> </w:t>
+            </w:r>
+            <w:r>
+              <w:t xml:space="preserve">met </w:t>
+            </w:r>
+            <w:r>
+              <w:t xml:space="preserve">een </w:t>
+            </w:r>
+            <w:r>
+              <w:rPr>
+                <w:b/>
+                <w:bCs/>
+              </w:rPr>
+              <w:t>tournament type</w:t>
+            </w:r>
+            <w:r>
+              <w:t>,</w:t>
+            </w:r>
+            <w:r>
+              <w:t xml:space="preserve"> een</w:t>
+            </w:r>
+            <w:r>
+              <w:t xml:space="preserve"> x aantal </w:t>
+            </w:r>
+            <w:r>
+              <w:rPr>
+                <w:b/>
+                <w:bCs/>
+              </w:rPr>
+              <w:t>rondes</w:t>
+            </w:r>
+            <w:r>
+              <w:t xml:space="preserve">, en een </w:t>
+            </w:r>
+            <w:r>
+              <w:rPr>
+                <w:b/>
+                <w:bCs/>
+              </w:rPr>
+              <w:t>tijdsaandoening</w:t>
             </w:r>
           </w:p>
         </w:tc>
@@ -5725,10 +5707,7 @@
           </w:tcPr>
           <w:p>
             <w:r>
-              <w:t>De actor heeft een</w:t>
-            </w:r>
-            <w:r>
-              <w:t xml:space="preserve"> account geregistreerd</w:t>
+              <w:t>De actor wil een tournament organiseren</w:t>
             </w:r>
           </w:p>
         </w:tc>
@@ -5753,20 +5732,11 @@
               <w:pStyle w:val="Lijstalinea"/>
               <w:numPr>
                 <w:ilvl w:val="0"/>
-                <w:numId w:val="11"/>
+                <w:numId w:val="9"/>
               </w:numPr>
             </w:pPr>
             <w:r>
-              <w:t>De actor v</w:t>
-            </w:r>
-            <w:r>
-              <w:t xml:space="preserve">ult </w:t>
-            </w:r>
-            <w:r>
-              <w:t xml:space="preserve">inloggegevens </w:t>
-            </w:r>
-            <w:r>
-              <w:t>in</w:t>
+              <w:t>De actor vult tournament gegevens in</w:t>
             </w:r>
           </w:p>
           <w:p>
@@ -5774,14 +5744,19 @@
               <w:pStyle w:val="Lijstalinea"/>
               <w:numPr>
                 <w:ilvl w:val="0"/>
-                <w:numId w:val="11"/>
+                <w:numId w:val="9"/>
               </w:numPr>
             </w:pPr>
             <w:r>
-              <w:t>Het systeem gaat naar de homepagina</w:t>
-            </w:r>
-            <w:r>
-              <w:t xml:space="preserve"> [1]</w:t>
+              <w:t xml:space="preserve">Het systeem gaat naar volgende </w:t>
+            </w:r>
+            <w:proofErr w:type="gramStart"/>
+            <w:r>
+              <w:t>pagina[</w:t>
+            </w:r>
+            <w:proofErr w:type="gramEnd"/>
+            <w:r>
+              <w:t>1]</w:t>
             </w:r>
           </w:p>
         </w:tc>
@@ -5806,11 +5781,11 @@
               <w:pStyle w:val="Lijstalinea"/>
               <w:numPr>
                 <w:ilvl w:val="0"/>
-                <w:numId w:val="12"/>
+                <w:numId w:val="10"/>
               </w:numPr>
             </w:pPr>
             <w:r>
-              <w:t>De actor heeft ongeldige inloggegevens ingevuld, systeem toont foutmelding</w:t>
+              <w:t>Actor heeft ongeldige tournament gegevens ingevoerd, systeem toont foutmelding</w:t>
             </w:r>
           </w:p>
         </w:tc>
@@ -5832,7 +5807,7 @@
           </w:tcPr>
           <w:p>
             <w:r>
-              <w:t>Het systeem stuurt de actor door naar de homepagina</w:t>
+              <w:t>Het systeem leidt de actor naar een overzicht met de juiste tournament gegevens van de bijhorende tournament-type</w:t>
             </w:r>
           </w:p>
         </w:tc>
@@ -7907,52 +7882,109 @@
     <w:tbl>
       <w:tblPr>
         <w:tblStyle w:val="Tabelraster"/>
-        <w:tblW w:w="9918" w:type="dxa"/>
+        <w:tblW w:w="9209" w:type="dxa"/>
+        <w:tblLayout w:type="fixed"/>
         <w:tblLook w:val="04A0" w:firstRow="1" w:lastRow="0" w:firstColumn="1" w:lastColumn="0" w:noHBand="0" w:noVBand="1"/>
       </w:tblPr>
       <w:tblGrid>
-        <w:gridCol w:w="1129"/>
-        <w:gridCol w:w="1134"/>
-        <w:gridCol w:w="3969"/>
-        <w:gridCol w:w="3686"/>
+        <w:gridCol w:w="935"/>
+        <w:gridCol w:w="953"/>
+        <w:gridCol w:w="2785"/>
+        <w:gridCol w:w="2410"/>
+        <w:gridCol w:w="2126"/>
       </w:tblGrid>
       <w:tr>
         <w:tc>
           <w:tcPr>
-            <w:tcW w:w="1129" w:type="dxa"/>
-          </w:tcPr>
-          <w:p>
-            <w:r>
+            <w:tcW w:w="935" w:type="dxa"/>
+            <w:shd w:val="clear" w:color="auto" w:fill="5B9BD5" w:themeFill="accent5"/>
+          </w:tcPr>
+          <w:p>
+            <w:pPr>
+              <w:rPr>
+                <w:color w:val="FFFFFF" w:themeColor="background1"/>
+              </w:rPr>
+            </w:pPr>
+            <w:r>
+              <w:rPr>
+                <w:color w:val="FFFFFF" w:themeColor="background1"/>
+              </w:rPr>
               <w:t>TCID</w:t>
             </w:r>
           </w:p>
         </w:tc>
         <w:tc>
           <w:tcPr>
-            <w:tcW w:w="1134" w:type="dxa"/>
-          </w:tcPr>
-          <w:p>
-            <w:r>
+            <w:tcW w:w="953" w:type="dxa"/>
+            <w:shd w:val="clear" w:color="auto" w:fill="5B9BD5" w:themeFill="accent5"/>
+          </w:tcPr>
+          <w:p>
+            <w:pPr>
+              <w:rPr>
+                <w:color w:val="FFFFFF" w:themeColor="background1"/>
+              </w:rPr>
+            </w:pPr>
+            <w:r>
+              <w:rPr>
+                <w:color w:val="FFFFFF" w:themeColor="background1"/>
+              </w:rPr>
               <w:t>UCID</w:t>
             </w:r>
           </w:p>
         </w:tc>
         <w:tc>
           <w:tcPr>
-            <w:tcW w:w="3969" w:type="dxa"/>
-          </w:tcPr>
-          <w:p>
-            <w:r>
+            <w:tcW w:w="2785" w:type="dxa"/>
+            <w:shd w:val="clear" w:color="auto" w:fill="5B9BD5" w:themeFill="accent5"/>
+          </w:tcPr>
+          <w:p>
+            <w:pPr>
+              <w:rPr>
+                <w:color w:val="FFFFFF" w:themeColor="background1"/>
+              </w:rPr>
+            </w:pPr>
+            <w:r>
+              <w:rPr>
+                <w:color w:val="FFFFFF" w:themeColor="background1"/>
+              </w:rPr>
+              <w:t>Omschrijving</w:t>
+            </w:r>
+          </w:p>
+        </w:tc>
+        <w:tc>
+          <w:tcPr>
+            <w:tcW w:w="2410" w:type="dxa"/>
+            <w:shd w:val="clear" w:color="auto" w:fill="5B9BD5" w:themeFill="accent5"/>
+          </w:tcPr>
+          <w:p>
+            <w:pPr>
+              <w:rPr>
+                <w:color w:val="FFFFFF" w:themeColor="background1"/>
+              </w:rPr>
+            </w:pPr>
+            <w:r>
+              <w:rPr>
+                <w:color w:val="FFFFFF" w:themeColor="background1"/>
+              </w:rPr>
               <w:t>Invoer</w:t>
             </w:r>
           </w:p>
         </w:tc>
         <w:tc>
           <w:tcPr>
-            <w:tcW w:w="3686" w:type="dxa"/>
-          </w:tcPr>
-          <w:p>
-            <w:r>
+            <w:tcW w:w="2126" w:type="dxa"/>
+            <w:shd w:val="clear" w:color="auto" w:fill="5B9BD5" w:themeFill="accent5"/>
+          </w:tcPr>
+          <w:p>
+            <w:pPr>
+              <w:rPr>
+                <w:color w:val="FFFFFF" w:themeColor="background1"/>
+              </w:rPr>
+            </w:pPr>
+            <w:r>
+              <w:rPr>
+                <w:color w:val="FFFFFF" w:themeColor="background1"/>
+              </w:rPr>
               <w:t>Verwachte uitvoer</w:t>
             </w:r>
           </w:p>
@@ -7961,2001 +7993,595 @@
       <w:tr>
         <w:tc>
           <w:tcPr>
-            <w:tcW w:w="1129" w:type="dxa"/>
-          </w:tcPr>
-          <w:p>
-            <w:r>
-              <w:t>TC01</w:t>
-            </w:r>
-          </w:p>
-        </w:tc>
-        <w:tc>
-          <w:tcPr>
-            <w:tcW w:w="1134" w:type="dxa"/>
-          </w:tcPr>
-          <w:p>
-            <w:r>
-              <w:t>UC01</w:t>
-            </w:r>
-          </w:p>
-        </w:tc>
-        <w:tc>
-          <w:tcPr>
-            <w:tcW w:w="3969" w:type="dxa"/>
-          </w:tcPr>
-          <w:p/>
-        </w:tc>
-        <w:tc>
-          <w:tcPr>
-            <w:tcW w:w="3686" w:type="dxa"/>
-          </w:tcPr>
-          <w:p/>
+            <w:tcW w:w="9209" w:type="dxa"/>
+            <w:gridSpan w:val="5"/>
+            <w:shd w:val="clear" w:color="auto" w:fill="FFFFFF" w:themeFill="background1"/>
+          </w:tcPr>
+          <w:p>
+            <w:pPr>
+              <w:jc w:val="center"/>
+              <w:rPr>
+                <w:b/>
+                <w:bCs/>
+                <w:i/>
+                <w:iCs/>
+                <w:color w:val="FFFFFF" w:themeColor="background1"/>
+              </w:rPr>
+            </w:pPr>
+            <w:r>
+              <w:rPr>
+                <w:b/>
+                <w:bCs/>
+                <w:i/>
+                <w:iCs/>
+                <w:color w:val="000000" w:themeColor="text1"/>
+              </w:rPr>
+              <w:t>Must</w:t>
+            </w:r>
+            <w:r>
+              <w:rPr>
+                <w:b/>
+                <w:bCs/>
+                <w:i/>
+                <w:iCs/>
+                <w:color w:val="000000" w:themeColor="text1"/>
+              </w:rPr>
+              <w:t xml:space="preserve"> have</w:t>
+            </w:r>
+          </w:p>
         </w:tc>
       </w:tr>
       <w:tr>
         <w:tc>
           <w:tcPr>
-            <w:tcW w:w="1129" w:type="dxa"/>
-          </w:tcPr>
+            <w:tcW w:w="935" w:type="dxa"/>
+          </w:tcPr>
+          <w:p>
+            <w:r>
+              <w:t>TC01</w:t>
+            </w:r>
+          </w:p>
+        </w:tc>
+        <w:tc>
+          <w:tcPr>
+            <w:tcW w:w="953" w:type="dxa"/>
+          </w:tcPr>
+          <w:p>
+            <w:r>
+              <w:t>UC01</w:t>
+            </w:r>
+          </w:p>
+        </w:tc>
+        <w:tc>
+          <w:tcPr>
+            <w:tcW w:w="2785" w:type="dxa"/>
+          </w:tcPr>
+          <w:p>
+            <w:r>
+              <w:t>Gebruiker kan een account registreren</w:t>
+            </w:r>
+          </w:p>
+        </w:tc>
+        <w:tc>
+          <w:tcPr>
+            <w:tcW w:w="2410" w:type="dxa"/>
+          </w:tcPr>
+          <w:p>
+            <w:r>
+              <w:t>Email</w:t>
+            </w:r>
+          </w:p>
+          <w:p>
+            <w:r>
+              <w:t>Gebruikersnaam</w:t>
+            </w:r>
+          </w:p>
+          <w:p>
+            <w:r>
+              <w:t>Wachtwoord</w:t>
+            </w:r>
+          </w:p>
+          <w:p>
+            <w:r>
+              <w:t>Land</w:t>
+            </w:r>
+          </w:p>
           <w:p/>
         </w:tc>
         <w:tc>
           <w:tcPr>
-            <w:tcW w:w="1134" w:type="dxa"/>
-          </w:tcPr>
-          <w:p/>
-        </w:tc>
-        <w:tc>
-          <w:tcPr>
-            <w:tcW w:w="3969" w:type="dxa"/>
-          </w:tcPr>
-          <w:p/>
-        </w:tc>
-        <w:tc>
-          <w:tcPr>
-            <w:tcW w:w="3686" w:type="dxa"/>
-          </w:tcPr>
-          <w:p/>
+            <w:tcW w:w="2126" w:type="dxa"/>
+          </w:tcPr>
+          <w:p>
+            <w:r>
+              <w:t>Het systeem registreert een account in de database met de juiste gegevens.</w:t>
+            </w:r>
+          </w:p>
         </w:tc>
       </w:tr>
       <w:tr>
         <w:tc>
           <w:tcPr>
-            <w:tcW w:w="1129" w:type="dxa"/>
-          </w:tcPr>
-          <w:p/>
-        </w:tc>
-        <w:tc>
-          <w:tcPr>
-            <w:tcW w:w="1134" w:type="dxa"/>
-          </w:tcPr>
-          <w:p/>
-        </w:tc>
-        <w:tc>
-          <w:tcPr>
-            <w:tcW w:w="3969" w:type="dxa"/>
-          </w:tcPr>
-          <w:p/>
-        </w:tc>
-        <w:tc>
-          <w:tcPr>
-            <w:tcW w:w="3686" w:type="dxa"/>
-          </w:tcPr>
-          <w:p/>
+            <w:tcW w:w="935" w:type="dxa"/>
+          </w:tcPr>
+          <w:p>
+            <w:r>
+              <w:t>TC02</w:t>
+            </w:r>
+          </w:p>
+        </w:tc>
+        <w:tc>
+          <w:tcPr>
+            <w:tcW w:w="953" w:type="dxa"/>
+          </w:tcPr>
+          <w:p>
+            <w:r>
+              <w:t>UC02</w:t>
+            </w:r>
+          </w:p>
+        </w:tc>
+        <w:tc>
+          <w:tcPr>
+            <w:tcW w:w="2785" w:type="dxa"/>
+          </w:tcPr>
+          <w:p>
+            <w:r>
+              <w:t>Gebruiker kan inloggen met een account</w:t>
+            </w:r>
+          </w:p>
+        </w:tc>
+        <w:tc>
+          <w:tcPr>
+            <w:tcW w:w="2410" w:type="dxa"/>
+          </w:tcPr>
+          <w:p>
+            <w:r>
+              <w:t>Email/Gebruikersnaam</w:t>
+            </w:r>
+          </w:p>
+          <w:p>
+            <w:r>
+              <w:t>Wachtwoord</w:t>
+            </w:r>
+          </w:p>
+        </w:tc>
+        <w:tc>
+          <w:tcPr>
+            <w:tcW w:w="2126" w:type="dxa"/>
+          </w:tcPr>
+          <w:p>
+            <w:r>
+              <w:t>Het systeem stuurt de actor door naar de homepagina</w:t>
+            </w:r>
+          </w:p>
         </w:tc>
       </w:tr>
       <w:tr>
         <w:tc>
           <w:tcPr>
-            <w:tcW w:w="1129" w:type="dxa"/>
-          </w:tcPr>
+            <w:tcW w:w="935" w:type="dxa"/>
+          </w:tcPr>
+          <w:p>
+            <w:r>
+              <w:t>TC03</w:t>
+            </w:r>
+          </w:p>
+        </w:tc>
+        <w:tc>
+          <w:tcPr>
+            <w:tcW w:w="953" w:type="dxa"/>
+          </w:tcPr>
+          <w:p>
+            <w:r>
+              <w:t>UC03</w:t>
+            </w:r>
+          </w:p>
+        </w:tc>
+        <w:tc>
+          <w:tcPr>
+            <w:tcW w:w="2785" w:type="dxa"/>
+          </w:tcPr>
+          <w:p>
+            <w:r>
+              <w:t>Gebruiker kan een tournament organiseren</w:t>
+            </w:r>
+          </w:p>
           <w:p/>
         </w:tc>
         <w:tc>
           <w:tcPr>
-            <w:tcW w:w="1134" w:type="dxa"/>
-          </w:tcPr>
-          <w:p/>
-        </w:tc>
-        <w:tc>
-          <w:tcPr>
-            <w:tcW w:w="3969" w:type="dxa"/>
-          </w:tcPr>
-          <w:p/>
-        </w:tc>
-        <w:tc>
-          <w:tcPr>
-            <w:tcW w:w="3686" w:type="dxa"/>
-          </w:tcPr>
-          <w:p/>
+            <w:tcW w:w="2410" w:type="dxa"/>
+          </w:tcPr>
+          <w:p>
+            <w:r>
+              <w:t>Tournamentnaam</w:t>
+            </w:r>
+          </w:p>
+          <w:p>
+            <w:r>
+              <w:t>Groepsnaam</w:t>
+            </w:r>
+          </w:p>
+          <w:p>
+            <w:r>
+              <w:t>Groepsgrootte</w:t>
+            </w:r>
+          </w:p>
+          <w:p>
+            <w:r>
+              <w:t>Tournament-type</w:t>
+            </w:r>
+          </w:p>
+          <w:p>
+            <w:r>
+              <w:t>Seeding</w:t>
+            </w:r>
+          </w:p>
+          <w:p>
+            <w:r>
+              <w:t>Tijdaandoening</w:t>
+            </w:r>
+          </w:p>
+        </w:tc>
+        <w:tc>
+          <w:tcPr>
+            <w:tcW w:w="2126" w:type="dxa"/>
+          </w:tcPr>
+          <w:p>
+            <w:r>
+              <w:t>Het systeem</w:t>
+            </w:r>
+            <w:r>
+              <w:t xml:space="preserve"> organiseert tournament</w:t>
+            </w:r>
+            <w:r>
+              <w:t xml:space="preserve"> met juiste tournament-gegevens</w:t>
+            </w:r>
+          </w:p>
         </w:tc>
       </w:tr>
       <w:tr>
         <w:tc>
           <w:tcPr>
-            <w:tcW w:w="1129" w:type="dxa"/>
-          </w:tcPr>
-          <w:p/>
-        </w:tc>
-        <w:tc>
-          <w:tcPr>
-            <w:tcW w:w="1134" w:type="dxa"/>
-          </w:tcPr>
-          <w:p/>
-        </w:tc>
-        <w:tc>
-          <w:tcPr>
-            <w:tcW w:w="3969" w:type="dxa"/>
-          </w:tcPr>
-          <w:p/>
-        </w:tc>
-        <w:tc>
-          <w:tcPr>
-            <w:tcW w:w="3686" w:type="dxa"/>
-          </w:tcPr>
-          <w:p/>
+            <w:tcW w:w="935" w:type="dxa"/>
+          </w:tcPr>
+          <w:p>
+            <w:r>
+              <w:t>TC04</w:t>
+            </w:r>
+          </w:p>
+        </w:tc>
+        <w:tc>
+          <w:tcPr>
+            <w:tcW w:w="953" w:type="dxa"/>
+          </w:tcPr>
+          <w:p>
+            <w:r>
+              <w:t>UC04</w:t>
+            </w:r>
+          </w:p>
+        </w:tc>
+        <w:tc>
+          <w:tcPr>
+            <w:tcW w:w="2785" w:type="dxa"/>
+          </w:tcPr>
+          <w:p>
+            <w:r>
+              <w:t>Gebruiker kan een overzicht van de leaderboard zien</w:t>
+            </w:r>
+          </w:p>
+        </w:tc>
+        <w:tc>
+          <w:tcPr>
+            <w:tcW w:w="2410" w:type="dxa"/>
+          </w:tcPr>
+          <w:p>
+            <w:r>
+              <w:t>*Selecteert een van de vier tournament-types</w:t>
+            </w:r>
+          </w:p>
+        </w:tc>
+        <w:tc>
+          <w:tcPr>
+            <w:tcW w:w="2126" w:type="dxa"/>
+          </w:tcPr>
+          <w:p>
+            <w:r>
+              <w:t>Het systeem geeft een overzicht van statistieken</w:t>
+            </w:r>
+            <w:r>
+              <w:t xml:space="preserve"> (de deelnemers, punten gescoord, games gespeeld, winsten en datum van creatie account</w:t>
+            </w:r>
+            <w:r>
+              <w:t xml:space="preserve"> van alle gebruikers</w:t>
+            </w:r>
+          </w:p>
         </w:tc>
       </w:tr>
       <w:tr>
         <w:tc>
           <w:tcPr>
-            <w:tcW w:w="1129" w:type="dxa"/>
-          </w:tcPr>
-          <w:p/>
-        </w:tc>
-        <w:tc>
-          <w:tcPr>
-            <w:tcW w:w="1134" w:type="dxa"/>
-          </w:tcPr>
-          <w:p/>
-        </w:tc>
-        <w:tc>
-          <w:tcPr>
-            <w:tcW w:w="3969" w:type="dxa"/>
-          </w:tcPr>
-          <w:p/>
-        </w:tc>
-        <w:tc>
-          <w:tcPr>
-            <w:tcW w:w="3686" w:type="dxa"/>
-          </w:tcPr>
-          <w:p/>
+            <w:tcW w:w="935" w:type="dxa"/>
+          </w:tcPr>
+          <w:p>
+            <w:r>
+              <w:t>TC05</w:t>
+            </w:r>
+          </w:p>
+        </w:tc>
+        <w:tc>
+          <w:tcPr>
+            <w:tcW w:w="953" w:type="dxa"/>
+          </w:tcPr>
+          <w:p>
+            <w:r>
+              <w:t>UC05</w:t>
+            </w:r>
+          </w:p>
+        </w:tc>
+        <w:tc>
+          <w:tcPr>
+            <w:tcW w:w="2785" w:type="dxa"/>
+          </w:tcPr>
+          <w:p>
+            <w:r>
+              <w:t>Overzicht geschiedenis lijst tournamenten</w:t>
+            </w:r>
+          </w:p>
+        </w:tc>
+        <w:tc>
+          <w:tcPr>
+            <w:tcW w:w="2410" w:type="dxa"/>
+          </w:tcPr>
+          <w:p>
+            <w:r>
+              <w:t>*Selecteert een van de vier tournament-types</w:t>
+            </w:r>
+          </w:p>
+        </w:tc>
+        <w:tc>
+          <w:tcPr>
+            <w:tcW w:w="2126" w:type="dxa"/>
+          </w:tcPr>
+          <w:p>
+            <w:r>
+              <w:t>Het systeem geeft een overzicht van voorgaande tournamenten die de actor heeft aangemaakt</w:t>
+            </w:r>
+          </w:p>
+        </w:tc>
+      </w:tr>
+      <w:tr>
+        <w:tc>
+          <w:tcPr>
+            <w:tcW w:w="935" w:type="dxa"/>
+          </w:tcPr>
+          <w:p>
+            <w:r>
+              <w:t>TC06</w:t>
+            </w:r>
+          </w:p>
+        </w:tc>
+        <w:tc>
+          <w:tcPr>
+            <w:tcW w:w="953" w:type="dxa"/>
+          </w:tcPr>
+          <w:p>
+            <w:r>
+              <w:t>UC06</w:t>
+            </w:r>
+          </w:p>
+        </w:tc>
+        <w:tc>
+          <w:tcPr>
+            <w:tcW w:w="2785" w:type="dxa"/>
+          </w:tcPr>
+          <w:p>
+            <w:r>
+              <w:t>Administrator kan tournamenten verwijderen</w:t>
+            </w:r>
+          </w:p>
+        </w:tc>
+        <w:tc>
+          <w:tcPr>
+            <w:tcW w:w="2410" w:type="dxa"/>
+          </w:tcPr>
+          <w:p>
+            <w:r>
+              <w:t>*Klikt op</w:t>
+            </w:r>
+            <w:r>
+              <w:t xml:space="preserve"> het</w:t>
+            </w:r>
+            <w:r>
+              <w:t xml:space="preserve"> </w:t>
+            </w:r>
+            <w:r>
+              <w:rPr>
+                <w:b/>
+                <w:bCs/>
+              </w:rPr>
+              <w:t>kruisje</w:t>
+            </w:r>
+            <w:r>
+              <w:rPr>
+                <w:b/>
+                <w:bCs/>
+              </w:rPr>
+              <w:t>(X)</w:t>
+            </w:r>
+            <w:r>
+              <w:t xml:space="preserve"> achter het tournament</w:t>
+            </w:r>
+          </w:p>
+        </w:tc>
+        <w:tc>
+          <w:tcPr>
+            <w:tcW w:w="2126" w:type="dxa"/>
+          </w:tcPr>
+          <w:p>
+            <w:r>
+              <w:t>Het systeem verwijdert tournament van geselecteerde gebruiker uit de database</w:t>
+            </w:r>
+          </w:p>
+        </w:tc>
+      </w:tr>
+      <w:tr>
+        <w:tc>
+          <w:tcPr>
+            <w:tcW w:w="9209" w:type="dxa"/>
+            <w:gridSpan w:val="5"/>
+          </w:tcPr>
+          <w:p>
+            <w:pPr>
+              <w:jc w:val="center"/>
+              <w:rPr>
+                <w:b/>
+                <w:bCs/>
+                <w:i/>
+                <w:iCs/>
+              </w:rPr>
+            </w:pPr>
+            <w:r>
+              <w:rPr>
+                <w:b/>
+                <w:bCs/>
+                <w:i/>
+                <w:iCs/>
+              </w:rPr>
+              <w:t>Should</w:t>
+            </w:r>
+            <w:r>
+              <w:rPr>
+                <w:b/>
+                <w:bCs/>
+                <w:i/>
+                <w:iCs/>
+              </w:rPr>
+              <w:t xml:space="preserve"> have</w:t>
+            </w:r>
+          </w:p>
+        </w:tc>
+      </w:tr>
+      <w:tr>
+        <w:tc>
+          <w:tcPr>
+            <w:tcW w:w="935" w:type="dxa"/>
+          </w:tcPr>
+          <w:p>
+            <w:r>
+              <w:t>TC07</w:t>
+            </w:r>
+          </w:p>
+        </w:tc>
+        <w:tc>
+          <w:tcPr>
+            <w:tcW w:w="953" w:type="dxa"/>
+          </w:tcPr>
+          <w:p>
+            <w:r>
+              <w:t>UC07</w:t>
+            </w:r>
+          </w:p>
+        </w:tc>
+        <w:tc>
+          <w:tcPr>
+            <w:tcW w:w="2785" w:type="dxa"/>
+          </w:tcPr>
+          <w:p>
+            <w:r>
+              <w:t>Administrator kan tijdelijk gebruikers schorsen of permanent verbannen</w:t>
+            </w:r>
+          </w:p>
+        </w:tc>
+        <w:tc>
+          <w:tcPr>
+            <w:tcW w:w="2410" w:type="dxa"/>
+          </w:tcPr>
+          <w:p>
+            <w:r>
+              <w:t>*Klikt op Suspend/Ban in het kaart van de geselecteerde gebruiker</w:t>
+            </w:r>
+          </w:p>
+        </w:tc>
+        <w:tc>
+          <w:tcPr>
+            <w:tcW w:w="2126" w:type="dxa"/>
+          </w:tcPr>
+          <w:p>
+            <w:r>
+              <w:t>Het systeem schorst of verbant gebruiker uit de database.</w:t>
+            </w:r>
+          </w:p>
+        </w:tc>
+      </w:tr>
+      <w:tr>
+        <w:tc>
+          <w:tcPr>
+            <w:tcW w:w="935" w:type="dxa"/>
+          </w:tcPr>
+          <w:p>
+            <w:r>
+              <w:t>TC08</w:t>
+            </w:r>
+          </w:p>
+        </w:tc>
+        <w:tc>
+          <w:tcPr>
+            <w:tcW w:w="953" w:type="dxa"/>
+          </w:tcPr>
+          <w:p>
+            <w:r>
+              <w:t>UC08</w:t>
+            </w:r>
+          </w:p>
+        </w:tc>
+        <w:tc>
+          <w:tcPr>
+            <w:tcW w:w="2785" w:type="dxa"/>
+          </w:tcPr>
+          <w:p>
+            <w:r>
+              <w:t>Statistieken vergelijken met een andere gebruiker</w:t>
+            </w:r>
+          </w:p>
+        </w:tc>
+        <w:tc>
+          <w:tcPr>
+            <w:tcW w:w="2410" w:type="dxa"/>
+          </w:tcPr>
+          <w:p>
+            <w:r>
+              <w:t>Gebruikersnaam</w:t>
+            </w:r>
+          </w:p>
+          <w:p>
+            <w:r>
+              <w:t>De gebruikersnaam</w:t>
+            </w:r>
+            <w:r>
+              <w:t xml:space="preserve"> waarmee </w:t>
+            </w:r>
+            <w:r>
+              <w:t>wordt</w:t>
+            </w:r>
+            <w:r>
+              <w:t xml:space="preserve"> vergeleken</w:t>
+            </w:r>
+          </w:p>
+        </w:tc>
+        <w:tc>
+          <w:tcPr>
+            <w:tcW w:w="2126" w:type="dxa"/>
+          </w:tcPr>
+          <w:p>
+            <w:r>
+              <w:t>Systeem geeft een overzicht van statistieken van de actor en de gebruiker waarmee wordt vergeleken.</w:t>
+            </w:r>
+          </w:p>
         </w:tc>
       </w:tr>
     </w:tbl>
     <w:p/>
-    <w:p/>
-    <w:p/>
-    <w:p/>
-    <w:p>
-      <w:pPr>
-        <w:rPr>
-          <w:i/>
-          <w:iCs/>
-        </w:rPr>
-      </w:pPr>
-      <w:r>
-        <w:rPr>
-          <w:i/>
-          <w:iCs/>
-        </w:rPr>
-        <w:t>Must haves</w:t>
-      </w:r>
-    </w:p>
-    <w:tbl>
-      <w:tblPr>
-        <w:tblStyle w:val="Tabelraster"/>
-        <w:tblW w:w="0" w:type="auto"/>
-        <w:tblLook w:val="04A0" w:firstRow="1" w:lastRow="0" w:firstColumn="1" w:lastColumn="0" w:noHBand="0" w:noVBand="1"/>
-      </w:tblPr>
-      <w:tblGrid>
-        <w:gridCol w:w="4508"/>
-        <w:gridCol w:w="4508"/>
-      </w:tblGrid>
-      <w:tr>
-        <w:tc>
-          <w:tcPr>
-            <w:tcW w:w="4508" w:type="dxa"/>
-          </w:tcPr>
-          <w:p>
-            <w:r>
-              <w:t>ID</w:t>
-            </w:r>
-          </w:p>
-        </w:tc>
-        <w:tc>
-          <w:tcPr>
-            <w:tcW w:w="4508" w:type="dxa"/>
-          </w:tcPr>
-          <w:p>
-            <w:r>
-              <w:t>UC1</w:t>
-            </w:r>
-          </w:p>
-        </w:tc>
-      </w:tr>
-      <w:tr>
-        <w:tc>
-          <w:tcPr>
-            <w:tcW w:w="4508" w:type="dxa"/>
-          </w:tcPr>
-          <w:p>
-            <w:r>
-              <w:t>Naam</w:t>
-            </w:r>
-          </w:p>
-        </w:tc>
-        <w:tc>
-          <w:tcPr>
-            <w:tcW w:w="4508" w:type="dxa"/>
-          </w:tcPr>
-          <w:p>
-            <w:r>
-              <w:t>Gebruiker kan een tournament organiseren</w:t>
-            </w:r>
-          </w:p>
-        </w:tc>
-      </w:tr>
-      <w:tr>
-        <w:tc>
-          <w:tcPr>
-            <w:tcW w:w="4508" w:type="dxa"/>
-          </w:tcPr>
-          <w:p>
-            <w:r>
-              <w:t>Omschrijving</w:t>
-            </w:r>
-          </w:p>
-        </w:tc>
-        <w:tc>
-          <w:tcPr>
-            <w:tcW w:w="4508" w:type="dxa"/>
-          </w:tcPr>
-          <w:p>
-            <w:r>
-              <w:t>Organiseert tournament</w:t>
-            </w:r>
-            <w:r>
-              <w:t xml:space="preserve"> </w:t>
-            </w:r>
-            <w:r>
-              <w:t xml:space="preserve">met </w:t>
-            </w:r>
-            <w:r>
-              <w:t xml:space="preserve">een </w:t>
-            </w:r>
-            <w:r>
-              <w:rPr>
-                <w:b/>
-                <w:bCs/>
-              </w:rPr>
-              <w:t>tournament type</w:t>
-            </w:r>
-            <w:r>
-              <w:t>,</w:t>
-            </w:r>
-            <w:r>
-              <w:t xml:space="preserve"> een</w:t>
-            </w:r>
-            <w:r>
-              <w:t xml:space="preserve"> x aantal </w:t>
-            </w:r>
-            <w:r>
-              <w:rPr>
-                <w:b/>
-                <w:bCs/>
-              </w:rPr>
-              <w:t>rondes</w:t>
-            </w:r>
-            <w:r>
-              <w:t xml:space="preserve">, en een </w:t>
-            </w:r>
-            <w:r>
-              <w:rPr>
-                <w:b/>
-                <w:bCs/>
-              </w:rPr>
-              <w:t>tijdsaandoening</w:t>
-            </w:r>
-          </w:p>
-        </w:tc>
-      </w:tr>
-      <w:tr>
-        <w:tc>
-          <w:tcPr>
-            <w:tcW w:w="4508" w:type="dxa"/>
-          </w:tcPr>
-          <w:p>
-            <w:r>
-              <w:t>Actors</w:t>
-            </w:r>
-          </w:p>
-        </w:tc>
-        <w:tc>
-          <w:tcPr>
-            <w:tcW w:w="4508" w:type="dxa"/>
-          </w:tcPr>
-          <w:p>
-            <w:r>
-              <w:t>Gebruiker</w:t>
-            </w:r>
-          </w:p>
-        </w:tc>
-      </w:tr>
-      <w:tr>
-        <w:tc>
-          <w:tcPr>
-            <w:tcW w:w="4508" w:type="dxa"/>
-          </w:tcPr>
-          <w:p>
-            <w:r>
-              <w:t>Aannamen</w:t>
-            </w:r>
-          </w:p>
-        </w:tc>
-        <w:tc>
-          <w:tcPr>
-            <w:tcW w:w="4508" w:type="dxa"/>
-          </w:tcPr>
-          <w:p>
-            <w:r>
-              <w:t>De actor wil een tournament organiseren</w:t>
-            </w:r>
-          </w:p>
-        </w:tc>
-      </w:tr>
-      <w:tr>
-        <w:tc>
-          <w:tcPr>
-            <w:tcW w:w="4508" w:type="dxa"/>
-          </w:tcPr>
-          <w:p>
-            <w:r>
-              <w:t>Scenario</w:t>
-            </w:r>
-          </w:p>
-        </w:tc>
-        <w:tc>
-          <w:tcPr>
-            <w:tcW w:w="4508" w:type="dxa"/>
-          </w:tcPr>
-          <w:p>
-            <w:pPr>
-              <w:pStyle w:val="Lijstalinea"/>
-              <w:numPr>
-                <w:ilvl w:val="0"/>
-                <w:numId w:val="24"/>
-              </w:numPr>
-            </w:pPr>
-            <w:r>
-              <w:t>De actor vult tournament gegevens in</w:t>
-            </w:r>
-          </w:p>
-          <w:p>
-            <w:pPr>
-              <w:pStyle w:val="Lijstalinea"/>
-              <w:numPr>
-                <w:ilvl w:val="0"/>
-                <w:numId w:val="24"/>
-              </w:numPr>
-            </w:pPr>
-            <w:r>
-              <w:t xml:space="preserve">Het systeem gaat naar volgende </w:t>
-            </w:r>
-            <w:proofErr w:type="gramStart"/>
-            <w:r>
-              <w:t>pagina[</w:t>
-            </w:r>
-            <w:proofErr w:type="gramEnd"/>
-            <w:r>
-              <w:t>1]</w:t>
-            </w:r>
-          </w:p>
-        </w:tc>
-      </w:tr>
-      <w:tr>
-        <w:tc>
-          <w:tcPr>
-            <w:tcW w:w="4508" w:type="dxa"/>
-          </w:tcPr>
-          <w:p>
-            <w:r>
-              <w:t>Uitzonderingen</w:t>
-            </w:r>
-          </w:p>
-        </w:tc>
-        <w:tc>
-          <w:tcPr>
-            <w:tcW w:w="4508" w:type="dxa"/>
-          </w:tcPr>
-          <w:p>
-            <w:pPr>
-              <w:pStyle w:val="Lijstalinea"/>
-              <w:numPr>
-                <w:ilvl w:val="0"/>
-                <w:numId w:val="25"/>
-              </w:numPr>
-            </w:pPr>
-            <w:r>
-              <w:t>Actor heeft ongeldige tournament gegevens ingevoerd, systeem toont foutmelding</w:t>
-            </w:r>
-          </w:p>
-        </w:tc>
-      </w:tr>
-      <w:tr>
-        <w:tc>
-          <w:tcPr>
-            <w:tcW w:w="4508" w:type="dxa"/>
-          </w:tcPr>
-          <w:p>
-            <w:r>
-              <w:t>Resultaat</w:t>
-            </w:r>
-          </w:p>
-        </w:tc>
-        <w:tc>
-          <w:tcPr>
-            <w:tcW w:w="4508" w:type="dxa"/>
-          </w:tcPr>
-          <w:p>
-            <w:r>
-              <w:t>Het systeem leidt de actor naar een overzicht met de juiste tournament gegevens van de bijhorende tournament-type</w:t>
-            </w:r>
-          </w:p>
-        </w:tc>
-      </w:tr>
-    </w:tbl>
-    <w:p/>
-    <w:tbl>
-      <w:tblPr>
-        <w:tblStyle w:val="Tabelraster"/>
-        <w:tblW w:w="0" w:type="auto"/>
-        <w:tblLook w:val="04A0" w:firstRow="1" w:lastRow="0" w:firstColumn="1" w:lastColumn="0" w:noHBand="0" w:noVBand="1"/>
-      </w:tblPr>
-      <w:tblGrid>
-        <w:gridCol w:w="4508"/>
-        <w:gridCol w:w="4508"/>
-      </w:tblGrid>
-      <w:tr>
-        <w:tc>
-          <w:tcPr>
-            <w:tcW w:w="4508" w:type="dxa"/>
-          </w:tcPr>
-          <w:p>
-            <w:r>
-              <w:t>ID</w:t>
-            </w:r>
-          </w:p>
-        </w:tc>
-        <w:tc>
-          <w:tcPr>
-            <w:tcW w:w="4508" w:type="dxa"/>
-          </w:tcPr>
-          <w:p>
-            <w:r>
-              <w:t>UC2</w:t>
-            </w:r>
-          </w:p>
-        </w:tc>
-      </w:tr>
-      <w:tr>
-        <w:tc>
-          <w:tcPr>
-            <w:tcW w:w="4508" w:type="dxa"/>
-          </w:tcPr>
-          <w:p>
-            <w:r>
-              <w:t>Naam</w:t>
-            </w:r>
-          </w:p>
-        </w:tc>
-        <w:tc>
-          <w:tcPr>
-            <w:tcW w:w="4508" w:type="dxa"/>
-          </w:tcPr>
-          <w:p>
-            <w:r>
-              <w:t>Gebruiker kan een account registreren</w:t>
-            </w:r>
-          </w:p>
-        </w:tc>
-      </w:tr>
-      <w:tr>
-        <w:tc>
-          <w:tcPr>
-            <w:tcW w:w="4508" w:type="dxa"/>
-          </w:tcPr>
-          <w:p>
-            <w:r>
-              <w:t>Omschrijving</w:t>
-            </w:r>
-          </w:p>
-        </w:tc>
-        <w:tc>
-          <w:tcPr>
-            <w:tcW w:w="4508" w:type="dxa"/>
-          </w:tcPr>
-          <w:p>
-            <w:r>
-              <w:t>Registreert account waarmee je kan inloggen</w:t>
-            </w:r>
-          </w:p>
-        </w:tc>
-      </w:tr>
-      <w:tr>
-        <w:tc>
-          <w:tcPr>
-            <w:tcW w:w="4508" w:type="dxa"/>
-          </w:tcPr>
-          <w:p>
-            <w:r>
-              <w:t>Actors</w:t>
-            </w:r>
-          </w:p>
-        </w:tc>
-        <w:tc>
-          <w:tcPr>
-            <w:tcW w:w="4508" w:type="dxa"/>
-          </w:tcPr>
-          <w:p>
-            <w:r>
-              <w:t>Gebruiker</w:t>
-            </w:r>
-          </w:p>
-        </w:tc>
-      </w:tr>
-      <w:tr>
-        <w:tc>
-          <w:tcPr>
-            <w:tcW w:w="4508" w:type="dxa"/>
-          </w:tcPr>
-          <w:p>
-            <w:r>
-              <w:t>Aannamen</w:t>
-            </w:r>
-          </w:p>
-        </w:tc>
-        <w:tc>
-          <w:tcPr>
-            <w:tcW w:w="4508" w:type="dxa"/>
-          </w:tcPr>
-          <w:p>
-            <w:r>
-              <w:t>Je hebt nog geen account</w:t>
-            </w:r>
-          </w:p>
-        </w:tc>
-      </w:tr>
-      <w:tr>
-        <w:tc>
-          <w:tcPr>
-            <w:tcW w:w="4508" w:type="dxa"/>
-          </w:tcPr>
-          <w:p>
-            <w:r>
-              <w:t>Scenario</w:t>
-            </w:r>
-          </w:p>
-        </w:tc>
-        <w:tc>
-          <w:tcPr>
-            <w:tcW w:w="4508" w:type="dxa"/>
-          </w:tcPr>
-          <w:p>
-            <w:pPr>
-              <w:pStyle w:val="Lijstalinea"/>
-              <w:numPr>
-                <w:ilvl w:val="0"/>
-                <w:numId w:val="26"/>
-              </w:numPr>
-            </w:pPr>
-            <w:r>
-              <w:t>De actor vult gegevens in en bevestigt deze</w:t>
-            </w:r>
-          </w:p>
-          <w:p>
-            <w:pPr>
-              <w:pStyle w:val="Lijstalinea"/>
-              <w:numPr>
-                <w:ilvl w:val="0"/>
-                <w:numId w:val="26"/>
-              </w:numPr>
-            </w:pPr>
-            <w:r>
-              <w:t>Het systeem toont melding dat het account is geregistreerd [1]</w:t>
-            </w:r>
-          </w:p>
-        </w:tc>
-      </w:tr>
-      <w:tr>
-        <w:tc>
-          <w:tcPr>
-            <w:tcW w:w="4508" w:type="dxa"/>
-          </w:tcPr>
-          <w:p>
-            <w:r>
-              <w:t>Uitzonderingen</w:t>
-            </w:r>
-          </w:p>
-        </w:tc>
-        <w:tc>
-          <w:tcPr>
-            <w:tcW w:w="4508" w:type="dxa"/>
-          </w:tcPr>
-          <w:p>
-            <w:pPr>
-              <w:pStyle w:val="Lijstalinea"/>
-              <w:numPr>
-                <w:ilvl w:val="0"/>
-                <w:numId w:val="27"/>
-              </w:numPr>
-            </w:pPr>
-            <w:r>
-              <w:t>Actor heeft ongeldige gegevens ingevoerd, systeem toont foutmelding</w:t>
-            </w:r>
-          </w:p>
-          <w:p>
-            <w:pPr>
-              <w:pStyle w:val="Lijstalinea"/>
-            </w:pPr>
-          </w:p>
-        </w:tc>
-      </w:tr>
-      <w:tr>
-        <w:tc>
-          <w:tcPr>
-            <w:tcW w:w="4508" w:type="dxa"/>
-          </w:tcPr>
-          <w:p>
-            <w:r>
-              <w:t>Resultaat</w:t>
-            </w:r>
-          </w:p>
-        </w:tc>
-        <w:tc>
-          <w:tcPr>
-            <w:tcW w:w="4508" w:type="dxa"/>
-          </w:tcPr>
-          <w:p>
-            <w:r>
-              <w:t>Het systeem registreert een account in de database met de juiste gegevens.</w:t>
-            </w:r>
-          </w:p>
-        </w:tc>
-      </w:tr>
-    </w:tbl>
-    <w:p/>
-    <w:tbl>
-      <w:tblPr>
-        <w:tblStyle w:val="Tabelraster"/>
-        <w:tblW w:w="0" w:type="auto"/>
-        <w:tblLook w:val="04A0" w:firstRow="1" w:lastRow="0" w:firstColumn="1" w:lastColumn="0" w:noHBand="0" w:noVBand="1"/>
-      </w:tblPr>
-      <w:tblGrid>
-        <w:gridCol w:w="4508"/>
-        <w:gridCol w:w="4508"/>
-      </w:tblGrid>
-      <w:tr>
-        <w:tc>
-          <w:tcPr>
-            <w:tcW w:w="4508" w:type="dxa"/>
-          </w:tcPr>
-          <w:p>
-            <w:r>
-              <w:lastRenderedPageBreak/>
-              <w:t>ID</w:t>
-            </w:r>
-          </w:p>
-        </w:tc>
-        <w:tc>
-          <w:tcPr>
-            <w:tcW w:w="4508" w:type="dxa"/>
-          </w:tcPr>
-          <w:p>
-            <w:r>
-              <w:t>UC3</w:t>
-            </w:r>
-          </w:p>
-        </w:tc>
-      </w:tr>
-      <w:tr>
-        <w:tc>
-          <w:tcPr>
-            <w:tcW w:w="4508" w:type="dxa"/>
-          </w:tcPr>
-          <w:p>
-            <w:r>
-              <w:t>Naam</w:t>
-            </w:r>
-          </w:p>
-        </w:tc>
-        <w:tc>
-          <w:tcPr>
-            <w:tcW w:w="4508" w:type="dxa"/>
-          </w:tcPr>
-          <w:p>
-            <w:r>
-              <w:t>Gebruiker kan inloggen met een account</w:t>
-            </w:r>
-          </w:p>
-        </w:tc>
-      </w:tr>
-      <w:tr>
-        <w:tc>
-          <w:tcPr>
-            <w:tcW w:w="4508" w:type="dxa"/>
-          </w:tcPr>
-          <w:p>
-            <w:r>
-              <w:t>Omschrijving</w:t>
-            </w:r>
-          </w:p>
-        </w:tc>
-        <w:tc>
-          <w:tcPr>
-            <w:tcW w:w="4508" w:type="dxa"/>
-          </w:tcPr>
-          <w:p>
-            <w:r>
-              <w:t>Inloggen op Chessinator</w:t>
-            </w:r>
-          </w:p>
-        </w:tc>
-      </w:tr>
-      <w:tr>
-        <w:tc>
-          <w:tcPr>
-            <w:tcW w:w="4508" w:type="dxa"/>
-          </w:tcPr>
-          <w:p>
-            <w:r>
-              <w:t>Actors</w:t>
-            </w:r>
-          </w:p>
-        </w:tc>
-        <w:tc>
-          <w:tcPr>
-            <w:tcW w:w="4508" w:type="dxa"/>
-          </w:tcPr>
-          <w:p>
-            <w:r>
-              <w:t>Gebruiker</w:t>
-            </w:r>
-          </w:p>
-        </w:tc>
-      </w:tr>
-      <w:tr>
-        <w:tc>
-          <w:tcPr>
-            <w:tcW w:w="4508" w:type="dxa"/>
-          </w:tcPr>
-          <w:p>
-            <w:r>
-              <w:t>Aannamen</w:t>
-            </w:r>
-          </w:p>
-        </w:tc>
-        <w:tc>
-          <w:tcPr>
-            <w:tcW w:w="4508" w:type="dxa"/>
-          </w:tcPr>
-          <w:p>
-            <w:r>
-              <w:t>De actor heeft een account geregistreerd</w:t>
-            </w:r>
-          </w:p>
-        </w:tc>
-      </w:tr>
-      <w:tr>
-        <w:tc>
-          <w:tcPr>
-            <w:tcW w:w="4508" w:type="dxa"/>
-          </w:tcPr>
-          <w:p>
-            <w:r>
-              <w:t>Scenario</w:t>
-            </w:r>
-          </w:p>
-        </w:tc>
-        <w:tc>
-          <w:tcPr>
-            <w:tcW w:w="4508" w:type="dxa"/>
-          </w:tcPr>
-          <w:p>
-            <w:pPr>
-              <w:pStyle w:val="Lijstalinea"/>
-              <w:numPr>
-                <w:ilvl w:val="0"/>
-                <w:numId w:val="28"/>
-              </w:numPr>
-            </w:pPr>
-            <w:r>
-              <w:t>De actor vult inloggegevens in</w:t>
-            </w:r>
-          </w:p>
-          <w:p>
-            <w:pPr>
-              <w:pStyle w:val="Lijstalinea"/>
-              <w:numPr>
-                <w:ilvl w:val="0"/>
-                <w:numId w:val="28"/>
-              </w:numPr>
-            </w:pPr>
-            <w:r>
-              <w:t>Het systeem gaat naar de homepagina [1]</w:t>
-            </w:r>
-          </w:p>
-        </w:tc>
-      </w:tr>
-      <w:tr>
-        <w:tc>
-          <w:tcPr>
-            <w:tcW w:w="4508" w:type="dxa"/>
-          </w:tcPr>
-          <w:p>
-            <w:r>
-              <w:t>Uitzonderingen</w:t>
-            </w:r>
-          </w:p>
-        </w:tc>
-        <w:tc>
-          <w:tcPr>
-            <w:tcW w:w="4508" w:type="dxa"/>
-          </w:tcPr>
-          <w:p>
-            <w:pPr>
-              <w:pStyle w:val="Lijstalinea"/>
-              <w:numPr>
-                <w:ilvl w:val="0"/>
-                <w:numId w:val="29"/>
-              </w:numPr>
-            </w:pPr>
-            <w:r>
-              <w:t>De actor heeft ongeldige inloggegevens ingevuld, systeem toont foutmelding</w:t>
-            </w:r>
-          </w:p>
-        </w:tc>
-      </w:tr>
-      <w:tr>
-        <w:tc>
-          <w:tcPr>
-            <w:tcW w:w="4508" w:type="dxa"/>
-          </w:tcPr>
-          <w:p>
-            <w:r>
-              <w:t>Resultaat</w:t>
-            </w:r>
-          </w:p>
-        </w:tc>
-        <w:tc>
-          <w:tcPr>
-            <w:tcW w:w="4508" w:type="dxa"/>
-          </w:tcPr>
-          <w:p>
-            <w:r>
-              <w:t>Het systeem stuurt de actor door naar de homepagina</w:t>
-            </w:r>
-          </w:p>
-        </w:tc>
-      </w:tr>
-    </w:tbl>
-    <w:p/>
-    <w:p/>
-    <w:tbl>
-      <w:tblPr>
-        <w:tblStyle w:val="Tabelraster"/>
-        <w:tblW w:w="0" w:type="auto"/>
-        <w:tblLook w:val="04A0" w:firstRow="1" w:lastRow="0" w:firstColumn="1" w:lastColumn="0" w:noHBand="0" w:noVBand="1"/>
-      </w:tblPr>
-      <w:tblGrid>
-        <w:gridCol w:w="4508"/>
-        <w:gridCol w:w="4508"/>
-      </w:tblGrid>
-      <w:tr>
-        <w:tc>
-          <w:tcPr>
-            <w:tcW w:w="4508" w:type="dxa"/>
-          </w:tcPr>
-          <w:p>
-            <w:r>
-              <w:t>ID</w:t>
-            </w:r>
-          </w:p>
-        </w:tc>
-        <w:tc>
-          <w:tcPr>
-            <w:tcW w:w="4508" w:type="dxa"/>
-          </w:tcPr>
-          <w:p>
-            <w:r>
-              <w:t>UC4</w:t>
-            </w:r>
-          </w:p>
-        </w:tc>
-      </w:tr>
-      <w:tr>
-        <w:tc>
-          <w:tcPr>
-            <w:tcW w:w="4508" w:type="dxa"/>
-          </w:tcPr>
-          <w:p>
-            <w:r>
-              <w:t>Naam</w:t>
-            </w:r>
-          </w:p>
-        </w:tc>
-        <w:tc>
-          <w:tcPr>
-            <w:tcW w:w="4508" w:type="dxa"/>
-          </w:tcPr>
-          <w:p>
-            <w:r>
-              <w:t>Gebruiker kan een overzicht van de leaderboard zien</w:t>
-            </w:r>
-          </w:p>
-        </w:tc>
-      </w:tr>
-      <w:tr>
-        <w:tc>
-          <w:tcPr>
-            <w:tcW w:w="4508" w:type="dxa"/>
-          </w:tcPr>
-          <w:p>
-            <w:r>
-              <w:t>Omschrijving</w:t>
-            </w:r>
-          </w:p>
-        </w:tc>
-        <w:tc>
-          <w:tcPr>
-            <w:tcW w:w="4508" w:type="dxa"/>
-          </w:tcPr>
-          <w:p>
-            <w:r>
-              <w:t xml:space="preserve">Statistieken bekijken </w:t>
-            </w:r>
-          </w:p>
-        </w:tc>
-      </w:tr>
-      <w:tr>
-        <w:tc>
-          <w:tcPr>
-            <w:tcW w:w="4508" w:type="dxa"/>
-          </w:tcPr>
-          <w:p>
-            <w:r>
-              <w:t>Actors</w:t>
-            </w:r>
-          </w:p>
-        </w:tc>
-        <w:tc>
-          <w:tcPr>
-            <w:tcW w:w="4508" w:type="dxa"/>
-          </w:tcPr>
-          <w:p>
-            <w:r>
-              <w:t>Gebruiker</w:t>
-            </w:r>
-          </w:p>
-        </w:tc>
-      </w:tr>
-      <w:tr>
-        <w:tc>
-          <w:tcPr>
-            <w:tcW w:w="4508" w:type="dxa"/>
-          </w:tcPr>
-          <w:p>
-            <w:r>
-              <w:t>Aannamen</w:t>
-            </w:r>
-          </w:p>
-        </w:tc>
-        <w:tc>
-          <w:tcPr>
-            <w:tcW w:w="4508" w:type="dxa"/>
-          </w:tcPr>
-          <w:p>
-            <w:r>
-              <w:t xml:space="preserve">De actor bekijkt </w:t>
-            </w:r>
-            <w:r>
-              <w:t>leaderboards</w:t>
-            </w:r>
-          </w:p>
-        </w:tc>
-      </w:tr>
-      <w:tr>
-        <w:tc>
-          <w:tcPr>
-            <w:tcW w:w="4508" w:type="dxa"/>
-          </w:tcPr>
-          <w:p>
-            <w:r>
-              <w:t>Scenario</w:t>
-            </w:r>
-          </w:p>
-        </w:tc>
-        <w:tc>
-          <w:tcPr>
-            <w:tcW w:w="4508" w:type="dxa"/>
-          </w:tcPr>
-          <w:p>
-            <w:pPr>
-              <w:pStyle w:val="Lijstalinea"/>
-              <w:numPr>
-                <w:ilvl w:val="0"/>
-                <w:numId w:val="30"/>
-              </w:numPr>
-            </w:pPr>
-            <w:r>
-              <w:t xml:space="preserve">De actor selecteert een van de vier </w:t>
-            </w:r>
-            <w:r>
-              <w:rPr>
-                <w:b/>
-                <w:bCs/>
-              </w:rPr>
-              <w:t>tournament-types</w:t>
-            </w:r>
-            <w:r>
-              <w:rPr>
-                <w:b/>
-                <w:bCs/>
-              </w:rPr>
-              <w:t xml:space="preserve"> </w:t>
-            </w:r>
-          </w:p>
-        </w:tc>
-      </w:tr>
-      <w:tr>
-        <w:tc>
-          <w:tcPr>
-            <w:tcW w:w="4508" w:type="dxa"/>
-          </w:tcPr>
-          <w:p>
-            <w:r>
-              <w:t>Uitzonderingen</w:t>
-            </w:r>
-          </w:p>
-        </w:tc>
-        <w:tc>
-          <w:tcPr>
-            <w:tcW w:w="4508" w:type="dxa"/>
-          </w:tcPr>
-          <w:p>
-            <w:r>
-              <w:t>n.v.t.</w:t>
-            </w:r>
-          </w:p>
-        </w:tc>
-      </w:tr>
-      <w:tr>
-        <w:tc>
-          <w:tcPr>
-            <w:tcW w:w="4508" w:type="dxa"/>
-          </w:tcPr>
-          <w:p>
-            <w:r>
-              <w:t>Resultaat</w:t>
-            </w:r>
-          </w:p>
-        </w:tc>
-        <w:tc>
-          <w:tcPr>
-            <w:tcW w:w="4508" w:type="dxa"/>
-          </w:tcPr>
-          <w:p>
-            <w:r>
-              <w:t>Het systeem geeft een overzicht van statistieken (de deelnemers, punten gescoord, games gespeeld, winsten en datum van creatie account van alle gebruikers</w:t>
-            </w:r>
-          </w:p>
-        </w:tc>
-      </w:tr>
-    </w:tbl>
-    <w:p/>
-    <w:tbl>
-      <w:tblPr>
-        <w:tblStyle w:val="Tabelraster"/>
-        <w:tblW w:w="0" w:type="auto"/>
-        <w:tblLook w:val="04A0" w:firstRow="1" w:lastRow="0" w:firstColumn="1" w:lastColumn="0" w:noHBand="0" w:noVBand="1"/>
-      </w:tblPr>
-      <w:tblGrid>
-        <w:gridCol w:w="4508"/>
-        <w:gridCol w:w="4508"/>
-      </w:tblGrid>
-      <w:tr>
-        <w:tc>
-          <w:tcPr>
-            <w:tcW w:w="4508" w:type="dxa"/>
-          </w:tcPr>
-          <w:p>
-            <w:r>
-              <w:t>ID</w:t>
-            </w:r>
-          </w:p>
-        </w:tc>
-        <w:tc>
-          <w:tcPr>
-            <w:tcW w:w="4508" w:type="dxa"/>
-          </w:tcPr>
-          <w:p>
-            <w:r>
-              <w:t>UC5</w:t>
-            </w:r>
-          </w:p>
-        </w:tc>
-      </w:tr>
-      <w:tr>
-        <w:tc>
-          <w:tcPr>
-            <w:tcW w:w="4508" w:type="dxa"/>
-          </w:tcPr>
-          <w:p>
-            <w:r>
-              <w:t>Naam</w:t>
-            </w:r>
-          </w:p>
-        </w:tc>
-        <w:tc>
-          <w:tcPr>
-            <w:tcW w:w="4508" w:type="dxa"/>
-          </w:tcPr>
-          <w:p>
-            <w:r>
-              <w:t>Overzicht geschiedenis lijst tournamenten</w:t>
-            </w:r>
-          </w:p>
-        </w:tc>
-      </w:tr>
-      <w:tr>
-        <w:tc>
-          <w:tcPr>
-            <w:tcW w:w="4508" w:type="dxa"/>
-          </w:tcPr>
-          <w:p>
-            <w:r>
-              <w:t>Omschrijving</w:t>
-            </w:r>
-          </w:p>
-        </w:tc>
-        <w:tc>
-          <w:tcPr>
-            <w:tcW w:w="4508" w:type="dxa"/>
-          </w:tcPr>
-          <w:p>
-            <w:r>
-              <w:t>Laat overzicht zien van door de gebruiker gemaakte tournamenten</w:t>
-            </w:r>
-          </w:p>
-        </w:tc>
-      </w:tr>
-      <w:tr>
-        <w:tc>
-          <w:tcPr>
-            <w:tcW w:w="4508" w:type="dxa"/>
-          </w:tcPr>
-          <w:p>
-            <w:r>
-              <w:t>Actors</w:t>
-            </w:r>
-          </w:p>
-        </w:tc>
-        <w:tc>
-          <w:tcPr>
-            <w:tcW w:w="4508" w:type="dxa"/>
-          </w:tcPr>
-          <w:p>
-            <w:r>
-              <w:t>Gebruiker</w:t>
-            </w:r>
-          </w:p>
-        </w:tc>
-      </w:tr>
-      <w:tr>
-        <w:tc>
-          <w:tcPr>
-            <w:tcW w:w="4508" w:type="dxa"/>
-          </w:tcPr>
-          <w:p>
-            <w:r>
-              <w:t>Aannamen</w:t>
-            </w:r>
-          </w:p>
-        </w:tc>
-        <w:tc>
-          <w:tcPr>
-            <w:tcW w:w="4508" w:type="dxa"/>
-          </w:tcPr>
-          <w:p>
-            <w:r>
-              <w:t xml:space="preserve">De actor heeft eerder tournamenten aangemaakt en bekijkt </w:t>
-            </w:r>
-            <w:r>
-              <w:rPr>
-                <w:b/>
-                <w:bCs/>
-              </w:rPr>
-              <w:t>Match-History</w:t>
-            </w:r>
-          </w:p>
-        </w:tc>
-      </w:tr>
-      <w:tr>
-        <w:tc>
-          <w:tcPr>
-            <w:tcW w:w="4508" w:type="dxa"/>
-          </w:tcPr>
-          <w:p>
-            <w:r>
-              <w:t>Scenario</w:t>
-            </w:r>
-          </w:p>
-        </w:tc>
-        <w:tc>
-          <w:tcPr>
-            <w:tcW w:w="4508" w:type="dxa"/>
-          </w:tcPr>
-          <w:p>
-            <w:pPr>
-              <w:pStyle w:val="Lijstalinea"/>
-              <w:numPr>
-                <w:ilvl w:val="0"/>
-                <w:numId w:val="31"/>
-              </w:numPr>
-            </w:pPr>
-            <w:r>
-              <w:t xml:space="preserve">De actor selecteert een van de vier </w:t>
-            </w:r>
-            <w:r>
-              <w:rPr>
-                <w:b/>
-                <w:bCs/>
-              </w:rPr>
-              <w:t>tournament-types</w:t>
-            </w:r>
-          </w:p>
-        </w:tc>
-      </w:tr>
-      <w:tr>
-        <w:tc>
-          <w:tcPr>
-            <w:tcW w:w="4508" w:type="dxa"/>
-          </w:tcPr>
-          <w:p>
-            <w:r>
-              <w:t>Uitzonderingen</w:t>
-            </w:r>
-          </w:p>
-        </w:tc>
-        <w:tc>
-          <w:tcPr>
-            <w:tcW w:w="4508" w:type="dxa"/>
-          </w:tcPr>
-          <w:p>
-            <w:r>
-              <w:t>n.v.t.</w:t>
-            </w:r>
-          </w:p>
-        </w:tc>
-      </w:tr>
-      <w:tr>
-        <w:tc>
-          <w:tcPr>
-            <w:tcW w:w="4508" w:type="dxa"/>
-          </w:tcPr>
-          <w:p>
-            <w:r>
-              <w:t>Resultaat</w:t>
-            </w:r>
-          </w:p>
-        </w:tc>
-        <w:tc>
-          <w:tcPr>
-            <w:tcW w:w="4508" w:type="dxa"/>
-          </w:tcPr>
-          <w:p>
-            <w:r>
-              <w:t>Het systeem geeft een overzicht van voorgaande tournamenten die de actor heeft aangemaakt</w:t>
-            </w:r>
-          </w:p>
-        </w:tc>
-      </w:tr>
-    </w:tbl>
-    <w:p/>
-    <w:tbl>
-      <w:tblPr>
-        <w:tblStyle w:val="Tabelraster"/>
-        <w:tblW w:w="0" w:type="auto"/>
-        <w:tblLook w:val="04A0" w:firstRow="1" w:lastRow="0" w:firstColumn="1" w:lastColumn="0" w:noHBand="0" w:noVBand="1"/>
-      </w:tblPr>
-      <w:tblGrid>
-        <w:gridCol w:w="4508"/>
-        <w:gridCol w:w="4508"/>
-      </w:tblGrid>
-      <w:tr>
-        <w:tc>
-          <w:tcPr>
-            <w:tcW w:w="4508" w:type="dxa"/>
-          </w:tcPr>
-          <w:p>
-            <w:r>
-              <w:t>ID</w:t>
-            </w:r>
-          </w:p>
-        </w:tc>
-        <w:tc>
-          <w:tcPr>
-            <w:tcW w:w="4508" w:type="dxa"/>
-          </w:tcPr>
-          <w:p>
-            <w:r>
-              <w:t>UC6</w:t>
-            </w:r>
-          </w:p>
-        </w:tc>
-      </w:tr>
-      <w:tr>
-        <w:tc>
-          <w:tcPr>
-            <w:tcW w:w="4508" w:type="dxa"/>
-          </w:tcPr>
-          <w:p>
-            <w:r>
-              <w:t>Naam</w:t>
-            </w:r>
-          </w:p>
-        </w:tc>
-        <w:tc>
-          <w:tcPr>
-            <w:tcW w:w="4508" w:type="dxa"/>
-          </w:tcPr>
-          <w:p>
-            <w:r>
-              <w:t>Administrator kan tournamenten verwijderen</w:t>
-            </w:r>
-          </w:p>
-        </w:tc>
-      </w:tr>
-      <w:tr>
-        <w:tc>
-          <w:tcPr>
-            <w:tcW w:w="4508" w:type="dxa"/>
-          </w:tcPr>
-          <w:p>
-            <w:r>
-              <w:t>Omschrijving</w:t>
-            </w:r>
-          </w:p>
-        </w:tc>
-        <w:tc>
-          <w:tcPr>
-            <w:tcW w:w="4508" w:type="dxa"/>
-          </w:tcPr>
-          <w:p>
-            <w:r>
-              <w:t>Administrator kan tournamenten met ongepaste gegevens verwijderen</w:t>
-            </w:r>
-          </w:p>
-        </w:tc>
-      </w:tr>
-      <w:tr>
-        <w:tc>
-          <w:tcPr>
-            <w:tcW w:w="4508" w:type="dxa"/>
-          </w:tcPr>
-          <w:p>
-            <w:r>
-              <w:t>Actors</w:t>
-            </w:r>
-          </w:p>
-        </w:tc>
-        <w:tc>
-          <w:tcPr>
-            <w:tcW w:w="4508" w:type="dxa"/>
-          </w:tcPr>
-          <w:p>
-            <w:r>
-              <w:t>Administrator</w:t>
-            </w:r>
-          </w:p>
-        </w:tc>
-      </w:tr>
-      <w:tr>
-        <w:tc>
-          <w:tcPr>
-            <w:tcW w:w="4508" w:type="dxa"/>
-          </w:tcPr>
-          <w:p>
-            <w:r>
-              <w:t>Aannamen</w:t>
-            </w:r>
-          </w:p>
-        </w:tc>
-        <w:tc>
-          <w:tcPr>
-            <w:tcW w:w="4508" w:type="dxa"/>
-          </w:tcPr>
-          <w:p>
-            <w:r>
-              <w:t>De actor bekijkt de Admin-panel</w:t>
-            </w:r>
-          </w:p>
-        </w:tc>
-      </w:tr>
-      <w:tr>
-        <w:tc>
-          <w:tcPr>
-            <w:tcW w:w="4508" w:type="dxa"/>
-          </w:tcPr>
-          <w:p>
-            <w:r>
-              <w:lastRenderedPageBreak/>
-              <w:t>Scenario</w:t>
-            </w:r>
-          </w:p>
-        </w:tc>
-        <w:tc>
-          <w:tcPr>
-            <w:tcW w:w="4508" w:type="dxa"/>
-          </w:tcPr>
-          <w:p>
-            <w:pPr>
-              <w:pStyle w:val="Lijstalinea"/>
-              <w:numPr>
-                <w:ilvl w:val="0"/>
-                <w:numId w:val="32"/>
-              </w:numPr>
-            </w:pPr>
-            <w:r>
-              <w:t>De actor besluit of tournament ongepaste gegevens heeft</w:t>
-            </w:r>
-          </w:p>
-          <w:p>
-            <w:pPr>
-              <w:pStyle w:val="Lijstalinea"/>
-              <w:numPr>
-                <w:ilvl w:val="0"/>
-                <w:numId w:val="32"/>
-              </w:numPr>
-            </w:pPr>
-            <w:r>
-              <w:t>De actor verwijdert tournament</w:t>
-            </w:r>
-          </w:p>
-          <w:p>
-            <w:pPr>
-              <w:pStyle w:val="Lijstalinea"/>
-              <w:numPr>
-                <w:ilvl w:val="0"/>
-                <w:numId w:val="32"/>
-              </w:numPr>
-            </w:pPr>
-            <w:r>
-              <w:t xml:space="preserve">Systeem verwijdert tournament uit de </w:t>
-            </w:r>
-            <w:proofErr w:type="gramStart"/>
-            <w:r>
-              <w:t>database[</w:t>
-            </w:r>
-            <w:proofErr w:type="gramEnd"/>
-            <w:r>
-              <w:t xml:space="preserve">1] </w:t>
-            </w:r>
-          </w:p>
-        </w:tc>
-      </w:tr>
-      <w:tr>
-        <w:tc>
-          <w:tcPr>
-            <w:tcW w:w="4508" w:type="dxa"/>
-          </w:tcPr>
-          <w:p>
-            <w:r>
-              <w:t>Uitzonderingen</w:t>
-            </w:r>
-          </w:p>
-        </w:tc>
-        <w:tc>
-          <w:tcPr>
-            <w:tcW w:w="4508" w:type="dxa"/>
-          </w:tcPr>
-          <w:p>
-            <w:pPr>
-              <w:pStyle w:val="Lijstalinea"/>
-              <w:numPr>
-                <w:ilvl w:val="0"/>
-                <w:numId w:val="33"/>
-              </w:numPr>
-            </w:pPr>
-            <w:r>
-              <w:t>Het tournament is al verwijdert, systeem verzoekt om pagina te verversen</w:t>
-            </w:r>
-          </w:p>
-        </w:tc>
-      </w:tr>
-      <w:tr>
-        <w:tc>
-          <w:tcPr>
-            <w:tcW w:w="4508" w:type="dxa"/>
-          </w:tcPr>
-          <w:p>
-            <w:r>
-              <w:t>Resultaat</w:t>
-            </w:r>
-          </w:p>
-        </w:tc>
-        <w:tc>
-          <w:tcPr>
-            <w:tcW w:w="4508" w:type="dxa"/>
-          </w:tcPr>
-          <w:p>
-            <w:r>
-              <w:t>Het systeem verwijdert tournament van geselecteerde gebruiker uit de database</w:t>
-            </w:r>
-          </w:p>
-        </w:tc>
-      </w:tr>
-    </w:tbl>
-    <w:p/>
-    <w:p>
-      <w:pPr>
-        <w:rPr>
-          <w:i/>
-          <w:iCs/>
-        </w:rPr>
-      </w:pPr>
-      <w:r>
-        <w:rPr>
-          <w:i/>
-          <w:iCs/>
-        </w:rPr>
-        <w:t>Should have</w:t>
-      </w:r>
-    </w:p>
-    <w:tbl>
-      <w:tblPr>
-        <w:tblStyle w:val="Tabelraster"/>
-        <w:tblW w:w="0" w:type="auto"/>
-        <w:tblLook w:val="04A0" w:firstRow="1" w:lastRow="0" w:firstColumn="1" w:lastColumn="0" w:noHBand="0" w:noVBand="1"/>
-      </w:tblPr>
-      <w:tblGrid>
-        <w:gridCol w:w="4508"/>
-        <w:gridCol w:w="4508"/>
-      </w:tblGrid>
-      <w:tr>
-        <w:tc>
-          <w:tcPr>
-            <w:tcW w:w="4508" w:type="dxa"/>
-          </w:tcPr>
-          <w:p>
-            <w:r>
-              <w:t>ID</w:t>
-            </w:r>
-          </w:p>
-        </w:tc>
-        <w:tc>
-          <w:tcPr>
-            <w:tcW w:w="4508" w:type="dxa"/>
-          </w:tcPr>
-          <w:p>
-            <w:r>
-              <w:t>UC7</w:t>
-            </w:r>
-          </w:p>
-        </w:tc>
-      </w:tr>
-      <w:tr>
-        <w:tc>
-          <w:tcPr>
-            <w:tcW w:w="4508" w:type="dxa"/>
-          </w:tcPr>
-          <w:p>
-            <w:r>
-              <w:t>Naam</w:t>
-            </w:r>
-          </w:p>
-        </w:tc>
-        <w:tc>
-          <w:tcPr>
-            <w:tcW w:w="4508" w:type="dxa"/>
-          </w:tcPr>
-          <w:p>
-            <w:r>
-              <w:t>Schorsen/ Verbannen</w:t>
-            </w:r>
-          </w:p>
-        </w:tc>
-      </w:tr>
-      <w:tr>
-        <w:tc>
-          <w:tcPr>
-            <w:tcW w:w="4508" w:type="dxa"/>
-          </w:tcPr>
-          <w:p>
-            <w:r>
-              <w:t>Omschrijving</w:t>
-            </w:r>
-          </w:p>
-        </w:tc>
-        <w:tc>
-          <w:tcPr>
-            <w:tcW w:w="4508" w:type="dxa"/>
-          </w:tcPr>
-          <w:p>
-            <w:r>
-              <w:t>Administrator kan tijdelijk gebruikers schorsen of permanent verbannen</w:t>
-            </w:r>
-          </w:p>
-        </w:tc>
-      </w:tr>
-      <w:tr>
-        <w:tc>
-          <w:tcPr>
-            <w:tcW w:w="4508" w:type="dxa"/>
-          </w:tcPr>
-          <w:p>
-            <w:r>
-              <w:t>Actors</w:t>
-            </w:r>
-          </w:p>
-        </w:tc>
-        <w:tc>
-          <w:tcPr>
-            <w:tcW w:w="4508" w:type="dxa"/>
-          </w:tcPr>
-          <w:p>
-            <w:r>
-              <w:t>Administrator</w:t>
-            </w:r>
-          </w:p>
-        </w:tc>
-      </w:tr>
-      <w:tr>
-        <w:tc>
-          <w:tcPr>
-            <w:tcW w:w="4508" w:type="dxa"/>
-          </w:tcPr>
-          <w:p>
-            <w:r>
-              <w:t>Aannamen</w:t>
-            </w:r>
-          </w:p>
-        </w:tc>
-        <w:tc>
-          <w:tcPr>
-            <w:tcW w:w="4508" w:type="dxa"/>
-          </w:tcPr>
-          <w:p>
-            <w:r>
-              <w:t>De actor is ingelogd als administrator en bekijkt het Admin-Panel</w:t>
-            </w:r>
-          </w:p>
-        </w:tc>
-      </w:tr>
-      <w:tr>
-        <w:tc>
-          <w:tcPr>
-            <w:tcW w:w="4508" w:type="dxa"/>
-          </w:tcPr>
-          <w:p>
-            <w:r>
-              <w:t>Scenario</w:t>
-            </w:r>
-          </w:p>
-        </w:tc>
-        <w:tc>
-          <w:tcPr>
-            <w:tcW w:w="4508" w:type="dxa"/>
-          </w:tcPr>
-          <w:p>
-            <w:pPr>
-              <w:pStyle w:val="Lijstalinea"/>
-              <w:numPr>
-                <w:ilvl w:val="0"/>
-                <w:numId w:val="34"/>
-              </w:numPr>
-            </w:pPr>
-            <w:r>
-              <w:t>De actor schorst/ bant een gebruiker</w:t>
-            </w:r>
-          </w:p>
-          <w:p>
-            <w:pPr>
-              <w:pStyle w:val="Lijstalinea"/>
-              <w:numPr>
-                <w:ilvl w:val="0"/>
-                <w:numId w:val="34"/>
-              </w:numPr>
-            </w:pPr>
-            <w:r>
-              <w:t xml:space="preserve">Het systeem schorst/ bant </w:t>
-            </w:r>
-            <w:proofErr w:type="gramStart"/>
-            <w:r>
-              <w:t>gebruiker[</w:t>
-            </w:r>
-            <w:proofErr w:type="gramEnd"/>
-            <w:r>
-              <w:t>1]</w:t>
-            </w:r>
-          </w:p>
-        </w:tc>
-      </w:tr>
-      <w:tr>
-        <w:tc>
-          <w:tcPr>
-            <w:tcW w:w="4508" w:type="dxa"/>
-          </w:tcPr>
-          <w:p>
-            <w:r>
-              <w:t>Uitzonderingen</w:t>
-            </w:r>
-          </w:p>
-        </w:tc>
-        <w:tc>
-          <w:tcPr>
-            <w:tcW w:w="4508" w:type="dxa"/>
-          </w:tcPr>
-          <w:p>
-            <w:pPr>
-              <w:pStyle w:val="Lijstalinea"/>
-              <w:numPr>
-                <w:ilvl w:val="0"/>
-                <w:numId w:val="35"/>
-              </w:numPr>
-            </w:pPr>
-            <w:r>
-              <w:t>De gebruiker is al geschorst/ verbannen, systeem verzoekt om pagina te refreshen</w:t>
-            </w:r>
-          </w:p>
-        </w:tc>
-      </w:tr>
-      <w:tr>
-        <w:tc>
-          <w:tcPr>
-            <w:tcW w:w="4508" w:type="dxa"/>
-          </w:tcPr>
-          <w:p>
-            <w:r>
-              <w:t>Resultaat</w:t>
-            </w:r>
-          </w:p>
-        </w:tc>
-        <w:tc>
-          <w:tcPr>
-            <w:tcW w:w="4508" w:type="dxa"/>
-          </w:tcPr>
-          <w:p>
-            <w:r>
-              <w:t>Het systeem schorst of verbant gebruiker uit de database.</w:t>
-            </w:r>
-          </w:p>
-        </w:tc>
-      </w:tr>
-    </w:tbl>
-    <w:p/>
-    <w:tbl>
-      <w:tblPr>
-        <w:tblStyle w:val="Tabelraster"/>
-        <w:tblW w:w="0" w:type="auto"/>
-        <w:tblLook w:val="04A0" w:firstRow="1" w:lastRow="0" w:firstColumn="1" w:lastColumn="0" w:noHBand="0" w:noVBand="1"/>
-      </w:tblPr>
-      <w:tblGrid>
-        <w:gridCol w:w="4508"/>
-        <w:gridCol w:w="4508"/>
-      </w:tblGrid>
-      <w:tr>
-        <w:tc>
-          <w:tcPr>
-            <w:tcW w:w="4508" w:type="dxa"/>
-          </w:tcPr>
-          <w:p>
-            <w:r>
-              <w:br w:type="page"/>
-              <w:t>ID</w:t>
-            </w:r>
-          </w:p>
-        </w:tc>
-        <w:tc>
-          <w:tcPr>
-            <w:tcW w:w="4508" w:type="dxa"/>
-          </w:tcPr>
-          <w:p>
-            <w:r>
-              <w:t>UC8</w:t>
-            </w:r>
-          </w:p>
-        </w:tc>
-      </w:tr>
-      <w:tr>
-        <w:tc>
-          <w:tcPr>
-            <w:tcW w:w="4508" w:type="dxa"/>
-          </w:tcPr>
-          <w:p>
-            <w:r>
-              <w:t>Naam</w:t>
-            </w:r>
-          </w:p>
-        </w:tc>
-        <w:tc>
-          <w:tcPr>
-            <w:tcW w:w="4508" w:type="dxa"/>
-          </w:tcPr>
-          <w:p>
-            <w:r>
-              <w:t>Statistieken vergelijken</w:t>
-            </w:r>
-          </w:p>
-        </w:tc>
-      </w:tr>
-      <w:tr>
-        <w:tc>
-          <w:tcPr>
-            <w:tcW w:w="4508" w:type="dxa"/>
-          </w:tcPr>
-          <w:p>
-            <w:r>
-              <w:t>Omschrijving</w:t>
-            </w:r>
-          </w:p>
-        </w:tc>
-        <w:tc>
-          <w:tcPr>
-            <w:tcW w:w="4508" w:type="dxa"/>
-          </w:tcPr>
-          <w:p>
-            <w:r>
-              <w:t>Statistieken vergelijken met een andere gebruiker</w:t>
-            </w:r>
-          </w:p>
-        </w:tc>
-      </w:tr>
-      <w:tr>
-        <w:tc>
-          <w:tcPr>
-            <w:tcW w:w="4508" w:type="dxa"/>
-          </w:tcPr>
-          <w:p>
-            <w:r>
-              <w:t>Actors</w:t>
-            </w:r>
-          </w:p>
-        </w:tc>
-        <w:tc>
-          <w:tcPr>
-            <w:tcW w:w="4508" w:type="dxa"/>
-          </w:tcPr>
-          <w:p>
-            <w:r>
-              <w:t>Gebruiker</w:t>
-            </w:r>
-          </w:p>
-        </w:tc>
-      </w:tr>
-      <w:tr>
-        <w:tc>
-          <w:tcPr>
-            <w:tcW w:w="4508" w:type="dxa"/>
-          </w:tcPr>
-          <w:p>
-            <w:r>
-              <w:t>Aannamen</w:t>
-            </w:r>
-          </w:p>
-        </w:tc>
-        <w:tc>
-          <w:tcPr>
-            <w:tcW w:w="4508" w:type="dxa"/>
-          </w:tcPr>
-          <w:p>
-            <w:r>
-              <w:t>De actor heeft een naam van een andere gebruiker ingevuld waarmee hij wil vergelijken</w:t>
-            </w:r>
-          </w:p>
-        </w:tc>
-      </w:tr>
-      <w:tr>
-        <w:tc>
-          <w:tcPr>
-            <w:tcW w:w="4508" w:type="dxa"/>
-          </w:tcPr>
-          <w:p>
-            <w:r>
-              <w:t>Scenario</w:t>
-            </w:r>
-          </w:p>
-        </w:tc>
-        <w:tc>
-          <w:tcPr>
-            <w:tcW w:w="4508" w:type="dxa"/>
-          </w:tcPr>
-          <w:p>
-            <w:pPr>
-              <w:pStyle w:val="Lijstalinea"/>
-              <w:numPr>
-                <w:ilvl w:val="0"/>
-                <w:numId w:val="36"/>
-              </w:numPr>
-            </w:pPr>
-            <w:r>
-              <w:t>De actor vergelijkt met andere gebruiker</w:t>
-            </w:r>
-          </w:p>
-          <w:p>
-            <w:pPr>
-              <w:pStyle w:val="Lijstalinea"/>
-              <w:numPr>
-                <w:ilvl w:val="0"/>
-                <w:numId w:val="36"/>
-              </w:numPr>
-            </w:pPr>
-            <w:r>
-              <w:t xml:space="preserve">Het systeem geeft overzicht van </w:t>
-            </w:r>
-            <w:proofErr w:type="gramStart"/>
-            <w:r>
-              <w:t>statistieken[</w:t>
-            </w:r>
-            <w:proofErr w:type="gramEnd"/>
-            <w:r>
-              <w:t>1]</w:t>
-            </w:r>
-          </w:p>
-        </w:tc>
-      </w:tr>
-      <w:tr>
-        <w:tc>
-          <w:tcPr>
-            <w:tcW w:w="4508" w:type="dxa"/>
-          </w:tcPr>
-          <w:p>
-            <w:r>
-              <w:t>Uitzonderingen</w:t>
-            </w:r>
-          </w:p>
-        </w:tc>
-        <w:tc>
-          <w:tcPr>
-            <w:tcW w:w="4508" w:type="dxa"/>
-          </w:tcPr>
-          <w:p>
-            <w:pPr>
-              <w:pStyle w:val="Lijstalinea"/>
-              <w:numPr>
-                <w:ilvl w:val="0"/>
-                <w:numId w:val="37"/>
-              </w:numPr>
-            </w:pPr>
-            <w:r>
-              <w:t>Ingevulde gebruikersnaam bestaat niet, systeem geeft een melding dat de gebruiker niet bestaat</w:t>
-            </w:r>
-          </w:p>
-        </w:tc>
-      </w:tr>
-      <w:tr>
-        <w:tc>
-          <w:tcPr>
-            <w:tcW w:w="4508" w:type="dxa"/>
-          </w:tcPr>
-          <w:p>
-            <w:r>
-              <w:t>Resultaat</w:t>
-            </w:r>
-          </w:p>
-        </w:tc>
-        <w:tc>
-          <w:tcPr>
-            <w:tcW w:w="4508" w:type="dxa"/>
-          </w:tcPr>
-          <w:p>
-            <w:r>
-              <w:t>Systeem geeft een overzicht van statistieken van de actor en de gebruiker waarmee wordt vergeleken.</w:t>
-            </w:r>
-          </w:p>
-        </w:tc>
-      </w:tr>
-    </w:tbl>
     <w:p/>
     <w:sectPr>
       <w:pgSz w:w="11906" w:h="16838"/>

</xml_diff>

<commit_message>
Changed login back-end & Cryptography, Added tournament Create, Read and Delete back-end
</commit_message>
<xml_diff>
--- a/Analyse/Word documenten/Analyse document.docx
+++ b/Analyse/Word documenten/Analyse document.docx
@@ -2502,13 +2502,8 @@
         <w:t>D</w:t>
       </w:r>
       <w:r>
-        <w:t>an maak je met Chessinator een tournament van een bepaald tournament-</w:t>
-      </w:r>
-      <w:proofErr w:type="gramStart"/>
-      <w:r>
-        <w:t>type(</w:t>
-      </w:r>
-      <w:proofErr w:type="gramEnd"/>
+        <w:t>an maak je met Chessinator een tournament van een bepaald tournament-type(</w:t>
+      </w:r>
       <w:r>
         <w:rPr>
           <w:i/>
@@ -5036,6 +5031,7 @@
         </w:numPr>
       </w:pPr>
       <w:bookmarkStart w:id="15" w:name="_Toc67667316"/>
+      <w:bookmarkStart w:id="16" w:name="_Hlk68697915"/>
       <w:r>
         <w:lastRenderedPageBreak/>
         <w:t>Use case omschrijvingen</w:t>
@@ -5736,7 +5732,7 @@
               </w:numPr>
             </w:pPr>
             <w:r>
-              <w:t>De actor vult tournament gegevens in</w:t>
+              <w:t>De actor selecteert organise-tournament in de navigatie.</w:t>
             </w:r>
           </w:p>
           <w:p>
@@ -5748,13 +5744,35 @@
               </w:numPr>
             </w:pPr>
             <w:r>
+              <w:t>Het systeem navigeert naar de organise-tournament pagina.</w:t>
+            </w:r>
+          </w:p>
+          <w:p>
+            <w:pPr>
+              <w:pStyle w:val="Lijstalinea"/>
+              <w:numPr>
+                <w:ilvl w:val="0"/>
+                <w:numId w:val="9"/>
+              </w:numPr>
+            </w:pPr>
+            <w:r>
+              <w:t>De actor vult tournament gegevens in</w:t>
+            </w:r>
+          </w:p>
+          <w:p>
+            <w:pPr>
+              <w:pStyle w:val="Lijstalinea"/>
+              <w:numPr>
+                <w:ilvl w:val="0"/>
+                <w:numId w:val="9"/>
+              </w:numPr>
+            </w:pPr>
+            <w:r>
               <w:t xml:space="preserve">Het systeem gaat naar volgende </w:t>
             </w:r>
-            <w:proofErr w:type="gramStart"/>
-            <w:r>
-              <w:t>pagina[</w:t>
-            </w:r>
-            <w:proofErr w:type="gramEnd"/>
+            <w:r>
+              <w:t>pagina [</w:t>
+            </w:r>
             <w:r>
               <w:t>1]</w:t>
             </w:r>
@@ -5797,6 +5815,7 @@
           </w:tcPr>
           <w:p>
             <w:r>
+              <w:lastRenderedPageBreak/>
               <w:t>Resultaat</w:t>
             </w:r>
           </w:p>
@@ -5930,13 +5949,10 @@
           </w:tcPr>
           <w:p>
             <w:r>
-              <w:t>De actor bekijkt</w:t>
-            </w:r>
-            <w:r>
-              <w:t xml:space="preserve"> </w:t>
-            </w:r>
-            <w:r>
-              <w:t>leaderboards</w:t>
+              <w:t xml:space="preserve">De actor </w:t>
+            </w:r>
+            <w:r>
+              <w:t>wil de leaderboards bekijken</w:t>
             </w:r>
           </w:p>
         </w:tc>
@@ -5965,6 +5981,30 @@
               </w:numPr>
             </w:pPr>
             <w:r>
+              <w:t>De actor selecteert Leaderboards in de navigatie</w:t>
+            </w:r>
+          </w:p>
+          <w:p>
+            <w:pPr>
+              <w:pStyle w:val="Lijstalinea"/>
+              <w:numPr>
+                <w:ilvl w:val="0"/>
+                <w:numId w:val="13"/>
+              </w:numPr>
+            </w:pPr>
+            <w:r>
+              <w:t>Het Systeem navigeert naar de leaderboards pagina</w:t>
+            </w:r>
+          </w:p>
+          <w:p>
+            <w:pPr>
+              <w:pStyle w:val="Lijstalinea"/>
+              <w:numPr>
+                <w:ilvl w:val="0"/>
+                <w:numId w:val="13"/>
+              </w:numPr>
+            </w:pPr>
+            <w:r>
               <w:t>De actor selecteert</w:t>
             </w:r>
             <w:r>
@@ -5978,14 +6018,7 @@
               <w:t>tournament-types</w:t>
             </w:r>
             <w:r>
-              <w:rPr>
-                <w:b/>
-                <w:bCs/>
-              </w:rPr>
-              <w:t xml:space="preserve"> </w:t>
-            </w:r>
-            <w:r>
-              <w:t>[1]</w:t>
+              <w:t>.</w:t>
             </w:r>
           </w:p>
         </w:tc>
@@ -6217,16 +6250,37 @@
               </w:numPr>
             </w:pPr>
             <w:r>
-              <w:t>De actor</w:t>
-            </w:r>
-            <w:r>
-              <w:t xml:space="preserve"> </w:t>
-            </w:r>
-            <w:r>
-              <w:t xml:space="preserve">selecteert </w:t>
-            </w:r>
-            <w:r>
-              <w:t xml:space="preserve">een van de vier </w:t>
+              <w:t>De actor selecteert Leaderboards in de navigatie</w:t>
+            </w:r>
+          </w:p>
+          <w:p>
+            <w:pPr>
+              <w:pStyle w:val="Lijstalinea"/>
+              <w:numPr>
+                <w:ilvl w:val="0"/>
+                <w:numId w:val="15"/>
+              </w:numPr>
+            </w:pPr>
+            <w:r>
+              <w:t xml:space="preserve">Het </w:t>
+            </w:r>
+            <w:r>
+              <w:t>s</w:t>
+            </w:r>
+            <w:r>
+              <w:t>ysteem navigeert naar de match-history pagina</w:t>
+            </w:r>
+          </w:p>
+          <w:p>
+            <w:pPr>
+              <w:pStyle w:val="Lijstalinea"/>
+              <w:numPr>
+                <w:ilvl w:val="0"/>
+                <w:numId w:val="15"/>
+              </w:numPr>
+            </w:pPr>
+            <w:r>
+              <w:t xml:space="preserve">De actor selecteert een van de vier </w:t>
             </w:r>
             <w:r>
               <w:rPr>
@@ -6235,6 +6289,9 @@
               </w:rPr>
               <w:t>tournament-types</w:t>
             </w:r>
+            <w:r>
+              <w:t>.</w:t>
+            </w:r>
           </w:p>
         </w:tc>
       </w:tr>
@@ -6287,6 +6344,589 @@
             </w:r>
             <w:r>
               <w:t xml:space="preserve"> aangemaakt</w:t>
+            </w:r>
+          </w:p>
+        </w:tc>
+      </w:tr>
+    </w:tbl>
+    <w:p/>
+    <w:p/>
+    <w:p/>
+    <w:p/>
+    <w:p/>
+    <w:tbl>
+      <w:tblPr>
+        <w:tblStyle w:val="Tabelraster"/>
+        <w:tblW w:w="0" w:type="auto"/>
+        <w:tblLook w:val="04A0" w:firstRow="1" w:lastRow="0" w:firstColumn="1" w:lastColumn="0" w:noHBand="0" w:noVBand="1"/>
+      </w:tblPr>
+      <w:tblGrid>
+        <w:gridCol w:w="4508"/>
+        <w:gridCol w:w="4508"/>
+      </w:tblGrid>
+      <w:tr>
+        <w:tc>
+          <w:tcPr>
+            <w:tcW w:w="4508" w:type="dxa"/>
+          </w:tcPr>
+          <w:p>
+            <w:r>
+              <w:lastRenderedPageBreak/>
+              <w:t>ID</w:t>
+            </w:r>
+          </w:p>
+        </w:tc>
+        <w:tc>
+          <w:tcPr>
+            <w:tcW w:w="4508" w:type="dxa"/>
+          </w:tcPr>
+          <w:p>
+            <w:r>
+              <w:t>UC6</w:t>
+            </w:r>
+          </w:p>
+        </w:tc>
+      </w:tr>
+      <w:tr>
+        <w:tc>
+          <w:tcPr>
+            <w:tcW w:w="4508" w:type="dxa"/>
+          </w:tcPr>
+          <w:p>
+            <w:r>
+              <w:t>Naam</w:t>
+            </w:r>
+          </w:p>
+        </w:tc>
+        <w:tc>
+          <w:tcPr>
+            <w:tcW w:w="4508" w:type="dxa"/>
+          </w:tcPr>
+          <w:p>
+            <w:r>
+              <w:t>Administrator kan tournamenten verwijderen</w:t>
+            </w:r>
+          </w:p>
+        </w:tc>
+      </w:tr>
+      <w:tr>
+        <w:tc>
+          <w:tcPr>
+            <w:tcW w:w="4508" w:type="dxa"/>
+          </w:tcPr>
+          <w:p>
+            <w:r>
+              <w:t>Omschrijving</w:t>
+            </w:r>
+          </w:p>
+        </w:tc>
+        <w:tc>
+          <w:tcPr>
+            <w:tcW w:w="4508" w:type="dxa"/>
+          </w:tcPr>
+          <w:p>
+            <w:r>
+              <w:t>Administrator kan tournamenten met ongepaste gegevens verwijderen</w:t>
+            </w:r>
+          </w:p>
+        </w:tc>
+      </w:tr>
+      <w:tr>
+        <w:tc>
+          <w:tcPr>
+            <w:tcW w:w="4508" w:type="dxa"/>
+          </w:tcPr>
+          <w:p>
+            <w:r>
+              <w:t>Actors</w:t>
+            </w:r>
+          </w:p>
+        </w:tc>
+        <w:tc>
+          <w:tcPr>
+            <w:tcW w:w="4508" w:type="dxa"/>
+          </w:tcPr>
+          <w:p>
+            <w:r>
+              <w:t>Administrator</w:t>
+            </w:r>
+          </w:p>
+        </w:tc>
+      </w:tr>
+      <w:tr>
+        <w:tc>
+          <w:tcPr>
+            <w:tcW w:w="4508" w:type="dxa"/>
+          </w:tcPr>
+          <w:p>
+            <w:r>
+              <w:t>Aannamen</w:t>
+            </w:r>
+          </w:p>
+        </w:tc>
+        <w:tc>
+          <w:tcPr>
+            <w:tcW w:w="4508" w:type="dxa"/>
+          </w:tcPr>
+          <w:p>
+            <w:r>
+              <w:t xml:space="preserve">De actor </w:t>
+            </w:r>
+            <w:r>
+              <w:t>wil een tournament van een gebruiker verwijderen</w:t>
+            </w:r>
+          </w:p>
+        </w:tc>
+      </w:tr>
+      <w:tr>
+        <w:tc>
+          <w:tcPr>
+            <w:tcW w:w="4508" w:type="dxa"/>
+          </w:tcPr>
+          <w:p>
+            <w:r>
+              <w:t>Scenario</w:t>
+            </w:r>
+          </w:p>
+        </w:tc>
+        <w:tc>
+          <w:tcPr>
+            <w:tcW w:w="4508" w:type="dxa"/>
+          </w:tcPr>
+          <w:p>
+            <w:pPr>
+              <w:pStyle w:val="Lijstalinea"/>
+              <w:numPr>
+                <w:ilvl w:val="0"/>
+                <w:numId w:val="20"/>
+              </w:numPr>
+            </w:pPr>
+            <w:r>
+              <w:t>De actor selecteert admin-panel in de navigatie.</w:t>
+            </w:r>
+          </w:p>
+          <w:p>
+            <w:pPr>
+              <w:pStyle w:val="Lijstalinea"/>
+              <w:numPr>
+                <w:ilvl w:val="0"/>
+                <w:numId w:val="20"/>
+              </w:numPr>
+            </w:pPr>
+            <w:r>
+              <w:t>Het systeem navigeert naar de admin-panel pagina.</w:t>
+            </w:r>
+          </w:p>
+          <w:p>
+            <w:pPr>
+              <w:pStyle w:val="Lijstalinea"/>
+              <w:numPr>
+                <w:ilvl w:val="0"/>
+                <w:numId w:val="20"/>
+              </w:numPr>
+            </w:pPr>
+            <w:r>
+              <w:t>De actor verwijdert tournament</w:t>
+            </w:r>
+          </w:p>
+          <w:p>
+            <w:pPr>
+              <w:pStyle w:val="Lijstalinea"/>
+              <w:numPr>
+                <w:ilvl w:val="0"/>
+                <w:numId w:val="20"/>
+              </w:numPr>
+            </w:pPr>
+            <w:r>
+              <w:t xml:space="preserve">Systeem verwijdert tournament uit de </w:t>
+            </w:r>
+            <w:r>
+              <w:t>database [</w:t>
+            </w:r>
+            <w:r>
+              <w:t xml:space="preserve">1] </w:t>
+            </w:r>
+          </w:p>
+        </w:tc>
+      </w:tr>
+      <w:tr>
+        <w:tc>
+          <w:tcPr>
+            <w:tcW w:w="4508" w:type="dxa"/>
+          </w:tcPr>
+          <w:p>
+            <w:r>
+              <w:t>Uitzonderingen</w:t>
+            </w:r>
+          </w:p>
+        </w:tc>
+        <w:tc>
+          <w:tcPr>
+            <w:tcW w:w="4508" w:type="dxa"/>
+          </w:tcPr>
+          <w:p>
+            <w:pPr>
+              <w:pStyle w:val="Lijstalinea"/>
+              <w:numPr>
+                <w:ilvl w:val="0"/>
+                <w:numId w:val="21"/>
+              </w:numPr>
+            </w:pPr>
+            <w:r>
+              <w:t>Het tournament is al verwijdert, systeem verzoekt om pagina te verversen</w:t>
+            </w:r>
+          </w:p>
+        </w:tc>
+      </w:tr>
+      <w:tr>
+        <w:tc>
+          <w:tcPr>
+            <w:tcW w:w="4508" w:type="dxa"/>
+          </w:tcPr>
+          <w:p>
+            <w:r>
+              <w:t>Resultaat</w:t>
+            </w:r>
+          </w:p>
+        </w:tc>
+        <w:tc>
+          <w:tcPr>
+            <w:tcW w:w="4508" w:type="dxa"/>
+          </w:tcPr>
+          <w:p>
+            <w:r>
+              <w:t>Het systeem</w:t>
+            </w:r>
+            <w:r>
+              <w:t xml:space="preserve"> verwijdert tournament van geselecteerde gebruiker</w:t>
+            </w:r>
+            <w:r>
+              <w:t xml:space="preserve"> uit de database</w:t>
+            </w:r>
+          </w:p>
+        </w:tc>
+      </w:tr>
+    </w:tbl>
+    <w:p/>
+    <w:p>
+      <w:r>
+        <w:br w:type="page"/>
+      </w:r>
+    </w:p>
+    <w:p>
+      <w:pPr>
+        <w:rPr>
+          <w:i/>
+          <w:iCs/>
+        </w:rPr>
+      </w:pPr>
+      <w:r>
+        <w:rPr>
+          <w:i/>
+          <w:iCs/>
+        </w:rPr>
+        <w:lastRenderedPageBreak/>
+        <w:t>Should have</w:t>
+      </w:r>
+    </w:p>
+    <w:tbl>
+      <w:tblPr>
+        <w:tblStyle w:val="Tabelraster"/>
+        <w:tblW w:w="0" w:type="auto"/>
+        <w:tblLook w:val="04A0" w:firstRow="1" w:lastRow="0" w:firstColumn="1" w:lastColumn="0" w:noHBand="0" w:noVBand="1"/>
+      </w:tblPr>
+      <w:tblGrid>
+        <w:gridCol w:w="4508"/>
+        <w:gridCol w:w="4508"/>
+      </w:tblGrid>
+      <w:tr>
+        <w:tc>
+          <w:tcPr>
+            <w:tcW w:w="4508" w:type="dxa"/>
+          </w:tcPr>
+          <w:p>
+            <w:r>
+              <w:t>ID</w:t>
+            </w:r>
+          </w:p>
+        </w:tc>
+        <w:tc>
+          <w:tcPr>
+            <w:tcW w:w="4508" w:type="dxa"/>
+          </w:tcPr>
+          <w:p>
+            <w:r>
+              <w:t>UC</w:t>
+            </w:r>
+            <w:r>
+              <w:t>7</w:t>
+            </w:r>
+          </w:p>
+        </w:tc>
+      </w:tr>
+      <w:tr>
+        <w:tc>
+          <w:tcPr>
+            <w:tcW w:w="4508" w:type="dxa"/>
+          </w:tcPr>
+          <w:p>
+            <w:r>
+              <w:t>Naam</w:t>
+            </w:r>
+          </w:p>
+        </w:tc>
+        <w:tc>
+          <w:tcPr>
+            <w:tcW w:w="4508" w:type="dxa"/>
+          </w:tcPr>
+          <w:p>
+            <w:r>
+              <w:t>Schorsen/ Verbannen</w:t>
+            </w:r>
+          </w:p>
+        </w:tc>
+      </w:tr>
+      <w:tr>
+        <w:tc>
+          <w:tcPr>
+            <w:tcW w:w="4508" w:type="dxa"/>
+          </w:tcPr>
+          <w:p>
+            <w:r>
+              <w:t>Omschrijving</w:t>
+            </w:r>
+          </w:p>
+        </w:tc>
+        <w:tc>
+          <w:tcPr>
+            <w:tcW w:w="4508" w:type="dxa"/>
+          </w:tcPr>
+          <w:p>
+            <w:r>
+              <w:t>Administrator kan tijdelijk gebruikers schorsen of permanent verbannen</w:t>
+            </w:r>
+          </w:p>
+        </w:tc>
+      </w:tr>
+      <w:tr>
+        <w:tc>
+          <w:tcPr>
+            <w:tcW w:w="4508" w:type="dxa"/>
+          </w:tcPr>
+          <w:p>
+            <w:r>
+              <w:t>Actors</w:t>
+            </w:r>
+          </w:p>
+        </w:tc>
+        <w:tc>
+          <w:tcPr>
+            <w:tcW w:w="4508" w:type="dxa"/>
+          </w:tcPr>
+          <w:p>
+            <w:r>
+              <w:t>Administrator</w:t>
+            </w:r>
+          </w:p>
+        </w:tc>
+      </w:tr>
+      <w:tr>
+        <w:tc>
+          <w:tcPr>
+            <w:tcW w:w="4508" w:type="dxa"/>
+          </w:tcPr>
+          <w:p>
+            <w:r>
+              <w:t>Aannamen</w:t>
+            </w:r>
+          </w:p>
+        </w:tc>
+        <w:tc>
+          <w:tcPr>
+            <w:tcW w:w="4508" w:type="dxa"/>
+          </w:tcPr>
+          <w:p>
+            <w:r>
+              <w:t xml:space="preserve">De actor </w:t>
+            </w:r>
+            <w:r>
+              <w:t>wil</w:t>
+            </w:r>
+            <w:r>
+              <w:t xml:space="preserve"> een gebruikers tijdelijk schorsen of permanent verbannen</w:t>
+            </w:r>
+          </w:p>
+        </w:tc>
+      </w:tr>
+      <w:tr>
+        <w:tc>
+          <w:tcPr>
+            <w:tcW w:w="4508" w:type="dxa"/>
+          </w:tcPr>
+          <w:p>
+            <w:r>
+              <w:t>Scenario</w:t>
+            </w:r>
+          </w:p>
+        </w:tc>
+        <w:tc>
+          <w:tcPr>
+            <w:tcW w:w="4508" w:type="dxa"/>
+          </w:tcPr>
+          <w:p>
+            <w:pPr>
+              <w:pStyle w:val="Lijstalinea"/>
+              <w:numPr>
+                <w:ilvl w:val="0"/>
+                <w:numId w:val="16"/>
+              </w:numPr>
+            </w:pPr>
+            <w:r>
+              <w:t>De actor selecteert admin-panel in de navigatie.</w:t>
+            </w:r>
+          </w:p>
+          <w:p>
+            <w:pPr>
+              <w:pStyle w:val="Lijstalinea"/>
+              <w:numPr>
+                <w:ilvl w:val="0"/>
+                <w:numId w:val="16"/>
+              </w:numPr>
+            </w:pPr>
+            <w:r>
+              <w:t>Het systeem navigeert naar de admin-panel pagina.</w:t>
+            </w:r>
+          </w:p>
+          <w:p>
+            <w:pPr>
+              <w:pStyle w:val="Lijstalinea"/>
+              <w:numPr>
+                <w:ilvl w:val="0"/>
+                <w:numId w:val="16"/>
+              </w:numPr>
+            </w:pPr>
+            <w:r>
+              <w:t>De actor</w:t>
+            </w:r>
+            <w:r>
+              <w:t xml:space="preserve"> </w:t>
+            </w:r>
+            <w:r>
+              <w:t>schorst/</w:t>
+            </w:r>
+            <w:r>
+              <w:t xml:space="preserve"> </w:t>
+            </w:r>
+            <w:r>
+              <w:t>bant</w:t>
+            </w:r>
+            <w:r>
+              <w:t xml:space="preserve"> een </w:t>
+            </w:r>
+            <w:r>
+              <w:t>gebruiker</w:t>
+            </w:r>
+          </w:p>
+          <w:p>
+            <w:pPr>
+              <w:pStyle w:val="Lijstalinea"/>
+              <w:numPr>
+                <w:ilvl w:val="0"/>
+                <w:numId w:val="16"/>
+              </w:numPr>
+            </w:pPr>
+            <w:r>
+              <w:t xml:space="preserve">Het systeem schorst/ </w:t>
+            </w:r>
+            <w:r>
+              <w:t xml:space="preserve">bant </w:t>
+            </w:r>
+            <w:r>
+              <w:t>gebruiker [</w:t>
+            </w:r>
+            <w:r>
+              <w:t>1]</w:t>
+            </w:r>
+          </w:p>
+        </w:tc>
+      </w:tr>
+      <w:tr>
+        <w:tc>
+          <w:tcPr>
+            <w:tcW w:w="4508" w:type="dxa"/>
+          </w:tcPr>
+          <w:p>
+            <w:r>
+              <w:t>Uitzonderingen</w:t>
+            </w:r>
+          </w:p>
+        </w:tc>
+        <w:tc>
+          <w:tcPr>
+            <w:tcW w:w="4508" w:type="dxa"/>
+          </w:tcPr>
+          <w:p>
+            <w:pPr>
+              <w:pStyle w:val="Lijstalinea"/>
+              <w:numPr>
+                <w:ilvl w:val="0"/>
+                <w:numId w:val="17"/>
+              </w:numPr>
+            </w:pPr>
+            <w:r>
+              <w:t>De gebruiker is al geschorst</w:t>
+            </w:r>
+            <w:r>
+              <w:t xml:space="preserve">/ </w:t>
+            </w:r>
+            <w:r>
+              <w:t>verban</w:t>
+            </w:r>
+            <w:r>
+              <w:t>nen</w:t>
+            </w:r>
+            <w:r>
+              <w:t>, systeem verzoekt om</w:t>
+            </w:r>
+            <w:r>
+              <w:t xml:space="preserve"> pagina </w:t>
+            </w:r>
+            <w:r>
+              <w:t>te refreshen</w:t>
+            </w:r>
+          </w:p>
+        </w:tc>
+      </w:tr>
+      <w:tr>
+        <w:tc>
+          <w:tcPr>
+            <w:tcW w:w="4508" w:type="dxa"/>
+          </w:tcPr>
+          <w:p>
+            <w:r>
+              <w:t>Resultaat</w:t>
+            </w:r>
+          </w:p>
+        </w:tc>
+        <w:tc>
+          <w:tcPr>
+            <w:tcW w:w="4508" w:type="dxa"/>
+          </w:tcPr>
+          <w:p>
+            <w:r>
+              <w:t>Het systeem s</w:t>
+            </w:r>
+            <w:r>
+              <w:t xml:space="preserve">chorst of </w:t>
+            </w:r>
+            <w:r>
+              <w:t>verbant</w:t>
+            </w:r>
+            <w:r>
+              <w:t xml:space="preserve"> gebruiker</w:t>
+            </w:r>
+            <w:r>
+              <w:t xml:space="preserve"> uit de database.</w:t>
             </w:r>
           </w:p>
         </w:tc>
@@ -6310,552 +6950,6 @@
           </w:tcPr>
           <w:p>
             <w:r>
-              <w:t>ID</w:t>
-            </w:r>
-          </w:p>
-        </w:tc>
-        <w:tc>
-          <w:tcPr>
-            <w:tcW w:w="4508" w:type="dxa"/>
-          </w:tcPr>
-          <w:p>
-            <w:r>
-              <w:t>UC6</w:t>
-            </w:r>
-          </w:p>
-        </w:tc>
-      </w:tr>
-      <w:tr>
-        <w:tc>
-          <w:tcPr>
-            <w:tcW w:w="4508" w:type="dxa"/>
-          </w:tcPr>
-          <w:p>
-            <w:r>
-              <w:t>Naam</w:t>
-            </w:r>
-          </w:p>
-        </w:tc>
-        <w:tc>
-          <w:tcPr>
-            <w:tcW w:w="4508" w:type="dxa"/>
-          </w:tcPr>
-          <w:p>
-            <w:r>
-              <w:t>Administrator kan tournamenten verwijderen</w:t>
-            </w:r>
-          </w:p>
-        </w:tc>
-      </w:tr>
-      <w:tr>
-        <w:tc>
-          <w:tcPr>
-            <w:tcW w:w="4508" w:type="dxa"/>
-          </w:tcPr>
-          <w:p>
-            <w:r>
-              <w:t>Omschrijving</w:t>
-            </w:r>
-          </w:p>
-        </w:tc>
-        <w:tc>
-          <w:tcPr>
-            <w:tcW w:w="4508" w:type="dxa"/>
-          </w:tcPr>
-          <w:p>
-            <w:r>
-              <w:t>Administrator kan tournamenten met ongepaste gegevens verwijderen</w:t>
-            </w:r>
-          </w:p>
-        </w:tc>
-      </w:tr>
-      <w:tr>
-        <w:tc>
-          <w:tcPr>
-            <w:tcW w:w="4508" w:type="dxa"/>
-          </w:tcPr>
-          <w:p>
-            <w:r>
-              <w:t>Actors</w:t>
-            </w:r>
-          </w:p>
-        </w:tc>
-        <w:tc>
-          <w:tcPr>
-            <w:tcW w:w="4508" w:type="dxa"/>
-          </w:tcPr>
-          <w:p>
-            <w:r>
-              <w:t>Administrator</w:t>
-            </w:r>
-          </w:p>
-        </w:tc>
-      </w:tr>
-      <w:tr>
-        <w:tc>
-          <w:tcPr>
-            <w:tcW w:w="4508" w:type="dxa"/>
-          </w:tcPr>
-          <w:p>
-            <w:r>
-              <w:t>Aannamen</w:t>
-            </w:r>
-          </w:p>
-        </w:tc>
-        <w:tc>
-          <w:tcPr>
-            <w:tcW w:w="4508" w:type="dxa"/>
-          </w:tcPr>
-          <w:p>
-            <w:r>
-              <w:t>De actor bekijkt de Admin-panel</w:t>
-            </w:r>
-          </w:p>
-        </w:tc>
-      </w:tr>
-      <w:tr>
-        <w:tc>
-          <w:tcPr>
-            <w:tcW w:w="4508" w:type="dxa"/>
-          </w:tcPr>
-          <w:p>
-            <w:r>
-              <w:t>Scenario</w:t>
-            </w:r>
-          </w:p>
-        </w:tc>
-        <w:tc>
-          <w:tcPr>
-            <w:tcW w:w="4508" w:type="dxa"/>
-          </w:tcPr>
-          <w:p>
-            <w:pPr>
-              <w:pStyle w:val="Lijstalinea"/>
-              <w:numPr>
-                <w:ilvl w:val="0"/>
-                <w:numId w:val="20"/>
-              </w:numPr>
-            </w:pPr>
-            <w:r>
-              <w:t>De actor besluit of tournament ongepaste gegevens heeft</w:t>
-            </w:r>
-          </w:p>
-          <w:p>
-            <w:pPr>
-              <w:pStyle w:val="Lijstalinea"/>
-              <w:numPr>
-                <w:ilvl w:val="0"/>
-                <w:numId w:val="20"/>
-              </w:numPr>
-            </w:pPr>
-            <w:r>
-              <w:t>De actor verwijdert tournament</w:t>
-            </w:r>
-          </w:p>
-          <w:p>
-            <w:pPr>
-              <w:pStyle w:val="Lijstalinea"/>
-              <w:numPr>
-                <w:ilvl w:val="0"/>
-                <w:numId w:val="20"/>
-              </w:numPr>
-            </w:pPr>
-            <w:r>
-              <w:t xml:space="preserve">Systeem verwijdert tournament uit de </w:t>
-            </w:r>
-            <w:proofErr w:type="gramStart"/>
-            <w:r>
-              <w:t>database[</w:t>
-            </w:r>
-            <w:proofErr w:type="gramEnd"/>
-            <w:r>
-              <w:t xml:space="preserve">1] </w:t>
-            </w:r>
-          </w:p>
-        </w:tc>
-      </w:tr>
-      <w:tr>
-        <w:tc>
-          <w:tcPr>
-            <w:tcW w:w="4508" w:type="dxa"/>
-          </w:tcPr>
-          <w:p>
-            <w:r>
-              <w:t>Uitzonderingen</w:t>
-            </w:r>
-          </w:p>
-        </w:tc>
-        <w:tc>
-          <w:tcPr>
-            <w:tcW w:w="4508" w:type="dxa"/>
-          </w:tcPr>
-          <w:p>
-            <w:pPr>
-              <w:pStyle w:val="Lijstalinea"/>
-              <w:numPr>
-                <w:ilvl w:val="0"/>
-                <w:numId w:val="21"/>
-              </w:numPr>
-            </w:pPr>
-            <w:r>
-              <w:t>Het tournament is al verwijdert, systeem verzoekt om pagina te verversen</w:t>
-            </w:r>
-          </w:p>
-        </w:tc>
-      </w:tr>
-      <w:tr>
-        <w:tc>
-          <w:tcPr>
-            <w:tcW w:w="4508" w:type="dxa"/>
-          </w:tcPr>
-          <w:p>
-            <w:r>
-              <w:t>Resultaat</w:t>
-            </w:r>
-          </w:p>
-        </w:tc>
-        <w:tc>
-          <w:tcPr>
-            <w:tcW w:w="4508" w:type="dxa"/>
-          </w:tcPr>
-          <w:p>
-            <w:r>
-              <w:t>Het systeem</w:t>
-            </w:r>
-            <w:r>
-              <w:t xml:space="preserve"> verwijdert tournament van geselecteerde gebruiker</w:t>
-            </w:r>
-            <w:r>
-              <w:t xml:space="preserve"> uit de database</w:t>
-            </w:r>
-          </w:p>
-        </w:tc>
-      </w:tr>
-    </w:tbl>
-    <w:p/>
-    <w:p>
-      <w:r>
-        <w:br w:type="page"/>
-      </w:r>
-    </w:p>
-    <w:p>
-      <w:pPr>
-        <w:rPr>
-          <w:i/>
-          <w:iCs/>
-        </w:rPr>
-      </w:pPr>
-      <w:r>
-        <w:rPr>
-          <w:i/>
-          <w:iCs/>
-        </w:rPr>
-        <w:lastRenderedPageBreak/>
-        <w:t>Should have</w:t>
-      </w:r>
-    </w:p>
-    <w:tbl>
-      <w:tblPr>
-        <w:tblStyle w:val="Tabelraster"/>
-        <w:tblW w:w="0" w:type="auto"/>
-        <w:tblLook w:val="04A0" w:firstRow="1" w:lastRow="0" w:firstColumn="1" w:lastColumn="0" w:noHBand="0" w:noVBand="1"/>
-      </w:tblPr>
-      <w:tblGrid>
-        <w:gridCol w:w="4508"/>
-        <w:gridCol w:w="4508"/>
-      </w:tblGrid>
-      <w:tr>
-        <w:tc>
-          <w:tcPr>
-            <w:tcW w:w="4508" w:type="dxa"/>
-          </w:tcPr>
-          <w:p>
-            <w:r>
-              <w:t>ID</w:t>
-            </w:r>
-          </w:p>
-        </w:tc>
-        <w:tc>
-          <w:tcPr>
-            <w:tcW w:w="4508" w:type="dxa"/>
-          </w:tcPr>
-          <w:p>
-            <w:r>
-              <w:t>UC</w:t>
-            </w:r>
-            <w:r>
-              <w:t>7</w:t>
-            </w:r>
-          </w:p>
-        </w:tc>
-      </w:tr>
-      <w:tr>
-        <w:tc>
-          <w:tcPr>
-            <w:tcW w:w="4508" w:type="dxa"/>
-          </w:tcPr>
-          <w:p>
-            <w:r>
-              <w:t>Naam</w:t>
-            </w:r>
-          </w:p>
-        </w:tc>
-        <w:tc>
-          <w:tcPr>
-            <w:tcW w:w="4508" w:type="dxa"/>
-          </w:tcPr>
-          <w:p>
-            <w:r>
-              <w:t>Schorsen/ Verbannen</w:t>
-            </w:r>
-          </w:p>
-        </w:tc>
-      </w:tr>
-      <w:tr>
-        <w:tc>
-          <w:tcPr>
-            <w:tcW w:w="4508" w:type="dxa"/>
-          </w:tcPr>
-          <w:p>
-            <w:r>
-              <w:t>Omschrijving</w:t>
-            </w:r>
-          </w:p>
-        </w:tc>
-        <w:tc>
-          <w:tcPr>
-            <w:tcW w:w="4508" w:type="dxa"/>
-          </w:tcPr>
-          <w:p>
-            <w:r>
-              <w:t>Administrator kan tijdelijk gebruikers schorsen of permanent verbannen</w:t>
-            </w:r>
-          </w:p>
-        </w:tc>
-      </w:tr>
-      <w:tr>
-        <w:tc>
-          <w:tcPr>
-            <w:tcW w:w="4508" w:type="dxa"/>
-          </w:tcPr>
-          <w:p>
-            <w:r>
-              <w:t>Actors</w:t>
-            </w:r>
-          </w:p>
-        </w:tc>
-        <w:tc>
-          <w:tcPr>
-            <w:tcW w:w="4508" w:type="dxa"/>
-          </w:tcPr>
-          <w:p>
-            <w:r>
-              <w:t>Administrator</w:t>
-            </w:r>
-          </w:p>
-        </w:tc>
-      </w:tr>
-      <w:tr>
-        <w:tc>
-          <w:tcPr>
-            <w:tcW w:w="4508" w:type="dxa"/>
-          </w:tcPr>
-          <w:p>
-            <w:r>
-              <w:t>Aannamen</w:t>
-            </w:r>
-          </w:p>
-        </w:tc>
-        <w:tc>
-          <w:tcPr>
-            <w:tcW w:w="4508" w:type="dxa"/>
-          </w:tcPr>
-          <w:p>
-            <w:r>
-              <w:t>De actor is</w:t>
-            </w:r>
-            <w:r>
-              <w:t xml:space="preserve"> ingelogd als administrator en </w:t>
-            </w:r>
-            <w:r>
-              <w:t xml:space="preserve">bekijkt het </w:t>
-            </w:r>
-            <w:r>
-              <w:t>Admin-Panel</w:t>
-            </w:r>
-          </w:p>
-        </w:tc>
-      </w:tr>
-      <w:tr>
-        <w:tc>
-          <w:tcPr>
-            <w:tcW w:w="4508" w:type="dxa"/>
-          </w:tcPr>
-          <w:p>
-            <w:r>
-              <w:t>Scenario</w:t>
-            </w:r>
-          </w:p>
-        </w:tc>
-        <w:tc>
-          <w:tcPr>
-            <w:tcW w:w="4508" w:type="dxa"/>
-          </w:tcPr>
-          <w:p>
-            <w:pPr>
-              <w:pStyle w:val="Lijstalinea"/>
-              <w:numPr>
-                <w:ilvl w:val="0"/>
-                <w:numId w:val="16"/>
-              </w:numPr>
-            </w:pPr>
-            <w:r>
-              <w:t>De actor</w:t>
-            </w:r>
-            <w:r>
-              <w:t xml:space="preserve"> </w:t>
-            </w:r>
-            <w:r>
-              <w:t>schorst/</w:t>
-            </w:r>
-            <w:r>
-              <w:t xml:space="preserve"> </w:t>
-            </w:r>
-            <w:r>
-              <w:t>bant</w:t>
-            </w:r>
-            <w:r>
-              <w:t xml:space="preserve"> een </w:t>
-            </w:r>
-            <w:r>
-              <w:t>gebruiker</w:t>
-            </w:r>
-          </w:p>
-          <w:p>
-            <w:pPr>
-              <w:pStyle w:val="Lijstalinea"/>
-              <w:numPr>
-                <w:ilvl w:val="0"/>
-                <w:numId w:val="16"/>
-              </w:numPr>
-            </w:pPr>
-            <w:r>
-              <w:t xml:space="preserve">Het systeem schorst/ </w:t>
-            </w:r>
-            <w:r>
-              <w:t xml:space="preserve">bant </w:t>
-            </w:r>
-            <w:proofErr w:type="gramStart"/>
-            <w:r>
-              <w:t>gebruiker[</w:t>
-            </w:r>
-            <w:proofErr w:type="gramEnd"/>
-            <w:r>
-              <w:t>1]</w:t>
-            </w:r>
-          </w:p>
-        </w:tc>
-      </w:tr>
-      <w:tr>
-        <w:tc>
-          <w:tcPr>
-            <w:tcW w:w="4508" w:type="dxa"/>
-          </w:tcPr>
-          <w:p>
-            <w:r>
-              <w:t>Uitzonderingen</w:t>
-            </w:r>
-          </w:p>
-        </w:tc>
-        <w:tc>
-          <w:tcPr>
-            <w:tcW w:w="4508" w:type="dxa"/>
-          </w:tcPr>
-          <w:p>
-            <w:pPr>
-              <w:pStyle w:val="Lijstalinea"/>
-              <w:numPr>
-                <w:ilvl w:val="0"/>
-                <w:numId w:val="17"/>
-              </w:numPr>
-            </w:pPr>
-            <w:r>
-              <w:t>De gebruiker is al geschorst</w:t>
-            </w:r>
-            <w:r>
-              <w:t xml:space="preserve">/ </w:t>
-            </w:r>
-            <w:r>
-              <w:t>verban</w:t>
-            </w:r>
-            <w:r>
-              <w:t>nen</w:t>
-            </w:r>
-            <w:r>
-              <w:t>, systeem verzoekt om</w:t>
-            </w:r>
-            <w:r>
-              <w:t xml:space="preserve"> pagina </w:t>
-            </w:r>
-            <w:r>
-              <w:t>te refreshen</w:t>
-            </w:r>
-          </w:p>
-        </w:tc>
-      </w:tr>
-      <w:tr>
-        <w:tc>
-          <w:tcPr>
-            <w:tcW w:w="4508" w:type="dxa"/>
-          </w:tcPr>
-          <w:p>
-            <w:r>
-              <w:t>Resultaat</w:t>
-            </w:r>
-          </w:p>
-        </w:tc>
-        <w:tc>
-          <w:tcPr>
-            <w:tcW w:w="4508" w:type="dxa"/>
-          </w:tcPr>
-          <w:p>
-            <w:r>
-              <w:t>Het systeem s</w:t>
-            </w:r>
-            <w:r>
-              <w:t xml:space="preserve">chorst of </w:t>
-            </w:r>
-            <w:r>
-              <w:t>verbant</w:t>
-            </w:r>
-            <w:r>
-              <w:t xml:space="preserve"> gebruiker</w:t>
-            </w:r>
-            <w:r>
-              <w:t xml:space="preserve"> uit de database.</w:t>
-            </w:r>
-          </w:p>
-        </w:tc>
-      </w:tr>
-    </w:tbl>
-    <w:p/>
-    <w:tbl>
-      <w:tblPr>
-        <w:tblStyle w:val="Tabelraster"/>
-        <w:tblW w:w="0" w:type="auto"/>
-        <w:tblLook w:val="04A0" w:firstRow="1" w:lastRow="0" w:firstColumn="1" w:lastColumn="0" w:noHBand="0" w:noVBand="1"/>
-      </w:tblPr>
-      <w:tblGrid>
-        <w:gridCol w:w="4508"/>
-        <w:gridCol w:w="4508"/>
-      </w:tblGrid>
-      <w:tr>
-        <w:tc>
-          <w:tcPr>
-            <w:tcW w:w="4508" w:type="dxa"/>
-          </w:tcPr>
-          <w:p>
-            <w:r>
               <w:br w:type="page"/>
             </w:r>
             <w:r>
@@ -7010,7 +7104,7 @@
               </w:numPr>
             </w:pPr>
             <w:r>
-              <w:t>De actor vergelijkt met andere gebruiker</w:t>
+              <w:t>De actor selecteert Leaderboards in de navigatie</w:t>
             </w:r>
           </w:p>
           <w:p>
@@ -7022,13 +7116,35 @@
               </w:numPr>
             </w:pPr>
             <w:r>
+              <w:t>Het Systeem navigeert naar de leaderboards pagina</w:t>
+            </w:r>
+          </w:p>
+          <w:p>
+            <w:pPr>
+              <w:pStyle w:val="Lijstalinea"/>
+              <w:numPr>
+                <w:ilvl w:val="0"/>
+                <w:numId w:val="18"/>
+              </w:numPr>
+            </w:pPr>
+            <w:r>
+              <w:t>De actor vergelijkt met andere gebruiker</w:t>
+            </w:r>
+          </w:p>
+          <w:p>
+            <w:pPr>
+              <w:pStyle w:val="Lijstalinea"/>
+              <w:numPr>
+                <w:ilvl w:val="0"/>
+                <w:numId w:val="18"/>
+              </w:numPr>
+            </w:pPr>
+            <w:r>
               <w:t xml:space="preserve">Het systeem geeft overzicht van </w:t>
             </w:r>
-            <w:proofErr w:type="gramStart"/>
-            <w:r>
-              <w:t>statistieken[</w:t>
-            </w:r>
-            <w:proofErr w:type="gramEnd"/>
+            <w:r>
+              <w:t>statistieken [</w:t>
+            </w:r>
             <w:r>
               <w:t>1]</w:t>
             </w:r>
@@ -7129,12 +7245,13 @@
           <w:numId w:val="1"/>
         </w:numPr>
       </w:pPr>
-      <w:bookmarkStart w:id="16" w:name="_Toc67667317"/>
+      <w:bookmarkStart w:id="17" w:name="_Toc67667317"/>
+      <w:bookmarkEnd w:id="16"/>
       <w:r>
         <w:lastRenderedPageBreak/>
         <w:t>Schermontwerpen</w:t>
       </w:r>
-      <w:bookmarkEnd w:id="16"/>
+      <w:bookmarkEnd w:id="17"/>
     </w:p>
     <w:p/>
     <w:p>
@@ -7145,11 +7262,11 @@
           <w:numId w:val="1"/>
         </w:numPr>
       </w:pPr>
-      <w:bookmarkStart w:id="17" w:name="_Toc67667318"/>
+      <w:bookmarkStart w:id="18" w:name="_Toc67667318"/>
       <w:r>
         <w:t>Home</w:t>
       </w:r>
-      <w:bookmarkEnd w:id="17"/>
+      <w:bookmarkEnd w:id="18"/>
     </w:p>
     <w:p>
       <w:pPr>
@@ -7238,12 +7355,12 @@
           <w:numId w:val="1"/>
         </w:numPr>
       </w:pPr>
-      <w:bookmarkStart w:id="18" w:name="_Toc67667319"/>
+      <w:bookmarkStart w:id="19" w:name="_Toc67667319"/>
       <w:r>
         <w:lastRenderedPageBreak/>
         <w:t>Profile-Settings</w:t>
       </w:r>
-      <w:bookmarkEnd w:id="18"/>
+      <w:bookmarkEnd w:id="19"/>
     </w:p>
     <w:p>
       <w:pPr>
@@ -7308,7 +7425,7 @@
           <w:numId w:val="1"/>
         </w:numPr>
       </w:pPr>
-      <w:bookmarkStart w:id="19" w:name="_Toc67667320"/>
+      <w:bookmarkStart w:id="20" w:name="_Toc67667320"/>
       <w:r>
         <w:lastRenderedPageBreak/>
         <w:t>Organise</w:t>
@@ -7325,7 +7442,7 @@
       <w:r>
         <w:t xml:space="preserve"> Setup</w:t>
       </w:r>
-      <w:bookmarkEnd w:id="19"/>
+      <w:bookmarkEnd w:id="20"/>
     </w:p>
     <w:p>
       <w:pPr>
@@ -7437,12 +7554,12 @@
           <w:numId w:val="1"/>
         </w:numPr>
       </w:pPr>
-      <w:bookmarkStart w:id="20" w:name="_Toc67667321"/>
+      <w:bookmarkStart w:id="21" w:name="_Toc67667321"/>
       <w:r>
         <w:lastRenderedPageBreak/>
         <w:t>Match-History</w:t>
       </w:r>
-      <w:bookmarkEnd w:id="20"/>
+      <w:bookmarkEnd w:id="21"/>
     </w:p>
     <w:p>
       <w:pPr>
@@ -7513,12 +7630,12 @@
           <w:numId w:val="1"/>
         </w:numPr>
       </w:pPr>
-      <w:bookmarkStart w:id="21" w:name="_Toc67667322"/>
+      <w:bookmarkStart w:id="22" w:name="_Toc67667322"/>
       <w:r>
         <w:lastRenderedPageBreak/>
         <w:t>Leaderboards</w:t>
       </w:r>
-      <w:bookmarkEnd w:id="21"/>
+      <w:bookmarkEnd w:id="22"/>
     </w:p>
     <w:p>
       <w:pPr>
@@ -7632,12 +7749,12 @@
           <w:numId w:val="1"/>
         </w:numPr>
       </w:pPr>
-      <w:bookmarkStart w:id="22" w:name="_Toc67667323"/>
+      <w:bookmarkStart w:id="23" w:name="_Toc67667323"/>
       <w:r>
         <w:lastRenderedPageBreak/>
         <w:t>Compare statistics</w:t>
       </w:r>
-      <w:bookmarkEnd w:id="22"/>
+      <w:bookmarkEnd w:id="23"/>
     </w:p>
     <w:p>
       <w:pPr>
@@ -7708,12 +7825,12 @@
           <w:numId w:val="1"/>
         </w:numPr>
       </w:pPr>
-      <w:bookmarkStart w:id="23" w:name="_Toc67667324"/>
+      <w:bookmarkStart w:id="24" w:name="_Toc67667324"/>
       <w:r>
         <w:lastRenderedPageBreak/>
         <w:t>Admin-Panel</w:t>
       </w:r>
-      <w:bookmarkEnd w:id="23"/>
+      <w:bookmarkEnd w:id="24"/>
     </w:p>
     <w:p>
       <w:pPr>
@@ -7795,12 +7912,12 @@
           <w:numId w:val="1"/>
         </w:numPr>
       </w:pPr>
-      <w:bookmarkStart w:id="24" w:name="_Toc67667325"/>
+      <w:bookmarkStart w:id="25" w:name="_Toc67667325"/>
       <w:r>
         <w:lastRenderedPageBreak/>
         <w:t>Conceptueel model</w:t>
       </w:r>
-      <w:bookmarkEnd w:id="24"/>
+      <w:bookmarkEnd w:id="25"/>
     </w:p>
     <w:p/>
     <w:p/>
@@ -7872,12 +7989,12 @@
       <w:r>
         <w:br w:type="page"/>
       </w:r>
-      <w:bookmarkStart w:id="25" w:name="_Toc67667326"/>
+      <w:bookmarkStart w:id="26" w:name="_Toc67667326"/>
       <w:r>
         <w:lastRenderedPageBreak/>
         <w:t>Testplan</w:t>
       </w:r>
-      <w:bookmarkEnd w:id="25"/>
+      <w:bookmarkEnd w:id="26"/>
     </w:p>
     <w:tbl>
       <w:tblPr>
@@ -7889,9 +8006,9 @@
       <w:tblGrid>
         <w:gridCol w:w="935"/>
         <w:gridCol w:w="953"/>
-        <w:gridCol w:w="2785"/>
-        <w:gridCol w:w="2410"/>
-        <w:gridCol w:w="2126"/>
+        <w:gridCol w:w="2076"/>
+        <w:gridCol w:w="2977"/>
+        <w:gridCol w:w="2268"/>
       </w:tblGrid>
       <w:tr>
         <w:tc>
@@ -7934,7 +8051,7 @@
         </w:tc>
         <w:tc>
           <w:tcPr>
-            <w:tcW w:w="2785" w:type="dxa"/>
+            <w:tcW w:w="2076" w:type="dxa"/>
             <w:shd w:val="clear" w:color="auto" w:fill="5B9BD5" w:themeFill="accent5"/>
           </w:tcPr>
           <w:p>
@@ -7953,7 +8070,7 @@
         </w:tc>
         <w:tc>
           <w:tcPr>
-            <w:tcW w:w="2410" w:type="dxa"/>
+            <w:tcW w:w="2977" w:type="dxa"/>
             <w:shd w:val="clear" w:color="auto" w:fill="5B9BD5" w:themeFill="accent5"/>
           </w:tcPr>
           <w:p>
@@ -7972,7 +8089,7 @@
         </w:tc>
         <w:tc>
           <w:tcPr>
-            <w:tcW w:w="2126" w:type="dxa"/>
+            <w:tcW w:w="2268" w:type="dxa"/>
             <w:shd w:val="clear" w:color="auto" w:fill="5B9BD5" w:themeFill="accent5"/>
           </w:tcPr>
           <w:p>
@@ -8054,7 +8171,7 @@
         </w:tc>
         <w:tc>
           <w:tcPr>
-            <w:tcW w:w="2785" w:type="dxa"/>
+            <w:tcW w:w="2076" w:type="dxa"/>
           </w:tcPr>
           <w:p>
             <w:r>
@@ -8064,37 +8181,50 @@
         </w:tc>
         <w:tc>
           <w:tcPr>
-            <w:tcW w:w="2410" w:type="dxa"/>
-          </w:tcPr>
-          <w:p>
-            <w:r>
-              <w:t>Email</w:t>
-            </w:r>
-          </w:p>
-          <w:p>
-            <w:r>
-              <w:t>Gebruikersnaam</w:t>
-            </w:r>
-          </w:p>
-          <w:p>
-            <w:r>
-              <w:t>Wachtwoord</w:t>
-            </w:r>
-          </w:p>
-          <w:p>
-            <w:r>
-              <w:t>Land</w:t>
+            <w:tcW w:w="2977" w:type="dxa"/>
+          </w:tcPr>
+          <w:p>
+            <w:r>
+              <w:t>Email: “</w:t>
+            </w:r>
+            <w:r>
+              <w:t>Test</w:t>
+            </w:r>
+            <w:r>
+              <w:t>@gmail.com”</w:t>
+            </w:r>
+          </w:p>
+          <w:p>
+            <w:r>
+              <w:t>Gebruikersnaam: “</w:t>
+            </w:r>
+            <w:r>
+              <w:t>Testuser1</w:t>
+            </w:r>
+            <w:r>
+              <w:t>”</w:t>
+            </w:r>
+          </w:p>
+          <w:p>
+            <w:r>
+              <w:t>Wachtwoord: “Test123”</w:t>
+            </w:r>
+          </w:p>
+          <w:p>
+            <w:r>
+              <w:t>Land: “Nederland”</w:t>
             </w:r>
           </w:p>
           <w:p/>
         </w:tc>
         <w:tc>
           <w:tcPr>
-            <w:tcW w:w="2126" w:type="dxa"/>
-          </w:tcPr>
-          <w:p>
-            <w:r>
-              <w:t>Het systeem registreert een account in de database met de juiste gegevens.</w:t>
+            <w:tcW w:w="2268" w:type="dxa"/>
+            <w:shd w:val="clear" w:color="auto" w:fill="C00000"/>
+          </w:tcPr>
+          <w:p>
+            <w:r>
+              <w:t>Het systeem vereist een speciaal karakter in het wachtwoord.</w:t>
             </w:r>
           </w:p>
         </w:tc>
@@ -8106,7 +8236,10 @@
           </w:tcPr>
           <w:p>
             <w:r>
-              <w:t>TC02</w:t>
+              <w:t>TC0</w:t>
+            </w:r>
+            <w:r>
+              <w:t>2</w:t>
             </w:r>
           </w:p>
         </w:tc>
@@ -8116,42 +8249,66 @@
           </w:tcPr>
           <w:p>
             <w:r>
-              <w:t>UC02</w:t>
-            </w:r>
-          </w:p>
-        </w:tc>
-        <w:tc>
-          <w:tcPr>
-            <w:tcW w:w="2785" w:type="dxa"/>
-          </w:tcPr>
-          <w:p>
-            <w:r>
-              <w:t>Gebruiker kan inloggen met een account</w:t>
-            </w:r>
-          </w:p>
-        </w:tc>
-        <w:tc>
-          <w:tcPr>
-            <w:tcW w:w="2410" w:type="dxa"/>
-          </w:tcPr>
-          <w:p>
-            <w:r>
-              <w:t>Email/Gebruikersnaam</w:t>
-            </w:r>
-          </w:p>
-          <w:p>
-            <w:r>
-              <w:t>Wachtwoord</w:t>
-            </w:r>
-          </w:p>
-        </w:tc>
-        <w:tc>
-          <w:tcPr>
-            <w:tcW w:w="2126" w:type="dxa"/>
-          </w:tcPr>
-          <w:p>
-            <w:r>
-              <w:t>Het systeem stuurt de actor door naar de homepagina</w:t>
+              <w:t>UC01</w:t>
+            </w:r>
+          </w:p>
+        </w:tc>
+        <w:tc>
+          <w:tcPr>
+            <w:tcW w:w="2076" w:type="dxa"/>
+          </w:tcPr>
+          <w:p>
+            <w:r>
+              <w:t>Gebruiker kan een account registreren</w:t>
+            </w:r>
+          </w:p>
+        </w:tc>
+        <w:tc>
+          <w:tcPr>
+            <w:tcW w:w="2977" w:type="dxa"/>
+          </w:tcPr>
+          <w:p>
+            <w:r>
+              <w:t>Email: “</w:t>
+            </w:r>
+            <w:r>
+              <w:t>Test</w:t>
+            </w:r>
+            <w:r>
+              <w:t>@gmail.com”</w:t>
+            </w:r>
+          </w:p>
+          <w:p>
+            <w:r>
+              <w:t>Gebruikersnaam: “</w:t>
+            </w:r>
+            <w:r>
+              <w:t>Testuser1</w:t>
+            </w:r>
+            <w:r>
+              <w:t>”</w:t>
+            </w:r>
+          </w:p>
+          <w:p>
+            <w:r>
+              <w:t>Wachtwoord: “Test123!”</w:t>
+            </w:r>
+          </w:p>
+          <w:p>
+            <w:r>
+              <w:t>Land: “Nederland”</w:t>
+            </w:r>
+          </w:p>
+          <w:p/>
+        </w:tc>
+        <w:tc>
+          <w:tcPr>
+            <w:tcW w:w="2268" w:type="dxa"/>
+            <w:shd w:val="clear" w:color="auto" w:fill="1DFF38"/>
+          </w:tcPr>
+          <w:p>
+            <w:r>
+              <w:t>Het systeem registreert een account in de database met de juiste gegevens.</w:t>
             </w:r>
           </w:p>
         </w:tc>
@@ -8163,7 +8320,10 @@
           </w:tcPr>
           <w:p>
             <w:r>
-              <w:t>TC03</w:t>
+              <w:t>TC0</w:t>
+            </w:r>
+            <w:r>
+              <w:t>3</w:t>
             </w:r>
           </w:p>
         </w:tc>
@@ -8173,69 +8333,58 @@
           </w:tcPr>
           <w:p>
             <w:r>
-              <w:t>UC03</w:t>
-            </w:r>
-          </w:p>
-        </w:tc>
-        <w:tc>
-          <w:tcPr>
-            <w:tcW w:w="2785" w:type="dxa"/>
-          </w:tcPr>
-          <w:p>
-            <w:r>
-              <w:t>Gebruiker kan een tournament organiseren</w:t>
-            </w:r>
-          </w:p>
-          <w:p/>
-        </w:tc>
-        <w:tc>
-          <w:tcPr>
-            <w:tcW w:w="2410" w:type="dxa"/>
-          </w:tcPr>
-          <w:p>
-            <w:r>
-              <w:t>Tournamentnaam</w:t>
-            </w:r>
-          </w:p>
-          <w:p>
-            <w:r>
-              <w:t>Groepsnaam</w:t>
-            </w:r>
-          </w:p>
-          <w:p>
-            <w:r>
-              <w:t>Groepsgrootte</w:t>
-            </w:r>
-          </w:p>
-          <w:p>
-            <w:r>
-              <w:t>Tournament-type</w:t>
-            </w:r>
-          </w:p>
-          <w:p>
-            <w:r>
-              <w:t>Seeding</w:t>
-            </w:r>
-          </w:p>
-          <w:p>
-            <w:r>
-              <w:t>Tijdaandoening</w:t>
-            </w:r>
-          </w:p>
-        </w:tc>
-        <w:tc>
-          <w:tcPr>
-            <w:tcW w:w="2126" w:type="dxa"/>
-          </w:tcPr>
-          <w:p>
-            <w:r>
-              <w:t>Het systeem</w:t>
-            </w:r>
-            <w:r>
-              <w:t xml:space="preserve"> organiseert tournament</w:t>
-            </w:r>
-            <w:r>
-              <w:t xml:space="preserve"> met juiste tournament-gegevens</w:t>
+              <w:t>UC02</w:t>
+            </w:r>
+          </w:p>
+        </w:tc>
+        <w:tc>
+          <w:tcPr>
+            <w:tcW w:w="2076" w:type="dxa"/>
+          </w:tcPr>
+          <w:p>
+            <w:r>
+              <w:t>Gebruiker kan inloggen met een account</w:t>
+            </w:r>
+          </w:p>
+        </w:tc>
+        <w:tc>
+          <w:tcPr>
+            <w:tcW w:w="2977" w:type="dxa"/>
+          </w:tcPr>
+          <w:p>
+            <w:r>
+              <w:t>Email/Gebruikersnaam: “</w:t>
+            </w:r>
+            <w:r>
+              <w:t>Test</w:t>
+            </w:r>
+            <w:r>
+              <w:t>@gmail.com/</w:t>
+            </w:r>
+            <w:r>
+              <w:t xml:space="preserve"> </w:t>
+            </w:r>
+            <w:r>
+              <w:t>Testuser1</w:t>
+            </w:r>
+            <w:r>
+              <w:t xml:space="preserve">” </w:t>
+            </w:r>
+          </w:p>
+          <w:p>
+            <w:r>
+              <w:t>Wachtwoord: “Best123!”</w:t>
+            </w:r>
+          </w:p>
+        </w:tc>
+        <w:tc>
+          <w:tcPr>
+            <w:tcW w:w="2268" w:type="dxa"/>
+            <w:shd w:val="clear" w:color="auto" w:fill="C00000"/>
+          </w:tcPr>
+          <w:p>
+            <w:r>
+              <w:t>Het systeem geeft foutmelding: “Onjuist wachtwoord”</w:t>
             </w:r>
           </w:p>
         </w:tc>
@@ -8247,7 +8396,10 @@
           </w:tcPr>
           <w:p>
             <w:r>
-              <w:t>TC04</w:t>
+              <w:t>TC0</w:t>
+            </w:r>
+            <w:r>
+              <w:t>4</w:t>
             </w:r>
           </w:p>
         </w:tc>
@@ -8257,43 +8409,58 @@
           </w:tcPr>
           <w:p>
             <w:r>
-              <w:t>UC04</w:t>
-            </w:r>
-          </w:p>
-        </w:tc>
-        <w:tc>
-          <w:tcPr>
-            <w:tcW w:w="2785" w:type="dxa"/>
-          </w:tcPr>
-          <w:p>
-            <w:r>
-              <w:t>Gebruiker kan een overzicht van de leaderboard zien</w:t>
-            </w:r>
-          </w:p>
-        </w:tc>
-        <w:tc>
-          <w:tcPr>
-            <w:tcW w:w="2410" w:type="dxa"/>
-          </w:tcPr>
-          <w:p>
-            <w:r>
-              <w:t>*Selecteert een van de vier tournament-types</w:t>
-            </w:r>
-          </w:p>
-        </w:tc>
-        <w:tc>
-          <w:tcPr>
-            <w:tcW w:w="2126" w:type="dxa"/>
-          </w:tcPr>
-          <w:p>
-            <w:r>
-              <w:t>Het systeem geeft een overzicht van statistieken</w:t>
-            </w:r>
-            <w:r>
-              <w:t xml:space="preserve"> (de deelnemers, punten gescoord, games gespeeld, winsten en datum van creatie account</w:t>
-            </w:r>
-            <w:r>
-              <w:t xml:space="preserve"> van alle gebruikers</w:t>
+              <w:t>UC02</w:t>
+            </w:r>
+          </w:p>
+        </w:tc>
+        <w:tc>
+          <w:tcPr>
+            <w:tcW w:w="2076" w:type="dxa"/>
+          </w:tcPr>
+          <w:p>
+            <w:r>
+              <w:t>Gebruiker kan inloggen met een account</w:t>
+            </w:r>
+          </w:p>
+        </w:tc>
+        <w:tc>
+          <w:tcPr>
+            <w:tcW w:w="2977" w:type="dxa"/>
+          </w:tcPr>
+          <w:p>
+            <w:r>
+              <w:t>Email/Gebruikersnaam: “</w:t>
+            </w:r>
+            <w:r>
+              <w:t>Test</w:t>
+            </w:r>
+            <w:r>
+              <w:t>@gmail.com/</w:t>
+            </w:r>
+            <w:r>
+              <w:t xml:space="preserve"> </w:t>
+            </w:r>
+            <w:r>
+              <w:t>Testuser1</w:t>
+            </w:r>
+            <w:r>
+              <w:t xml:space="preserve">” </w:t>
+            </w:r>
+          </w:p>
+          <w:p>
+            <w:r>
+              <w:t>Wachtwoord: “Test123!”</w:t>
+            </w:r>
+          </w:p>
+        </w:tc>
+        <w:tc>
+          <w:tcPr>
+            <w:tcW w:w="2268" w:type="dxa"/>
+            <w:shd w:val="clear" w:color="auto" w:fill="1DFF38"/>
+          </w:tcPr>
+          <w:p>
+            <w:r>
+              <w:t>Het systeem stuurt de actor door naar de homepagina</w:t>
             </w:r>
           </w:p>
         </w:tc>
@@ -8305,7 +8472,10 @@
           </w:tcPr>
           <w:p>
             <w:r>
-              <w:t>TC05</w:t>
+              <w:t>TC0</w:t>
+            </w:r>
+            <w:r>
+              <w:t>5</w:t>
             </w:r>
           </w:p>
         </w:tc>
@@ -8315,37 +8485,77 @@
           </w:tcPr>
           <w:p>
             <w:r>
-              <w:t>UC05</w:t>
-            </w:r>
-          </w:p>
-        </w:tc>
-        <w:tc>
-          <w:tcPr>
-            <w:tcW w:w="2785" w:type="dxa"/>
-          </w:tcPr>
-          <w:p>
-            <w:r>
-              <w:t>Overzicht geschiedenis lijst tournamenten</w:t>
-            </w:r>
-          </w:p>
-        </w:tc>
-        <w:tc>
-          <w:tcPr>
-            <w:tcW w:w="2410" w:type="dxa"/>
-          </w:tcPr>
-          <w:p>
-            <w:r>
-              <w:t>*Selecteert een van de vier tournament-types</w:t>
-            </w:r>
-          </w:p>
-        </w:tc>
-        <w:tc>
-          <w:tcPr>
-            <w:tcW w:w="2126" w:type="dxa"/>
-          </w:tcPr>
-          <w:p>
-            <w:r>
-              <w:t>Het systeem geeft een overzicht van voorgaande tournamenten die de actor heeft aangemaakt</w:t>
+              <w:t>UC03</w:t>
+            </w:r>
+          </w:p>
+        </w:tc>
+        <w:tc>
+          <w:tcPr>
+            <w:tcW w:w="2076" w:type="dxa"/>
+          </w:tcPr>
+          <w:p>
+            <w:r>
+              <w:t>Gebruiker kan een tournament organiseren</w:t>
+            </w:r>
+          </w:p>
+          <w:p/>
+        </w:tc>
+        <w:tc>
+          <w:tcPr>
+            <w:tcW w:w="2977" w:type="dxa"/>
+          </w:tcPr>
+          <w:p>
+            <w:r>
+              <w:t>Tournamentnaam</w:t>
+            </w:r>
+            <w:r>
+              <w:t>: ”Blitz-tournament”</w:t>
+            </w:r>
+          </w:p>
+          <w:p>
+            <w:r>
+              <w:t>Groepsgrootte</w:t>
+            </w:r>
+            <w:r>
+              <w:t>: “4”</w:t>
+            </w:r>
+          </w:p>
+          <w:p>
+            <w:r>
+              <w:t>Tournament-type</w:t>
+            </w:r>
+            <w:r>
+              <w:t>: “Survival”</w:t>
+            </w:r>
+          </w:p>
+          <w:p>
+            <w:r>
+              <w:t>Seeding</w:t>
+            </w:r>
+            <w:r>
+              <w:t>: “Random-seeding”</w:t>
+            </w:r>
+          </w:p>
+          <w:p>
+            <w:r>
+              <w:t>Tijdaandoening</w:t>
+            </w:r>
+            <w:r>
+              <w:t>: “Blitz”</w:t>
+            </w:r>
+          </w:p>
+        </w:tc>
+        <w:tc>
+          <w:tcPr>
+            <w:tcW w:w="2268" w:type="dxa"/>
+            <w:shd w:val="clear" w:color="auto" w:fill="C00000"/>
+          </w:tcPr>
+          <w:p>
+            <w:r>
+              <w:t>Het systeem</w:t>
+            </w:r>
+            <w:r>
+              <w:t xml:space="preserve"> geeft foutmelding: “Tournamentnaam bestaat al”</w:t>
             </w:r>
           </w:p>
         </w:tc>
@@ -8367,13 +8577,318 @@
           </w:tcPr>
           <w:p>
             <w:r>
+              <w:t>UC03</w:t>
+            </w:r>
+          </w:p>
+        </w:tc>
+        <w:tc>
+          <w:tcPr>
+            <w:tcW w:w="2076" w:type="dxa"/>
+          </w:tcPr>
+          <w:p>
+            <w:r>
+              <w:t>Gebruiker kan een tournament organiseren</w:t>
+            </w:r>
+          </w:p>
+          <w:p/>
+        </w:tc>
+        <w:tc>
+          <w:tcPr>
+            <w:tcW w:w="2977" w:type="dxa"/>
+          </w:tcPr>
+          <w:p>
+            <w:r>
+              <w:t>Tournamentnaam: ”Royale”</w:t>
+            </w:r>
+          </w:p>
+          <w:p>
+            <w:r>
+              <w:t>Groepsgrootte: “4”</w:t>
+            </w:r>
+          </w:p>
+          <w:p>
+            <w:r>
+              <w:t>Tournament-type: “Survival”</w:t>
+            </w:r>
+          </w:p>
+          <w:p>
+            <w:r>
+              <w:t>Seeding: “Random-seeding”</w:t>
+            </w:r>
+          </w:p>
+          <w:p>
+            <w:r>
+              <w:t>Tijdaandoening: “Blitz”</w:t>
+            </w:r>
+          </w:p>
+        </w:tc>
+        <w:tc>
+          <w:tcPr>
+            <w:tcW w:w="2268" w:type="dxa"/>
+            <w:shd w:val="clear" w:color="auto" w:fill="1DFF38"/>
+          </w:tcPr>
+          <w:p>
+            <w:r>
+              <w:t>Het systeem organiseert tournament met juiste tournament-gegevens</w:t>
+            </w:r>
+          </w:p>
+        </w:tc>
+      </w:tr>
+      <w:tr>
+        <w:tc>
+          <w:tcPr>
+            <w:tcW w:w="935" w:type="dxa"/>
+          </w:tcPr>
+          <w:p>
+            <w:r>
+              <w:t>TC07</w:t>
+            </w:r>
+          </w:p>
+        </w:tc>
+        <w:tc>
+          <w:tcPr>
+            <w:tcW w:w="953" w:type="dxa"/>
+          </w:tcPr>
+          <w:p>
+            <w:r>
+              <w:t>UC04</w:t>
+            </w:r>
+          </w:p>
+        </w:tc>
+        <w:tc>
+          <w:tcPr>
+            <w:tcW w:w="2076" w:type="dxa"/>
+          </w:tcPr>
+          <w:p>
+            <w:r>
+              <w:t>Gebruiker kan een overzicht van de leaderboard zien</w:t>
+            </w:r>
+          </w:p>
+        </w:tc>
+        <w:tc>
+          <w:tcPr>
+            <w:tcW w:w="2977" w:type="dxa"/>
+          </w:tcPr>
+          <w:p>
+            <w:r>
+              <w:t>*Selecteert een van de vier tournament-types</w:t>
+            </w:r>
+          </w:p>
+        </w:tc>
+        <w:tc>
+          <w:tcPr>
+            <w:tcW w:w="2268" w:type="dxa"/>
+            <w:shd w:val="clear" w:color="auto" w:fill="C00000"/>
+          </w:tcPr>
+          <w:p>
+            <w:r>
+              <w:t xml:space="preserve">Het systeem geeft </w:t>
+            </w:r>
+            <w:r>
+              <w:t>g</w:t>
+            </w:r>
+            <w:r>
+              <w:t>een overzicht van statistieken van alle gebruikers</w:t>
+            </w:r>
+          </w:p>
+        </w:tc>
+      </w:tr>
+      <w:tr>
+        <w:tc>
+          <w:tcPr>
+            <w:tcW w:w="935" w:type="dxa"/>
+          </w:tcPr>
+          <w:p>
+            <w:r>
+              <w:t>TC0</w:t>
+            </w:r>
+            <w:r>
+              <w:t>8</w:t>
+            </w:r>
+          </w:p>
+        </w:tc>
+        <w:tc>
+          <w:tcPr>
+            <w:tcW w:w="953" w:type="dxa"/>
+          </w:tcPr>
+          <w:p>
+            <w:r>
+              <w:t>UC04</w:t>
+            </w:r>
+          </w:p>
+        </w:tc>
+        <w:tc>
+          <w:tcPr>
+            <w:tcW w:w="2076" w:type="dxa"/>
+          </w:tcPr>
+          <w:p>
+            <w:r>
+              <w:t>Gebruiker kan een overzicht van de leaderboard zien</w:t>
+            </w:r>
+          </w:p>
+        </w:tc>
+        <w:tc>
+          <w:tcPr>
+            <w:tcW w:w="2977" w:type="dxa"/>
+          </w:tcPr>
+          <w:p>
+            <w:r>
+              <w:t>*Selecteert een van de vier tournament-types</w:t>
+            </w:r>
+          </w:p>
+        </w:tc>
+        <w:tc>
+          <w:tcPr>
+            <w:tcW w:w="2268" w:type="dxa"/>
+            <w:shd w:val="clear" w:color="auto" w:fill="1DFF38"/>
+          </w:tcPr>
+          <w:p>
+            <w:r>
+              <w:t>Het systeem geeft een overzicht van statistieken van alle gebruikers</w:t>
+            </w:r>
+          </w:p>
+        </w:tc>
+      </w:tr>
+      <w:tr>
+        <w:tc>
+          <w:tcPr>
+            <w:tcW w:w="935" w:type="dxa"/>
+          </w:tcPr>
+          <w:p>
+            <w:r>
+              <w:t>TC0</w:t>
+            </w:r>
+            <w:r>
+              <w:t>9</w:t>
+            </w:r>
+          </w:p>
+        </w:tc>
+        <w:tc>
+          <w:tcPr>
+            <w:tcW w:w="953" w:type="dxa"/>
+          </w:tcPr>
+          <w:p>
+            <w:r>
+              <w:t>UC05</w:t>
+            </w:r>
+          </w:p>
+        </w:tc>
+        <w:tc>
+          <w:tcPr>
+            <w:tcW w:w="2076" w:type="dxa"/>
+          </w:tcPr>
+          <w:p>
+            <w:r>
+              <w:t>Overzicht geschiedenis lijst tournamenten</w:t>
+            </w:r>
+          </w:p>
+        </w:tc>
+        <w:tc>
+          <w:tcPr>
+            <w:tcW w:w="2977" w:type="dxa"/>
+          </w:tcPr>
+          <w:p>
+            <w:r>
+              <w:t>*Selecteert een van de vier tournament-types</w:t>
+            </w:r>
+          </w:p>
+        </w:tc>
+        <w:tc>
+          <w:tcPr>
+            <w:tcW w:w="2268" w:type="dxa"/>
+            <w:shd w:val="clear" w:color="auto" w:fill="C00000"/>
+          </w:tcPr>
+          <w:p>
+            <w:r>
+              <w:t xml:space="preserve">Het systeem geeft </w:t>
+            </w:r>
+            <w:r>
+              <w:t>g</w:t>
+            </w:r>
+            <w:r>
+              <w:t>een overzicht van voorgaande tournamenten die de actor heeft aangemaakt</w:t>
+            </w:r>
+          </w:p>
+        </w:tc>
+      </w:tr>
+      <w:tr>
+        <w:tc>
+          <w:tcPr>
+            <w:tcW w:w="935" w:type="dxa"/>
+          </w:tcPr>
+          <w:p>
+            <w:r>
+              <w:t>TC10</w:t>
+            </w:r>
+          </w:p>
+        </w:tc>
+        <w:tc>
+          <w:tcPr>
+            <w:tcW w:w="953" w:type="dxa"/>
+          </w:tcPr>
+          <w:p>
+            <w:r>
+              <w:t>UC05</w:t>
+            </w:r>
+          </w:p>
+        </w:tc>
+        <w:tc>
+          <w:tcPr>
+            <w:tcW w:w="2076" w:type="dxa"/>
+          </w:tcPr>
+          <w:p>
+            <w:r>
+              <w:t>Overzicht geschiedenis lijst tournamenten</w:t>
+            </w:r>
+          </w:p>
+        </w:tc>
+        <w:tc>
+          <w:tcPr>
+            <w:tcW w:w="2977" w:type="dxa"/>
+          </w:tcPr>
+          <w:p>
+            <w:r>
+              <w:t>*Selecteert een van de vier tournament-types</w:t>
+            </w:r>
+          </w:p>
+        </w:tc>
+        <w:tc>
+          <w:tcPr>
+            <w:tcW w:w="2268" w:type="dxa"/>
+            <w:shd w:val="clear" w:color="auto" w:fill="1DFF38"/>
+          </w:tcPr>
+          <w:p>
+            <w:r>
+              <w:t>Het systeem geeft een overzicht van voorgaande tournamenten die de actor heeft aangemaakt</w:t>
+            </w:r>
+          </w:p>
+        </w:tc>
+      </w:tr>
+      <w:tr>
+        <w:tc>
+          <w:tcPr>
+            <w:tcW w:w="935" w:type="dxa"/>
+          </w:tcPr>
+          <w:p>
+            <w:r>
+              <w:lastRenderedPageBreak/>
+              <w:t>TC11</w:t>
+            </w:r>
+          </w:p>
+        </w:tc>
+        <w:tc>
+          <w:tcPr>
+            <w:tcW w:w="953" w:type="dxa"/>
+          </w:tcPr>
+          <w:p>
+            <w:r>
               <w:t>UC06</w:t>
             </w:r>
           </w:p>
         </w:tc>
         <w:tc>
           <w:tcPr>
-            <w:tcW w:w="2785" w:type="dxa"/>
+            <w:tcW w:w="2076" w:type="dxa"/>
           </w:tcPr>
           <w:p>
             <w:r>
@@ -8383,31 +8898,102 @@
         </w:tc>
         <w:tc>
           <w:tcPr>
-            <w:tcW w:w="2410" w:type="dxa"/>
-          </w:tcPr>
-          <w:p>
-            <w:r>
-              <w:t>*Klikt op</w:t>
-            </w:r>
-            <w:r>
-              <w:t xml:space="preserve"> het</w:t>
-            </w:r>
-            <w:r>
-              <w:t xml:space="preserve"> </w:t>
+            <w:tcW w:w="2977" w:type="dxa"/>
+          </w:tcPr>
+          <w:p>
+            <w:r>
+              <w:t xml:space="preserve">*Klikt op het </w:t>
             </w:r>
             <w:r>
               <w:rPr>
                 <w:b/>
                 <w:bCs/>
               </w:rPr>
-              <w:t>kruisje</w:t>
+              <w:t>kruisje(X)</w:t>
+            </w:r>
+            <w:r>
+              <w:t xml:space="preserve"> achter het tournament</w:t>
+            </w:r>
+          </w:p>
+        </w:tc>
+        <w:tc>
+          <w:tcPr>
+            <w:tcW w:w="2268" w:type="dxa"/>
+            <w:shd w:val="clear" w:color="auto" w:fill="C00000"/>
+          </w:tcPr>
+          <w:p>
+            <w:r>
+              <w:t xml:space="preserve">Het systeem verwijdert </w:t>
+            </w:r>
+            <w:r>
+              <w:t xml:space="preserve">niet het </w:t>
+            </w:r>
+            <w:r>
+              <w:t>tournament van geselecteerde gebruiker uit de database</w:t>
+            </w:r>
+            <w:r>
+              <w:t xml:space="preserve">. </w:t>
+            </w:r>
+            <w:r>
+              <w:t>Systeem toont: “</w:t>
+            </w:r>
+            <w:r>
+              <w:t>Tournament</w:t>
+            </w:r>
+            <w:r>
+              <w:t xml:space="preserve"> is al verwijderd uit de databse.”</w:t>
+            </w:r>
+          </w:p>
+        </w:tc>
+      </w:tr>
+      <w:tr>
+        <w:tc>
+          <w:tcPr>
+            <w:tcW w:w="935" w:type="dxa"/>
+          </w:tcPr>
+          <w:p>
+            <w:r>
+              <w:t>TC1</w:t>
+            </w:r>
+            <w:r>
+              <w:t>2</w:t>
+            </w:r>
+          </w:p>
+        </w:tc>
+        <w:tc>
+          <w:tcPr>
+            <w:tcW w:w="953" w:type="dxa"/>
+          </w:tcPr>
+          <w:p>
+            <w:r>
+              <w:t>UC06</w:t>
+            </w:r>
+          </w:p>
+        </w:tc>
+        <w:tc>
+          <w:tcPr>
+            <w:tcW w:w="2076" w:type="dxa"/>
+          </w:tcPr>
+          <w:p>
+            <w:r>
+              <w:t>Administrator kan tournamenten verwijderen</w:t>
+            </w:r>
+          </w:p>
+        </w:tc>
+        <w:tc>
+          <w:tcPr>
+            <w:tcW w:w="2977" w:type="dxa"/>
+          </w:tcPr>
+          <w:p>
+            <w:r>
+              <w:t xml:space="preserve">*Klikt op het </w:t>
             </w:r>
             <w:r>
               <w:rPr>
                 <w:b/>
                 <w:bCs/>
               </w:rPr>
-              <w:t>(X)</w:t>
+              <w:t>kruisje(X)</w:t>
             </w:r>
             <w:r>
               <w:t xml:space="preserve"> achter het tournament</w:t>
@@ -8416,7 +9002,8 @@
         </w:tc>
         <w:tc>
           <w:tcPr>
-            <w:tcW w:w="2126" w:type="dxa"/>
+            <w:tcW w:w="2268" w:type="dxa"/>
+            <w:shd w:val="clear" w:color="auto" w:fill="1DFF38"/>
           </w:tcPr>
           <w:p>
             <w:r>
@@ -8469,7 +9056,10 @@
           </w:tcPr>
           <w:p>
             <w:r>
-              <w:t>TC07</w:t>
+              <w:t>TC1</w:t>
+            </w:r>
+            <w:r>
+              <w:t>3</w:t>
             </w:r>
           </w:p>
         </w:tc>
@@ -8485,7 +9075,7 @@
         </w:tc>
         <w:tc>
           <w:tcPr>
-            <w:tcW w:w="2785" w:type="dxa"/>
+            <w:tcW w:w="2076" w:type="dxa"/>
           </w:tcPr>
           <w:p>
             <w:r>
@@ -8495,7 +9085,7 @@
         </w:tc>
         <w:tc>
           <w:tcPr>
-            <w:tcW w:w="2410" w:type="dxa"/>
+            <w:tcW w:w="2977" w:type="dxa"/>
           </w:tcPr>
           <w:p>
             <w:r>
@@ -8505,11 +9095,27 @@
         </w:tc>
         <w:tc>
           <w:tcPr>
-            <w:tcW w:w="2126" w:type="dxa"/>
-          </w:tcPr>
-          <w:p>
-            <w:r>
-              <w:t>Het systeem schorst of verbant gebruiker uit de database.</w:t>
+            <w:tcW w:w="2268" w:type="dxa"/>
+            <w:shd w:val="clear" w:color="auto" w:fill="C00000"/>
+          </w:tcPr>
+          <w:p>
+            <w:r>
+              <w:t>Het systeem schorst of verbant gebruiker</w:t>
+            </w:r>
+            <w:r>
+              <w:t xml:space="preserve"> </w:t>
+            </w:r>
+            <w:r>
+              <w:rPr>
+                <w:u w:val="single"/>
+              </w:rPr>
+              <w:t>niet</w:t>
+            </w:r>
+            <w:r>
+              <w:t xml:space="preserve"> uit de database.</w:t>
+            </w:r>
+            <w:r>
+              <w:t xml:space="preserve"> Systeem toont: “Gebruiker is al verwijderd uit de databse.”</w:t>
             </w:r>
           </w:p>
         </w:tc>
@@ -8521,7 +9127,10 @@
           </w:tcPr>
           <w:p>
             <w:r>
-              <w:t>TC08</w:t>
+              <w:t>TC1</w:t>
+            </w:r>
+            <w:r>
+              <w:t>4</w:t>
             </w:r>
           </w:p>
         </w:tc>
@@ -8531,13 +9140,66 @@
           </w:tcPr>
           <w:p>
             <w:r>
+              <w:t>UC07</w:t>
+            </w:r>
+          </w:p>
+        </w:tc>
+        <w:tc>
+          <w:tcPr>
+            <w:tcW w:w="2076" w:type="dxa"/>
+          </w:tcPr>
+          <w:p>
+            <w:r>
+              <w:t>Administrator kan tijdelijk gebruikers schorsen of permanent verbannen</w:t>
+            </w:r>
+          </w:p>
+        </w:tc>
+        <w:tc>
+          <w:tcPr>
+            <w:tcW w:w="2977" w:type="dxa"/>
+          </w:tcPr>
+          <w:p>
+            <w:r>
+              <w:t>*Klikt op Suspend/Ban in het kaart van de geselecteerde gebruiker</w:t>
+            </w:r>
+          </w:p>
+        </w:tc>
+        <w:tc>
+          <w:tcPr>
+            <w:tcW w:w="2268" w:type="dxa"/>
+            <w:shd w:val="clear" w:color="auto" w:fill="1DFF38"/>
+          </w:tcPr>
+          <w:p>
+            <w:r>
+              <w:t>Het systeem schorst of verbant gebruiker uit de database.</w:t>
+            </w:r>
+          </w:p>
+        </w:tc>
+      </w:tr>
+      <w:tr>
+        <w:tc>
+          <w:tcPr>
+            <w:tcW w:w="935" w:type="dxa"/>
+          </w:tcPr>
+          <w:p>
+            <w:r>
+              <w:t>TC15</w:t>
+            </w:r>
+          </w:p>
+        </w:tc>
+        <w:tc>
+          <w:tcPr>
+            <w:tcW w:w="953" w:type="dxa"/>
+          </w:tcPr>
+          <w:p>
+            <w:r>
               <w:t>UC08</w:t>
             </w:r>
           </w:p>
         </w:tc>
         <w:tc>
           <w:tcPr>
-            <w:tcW w:w="2785" w:type="dxa"/>
+            <w:tcW w:w="2076" w:type="dxa"/>
           </w:tcPr>
           <w:p>
             <w:r>
@@ -8547,31 +9209,113 @@
         </w:tc>
         <w:tc>
           <w:tcPr>
-            <w:tcW w:w="2410" w:type="dxa"/>
+            <w:tcW w:w="2977" w:type="dxa"/>
           </w:tcPr>
           <w:p>
             <w:r>
               <w:t>Gebruikersnaam</w:t>
             </w:r>
-          </w:p>
-          <w:p>
-            <w:r>
-              <w:t>De gebruikersnaam</w:t>
-            </w:r>
-            <w:r>
-              <w:t xml:space="preserve"> waarmee </w:t>
-            </w:r>
-            <w:r>
-              <w:t>wordt</w:t>
-            </w:r>
-            <w:r>
-              <w:t xml:space="preserve"> vergeleken</w:t>
-            </w:r>
-          </w:p>
-        </w:tc>
-        <w:tc>
-          <w:tcPr>
-            <w:tcW w:w="2126" w:type="dxa"/>
+            <w:r>
+              <w:t>: “Testuser1”</w:t>
+            </w:r>
+          </w:p>
+          <w:p>
+            <w:r>
+              <w:t>De gebruikersnaam waarmee wordt vergeleken</w:t>
+            </w:r>
+            <w:r>
+              <w:t>: “</w:t>
+            </w:r>
+            <w:r>
+              <w:t>B</w:t>
+            </w:r>
+            <w:r>
+              <w:t>estuser2”</w:t>
+            </w:r>
+          </w:p>
+        </w:tc>
+        <w:tc>
+          <w:tcPr>
+            <w:tcW w:w="2268" w:type="dxa"/>
+            <w:shd w:val="clear" w:color="auto" w:fill="C00000"/>
+          </w:tcPr>
+          <w:p>
+            <w:r>
+              <w:t>Systeem geeft een overzicht van statistieken van de actor en de gebruiker waarmee wordt vergeleken.</w:t>
+            </w:r>
+            <w:r>
+              <w:t xml:space="preserve"> </w:t>
+            </w:r>
+          </w:p>
+          <w:p>
+            <w:r>
+              <w:t>Systeem toont: “Een van de gebruikers bestaat niet in de database”</w:t>
+            </w:r>
+            <w:r>
+              <w:t>.</w:t>
+            </w:r>
+          </w:p>
+        </w:tc>
+      </w:tr>
+      <w:tr>
+        <w:tc>
+          <w:tcPr>
+            <w:tcW w:w="935" w:type="dxa"/>
+          </w:tcPr>
+          <w:p>
+            <w:r>
+              <w:t>TC1</w:t>
+            </w:r>
+            <w:r>
+              <w:t>6</w:t>
+            </w:r>
+          </w:p>
+        </w:tc>
+        <w:tc>
+          <w:tcPr>
+            <w:tcW w:w="953" w:type="dxa"/>
+          </w:tcPr>
+          <w:p>
+            <w:r>
+              <w:t>UC08</w:t>
+            </w:r>
+          </w:p>
+        </w:tc>
+        <w:tc>
+          <w:tcPr>
+            <w:tcW w:w="2076" w:type="dxa"/>
+          </w:tcPr>
+          <w:p>
+            <w:r>
+              <w:t>Statistieken vergelijken met een andere gebruiker</w:t>
+            </w:r>
+          </w:p>
+        </w:tc>
+        <w:tc>
+          <w:tcPr>
+            <w:tcW w:w="2977" w:type="dxa"/>
+          </w:tcPr>
+          <w:p>
+            <w:r>
+              <w:t>Gebruikersnaam: “Testuser1”</w:t>
+            </w:r>
+          </w:p>
+          <w:p>
+            <w:r>
+              <w:t>De gebruikersnaam waarmee wordt vergeleken: “</w:t>
+            </w:r>
+            <w:r>
+              <w:t>T</w:t>
+            </w:r>
+            <w:r>
+              <w:t>estuser2”</w:t>
+            </w:r>
+          </w:p>
+        </w:tc>
+        <w:tc>
+          <w:tcPr>
+            <w:tcW w:w="2268" w:type="dxa"/>
+            <w:shd w:val="clear" w:color="auto" w:fill="1DFF38"/>
           </w:tcPr>
           <w:p>
             <w:r>

</xml_diff>

<commit_message>
Added CustomAuthenticationStateProvider, Partial UI login
</commit_message>
<xml_diff>
--- a/Analyse/Word documenten/Analyse document.docx
+++ b/Analyse/Word documenten/Analyse document.docx
@@ -1,6 +1,6 @@
 
 <file path=word/document.xml><?xml version="1.0" encoding="utf-8"?>
-<w:document xmlns:wpc="http://schemas.microsoft.com/office/word/2010/wordprocessingCanvas" xmlns:cx="http://schemas.microsoft.com/office/drawing/2014/chartex" xmlns:cx1="http://schemas.microsoft.com/office/drawing/2015/9/8/chartex" xmlns:cx2="http://schemas.microsoft.com/office/drawing/2015/10/21/chartex" xmlns:cx3="http://schemas.microsoft.com/office/drawing/2016/5/9/chartex" xmlns:cx4="http://schemas.microsoft.com/office/drawing/2016/5/10/chartex" xmlns:cx5="http://schemas.microsoft.com/office/drawing/2016/5/11/chartex" xmlns:cx6="http://schemas.microsoft.com/office/drawing/2016/5/12/chartex" xmlns:cx7="http://schemas.microsoft.com/office/drawing/2016/5/13/chartex" xmlns:cx8="http://schemas.microsoft.com/office/drawing/2016/5/14/chartex" xmlns:mc="http://schemas.openxmlformats.org/markup-compatibility/2006" xmlns:aink="http://schemas.microsoft.com/office/drawing/2016/ink" xmlns:am3d="http://schemas.microsoft.com/office/drawing/2017/model3d" xmlns:o="urn:schemas-microsoft-com:office:office" xmlns:r="http://schemas.openxmlformats.org/officeDocument/2006/relationships" xmlns:m="http://schemas.openxmlformats.org/officeDocument/2006/math" xmlns:v="urn:schemas-microsoft-com:vml" xmlns:wp14="http://schemas.microsoft.com/office/word/2010/wordprocessingDrawing" xmlns:wp="http://schemas.openxmlformats.org/drawingml/2006/wordprocessingDrawing" xmlns:w10="urn:schemas-microsoft-com:office:word" xmlns:w="http://schemas.openxmlformats.org/wordprocessingml/2006/main" xmlns:w14="http://schemas.microsoft.com/office/word/2010/wordml" xmlns:w15="http://schemas.microsoft.com/office/word/2012/wordml" xmlns:w16cex="http://schemas.microsoft.com/office/word/2018/wordml/cex" xmlns:w16cid="http://schemas.microsoft.com/office/word/2016/wordml/cid" xmlns:w16="http://schemas.microsoft.com/office/word/2018/wordml" xmlns:w16se="http://schemas.microsoft.com/office/word/2015/wordml/symex" xmlns:wpg="http://schemas.microsoft.com/office/word/2010/wordprocessingGroup" xmlns:wpi="http://schemas.microsoft.com/office/word/2010/wordprocessingInk" xmlns:wne="http://schemas.microsoft.com/office/word/2006/wordml" xmlns:wps="http://schemas.microsoft.com/office/word/2010/wordprocessingShape" mc:Ignorable="w14 w15 w16se w16cid w16 w16cex wp14">
+<w:document xmlns:wpc="http://schemas.microsoft.com/office/word/2010/wordprocessingCanvas" xmlns:cx="http://schemas.microsoft.com/office/drawing/2014/chartex" xmlns:cx1="http://schemas.microsoft.com/office/drawing/2015/9/8/chartex" xmlns:cx2="http://schemas.microsoft.com/office/drawing/2015/10/21/chartex" xmlns:cx3="http://schemas.microsoft.com/office/drawing/2016/5/9/chartex" xmlns:cx4="http://schemas.microsoft.com/office/drawing/2016/5/10/chartex" xmlns:cx5="http://schemas.microsoft.com/office/drawing/2016/5/11/chartex" xmlns:cx6="http://schemas.microsoft.com/office/drawing/2016/5/12/chartex" xmlns:cx7="http://schemas.microsoft.com/office/drawing/2016/5/13/chartex" xmlns:cx8="http://schemas.microsoft.com/office/drawing/2016/5/14/chartex" xmlns:mc="http://schemas.openxmlformats.org/markup-compatibility/2006" xmlns:aink="http://schemas.microsoft.com/office/drawing/2016/ink" xmlns:am3d="http://schemas.microsoft.com/office/drawing/2017/model3d" xmlns:o="urn:schemas-microsoft-com:office:office" xmlns:r="http://schemas.openxmlformats.org/officeDocument/2006/relationships" xmlns:m="http://schemas.openxmlformats.org/officeDocument/2006/math" xmlns:v="urn:schemas-microsoft-com:vml" xmlns:wp14="http://schemas.microsoft.com/office/word/2010/wordprocessingDrawing" xmlns:wp="http://schemas.openxmlformats.org/drawingml/2006/wordprocessingDrawing" xmlns:w10="urn:schemas-microsoft-com:office:word" xmlns:w="http://schemas.openxmlformats.org/wordprocessingml/2006/main" xmlns:w14="http://schemas.microsoft.com/office/word/2010/wordml" xmlns:w15="http://schemas.microsoft.com/office/word/2012/wordml" xmlns:w16cex="http://schemas.microsoft.com/office/word/2018/wordml/cex" xmlns:w16cid="http://schemas.microsoft.com/office/word/2016/wordml/cid" xmlns:w16="http://schemas.microsoft.com/office/word/2018/wordml" xmlns:w16sdtdh="http://schemas.microsoft.com/office/word/2020/wordml/sdtdatahash" xmlns:w16se="http://schemas.microsoft.com/office/word/2015/wordml/symex" xmlns:wpg="http://schemas.microsoft.com/office/word/2010/wordprocessingGroup" xmlns:wpi="http://schemas.microsoft.com/office/word/2010/wordprocessingInk" xmlns:wne="http://schemas.microsoft.com/office/word/2006/wordml" xmlns:wps="http://schemas.microsoft.com/office/word/2010/wordprocessingShape" mc:Ignorable="w14 w15 w16se w16cid w16 w16cex w16sdtdh wp14">
   <w:body>
     <w:p>
       <w:pPr>
@@ -394,6 +394,48 @@
           </w:p>
         </w:tc>
       </w:tr>
+      <w:tr>
+        <w:tc>
+          <w:tcPr>
+            <w:tcW w:w="2254" w:type="dxa"/>
+          </w:tcPr>
+          <w:p>
+            <w:r>
+              <w:t>1</w:t>
+            </w:r>
+          </w:p>
+        </w:tc>
+        <w:tc>
+          <w:tcPr>
+            <w:tcW w:w="2254" w:type="dxa"/>
+          </w:tcPr>
+          <w:p>
+            <w:r>
+              <w:t>15-3-2021</w:t>
+            </w:r>
+          </w:p>
+        </w:tc>
+        <w:tc>
+          <w:tcPr>
+            <w:tcW w:w="2254" w:type="dxa"/>
+          </w:tcPr>
+          <w:p>
+            <w:r>
+              <w:t>Testplan toegevoegd</w:t>
+            </w:r>
+          </w:p>
+        </w:tc>
+        <w:tc>
+          <w:tcPr>
+            <w:tcW w:w="2254" w:type="dxa"/>
+          </w:tcPr>
+          <w:p>
+            <w:r>
+              <w:t>Siem Lucassen</w:t>
+            </w:r>
+          </w:p>
+        </w:tc>
+      </w:tr>
       <w:bookmarkEnd w:id="0"/>
     </w:tbl>
     <w:p/>
@@ -457,7 +499,7 @@
           <w:r>
             <w:fldChar w:fldCharType="separate"/>
           </w:r>
-          <w:hyperlink w:anchor="_Toc67667303" w:history="1">
+          <w:hyperlink w:anchor="_Toc69807902" w:history="1">
             <w:r>
               <w:rPr>
                 <w:rStyle w:val="Hyperlink"/>
@@ -499,7 +541,7 @@
                 <w:noProof/>
                 <w:webHidden/>
               </w:rPr>
-              <w:instrText xml:space="preserve"> PAGEREF _Toc67667303 \h </w:instrText>
+              <w:instrText xml:space="preserve"> PAGEREF _Toc69807902 \h </w:instrText>
             </w:r>
             <w:r>
               <w:rPr>
@@ -543,7 +585,7 @@
               <w:lang w:val="en-GB" w:eastAsia="en-GB"/>
             </w:rPr>
           </w:pPr>
-          <w:hyperlink w:anchor="_Toc67667304" w:history="1">
+          <w:hyperlink w:anchor="_Toc69807903" w:history="1">
             <w:r>
               <w:rPr>
                 <w:rStyle w:val="Hyperlink"/>
@@ -585,7 +627,7 @@
                 <w:noProof/>
                 <w:webHidden/>
               </w:rPr>
-              <w:instrText xml:space="preserve"> PAGEREF _Toc67667304 \h </w:instrText>
+              <w:instrText xml:space="preserve"> PAGEREF _Toc69807903 \h </w:instrText>
             </w:r>
             <w:r>
               <w:rPr>
@@ -629,7 +671,7 @@
               <w:lang w:val="en-GB" w:eastAsia="en-GB"/>
             </w:rPr>
           </w:pPr>
-          <w:hyperlink w:anchor="_Toc67667305" w:history="1">
+          <w:hyperlink w:anchor="_Toc69807904" w:history="1">
             <w:r>
               <w:rPr>
                 <w:rStyle w:val="Hyperlink"/>
@@ -671,7 +713,7 @@
                 <w:noProof/>
                 <w:webHidden/>
               </w:rPr>
-              <w:instrText xml:space="preserve"> PAGEREF _Toc67667305 \h </w:instrText>
+              <w:instrText xml:space="preserve"> PAGEREF _Toc69807904 \h </w:instrText>
             </w:r>
             <w:r>
               <w:rPr>
@@ -715,7 +757,7 @@
               <w:lang w:val="en-GB" w:eastAsia="en-GB"/>
             </w:rPr>
           </w:pPr>
-          <w:hyperlink w:anchor="_Toc67667306" w:history="1">
+          <w:hyperlink w:anchor="_Toc69807905" w:history="1">
             <w:r>
               <w:rPr>
                 <w:rStyle w:val="Hyperlink"/>
@@ -736,7 +778,7 @@
                 <w:rStyle w:val="Hyperlink"/>
                 <w:noProof/>
               </w:rPr>
-              <w:t>App’s die lijken op mijn idee</w:t>
+              <w:t>Apps die lijken op mijn idee</w:t>
             </w:r>
             <w:r>
               <w:rPr>
@@ -757,7 +799,7 @@
                 <w:noProof/>
                 <w:webHidden/>
               </w:rPr>
-              <w:instrText xml:space="preserve"> PAGEREF _Toc67667306 \h </w:instrText>
+              <w:instrText xml:space="preserve"> PAGEREF _Toc69807905 \h </w:instrText>
             </w:r>
             <w:r>
               <w:rPr>
@@ -801,7 +843,7 @@
               <w:lang w:val="en-GB" w:eastAsia="en-GB"/>
             </w:rPr>
           </w:pPr>
-          <w:hyperlink w:anchor="_Toc67667307" w:history="1">
+          <w:hyperlink w:anchor="_Toc69807906" w:history="1">
             <w:r>
               <w:rPr>
                 <w:rStyle w:val="Hyperlink"/>
@@ -843,7 +885,7 @@
                 <w:noProof/>
                 <w:webHidden/>
               </w:rPr>
-              <w:instrText xml:space="preserve"> PAGEREF _Toc67667307 \h </w:instrText>
+              <w:instrText xml:space="preserve"> PAGEREF _Toc69807906 \h </w:instrText>
             </w:r>
             <w:r>
               <w:rPr>
@@ -887,7 +929,7 @@
               <w:lang w:val="en-GB" w:eastAsia="en-GB"/>
             </w:rPr>
           </w:pPr>
-          <w:hyperlink w:anchor="_Toc67667308" w:history="1">
+          <w:hyperlink w:anchor="_Toc69807907" w:history="1">
             <w:r>
               <w:rPr>
                 <w:rStyle w:val="Hyperlink"/>
@@ -929,7 +971,7 @@
                 <w:noProof/>
                 <w:webHidden/>
               </w:rPr>
-              <w:instrText xml:space="preserve"> PAGEREF _Toc67667308 \h </w:instrText>
+              <w:instrText xml:space="preserve"> PAGEREF _Toc69807907 \h </w:instrText>
             </w:r>
             <w:r>
               <w:rPr>
@@ -972,7 +1014,7 @@
               <w:lang w:val="en-GB" w:eastAsia="en-GB"/>
             </w:rPr>
           </w:pPr>
-          <w:hyperlink w:anchor="_Toc67667309" w:history="1">
+          <w:hyperlink w:anchor="_Toc69807908" w:history="1">
             <w:r>
               <w:rPr>
                 <w:rStyle w:val="Hyperlink"/>
@@ -999,7 +1041,7 @@
                 <w:noProof/>
                 <w:webHidden/>
               </w:rPr>
-              <w:instrText xml:space="preserve"> PAGEREF _Toc67667309 \h </w:instrText>
+              <w:instrText xml:space="preserve"> PAGEREF _Toc69807908 \h </w:instrText>
             </w:r>
             <w:r>
               <w:rPr>
@@ -1042,7 +1084,7 @@
               <w:lang w:val="en-GB" w:eastAsia="en-GB"/>
             </w:rPr>
           </w:pPr>
-          <w:hyperlink w:anchor="_Toc67667310" w:history="1">
+          <w:hyperlink w:anchor="_Toc69807909" w:history="1">
             <w:r>
               <w:rPr>
                 <w:rStyle w:val="Hyperlink"/>
@@ -1069,7 +1111,7 @@
                 <w:noProof/>
                 <w:webHidden/>
               </w:rPr>
-              <w:instrText xml:space="preserve"> PAGEREF _Toc67667310 \h </w:instrText>
+              <w:instrText xml:space="preserve"> PAGEREF _Toc69807909 \h </w:instrText>
             </w:r>
             <w:r>
               <w:rPr>
@@ -1112,7 +1154,7 @@
               <w:lang w:val="en-GB" w:eastAsia="en-GB"/>
             </w:rPr>
           </w:pPr>
-          <w:hyperlink w:anchor="_Toc67667311" w:history="1">
+          <w:hyperlink w:anchor="_Toc69807910" w:history="1">
             <w:r>
               <w:rPr>
                 <w:rStyle w:val="Hyperlink"/>
@@ -1139,7 +1181,7 @@
                 <w:noProof/>
                 <w:webHidden/>
               </w:rPr>
-              <w:instrText xml:space="preserve"> PAGEREF _Toc67667311 \h </w:instrText>
+              <w:instrText xml:space="preserve"> PAGEREF _Toc69807910 \h </w:instrText>
             </w:r>
             <w:r>
               <w:rPr>
@@ -1182,7 +1224,7 @@
               <w:lang w:val="en-GB" w:eastAsia="en-GB"/>
             </w:rPr>
           </w:pPr>
-          <w:hyperlink w:anchor="_Toc67667312" w:history="1">
+          <w:hyperlink w:anchor="_Toc69807911" w:history="1">
             <w:r>
               <w:rPr>
                 <w:rStyle w:val="Hyperlink"/>
@@ -1209,7 +1251,7 @@
                 <w:noProof/>
                 <w:webHidden/>
               </w:rPr>
-              <w:instrText xml:space="preserve"> PAGEREF _Toc67667312 \h </w:instrText>
+              <w:instrText xml:space="preserve"> PAGEREF _Toc69807911 \h </w:instrText>
             </w:r>
             <w:r>
               <w:rPr>
@@ -1253,7 +1295,7 @@
               <w:lang w:val="en-GB" w:eastAsia="en-GB"/>
             </w:rPr>
           </w:pPr>
-          <w:hyperlink w:anchor="_Toc67667313" w:history="1">
+          <w:hyperlink w:anchor="_Toc69807912" w:history="1">
             <w:r>
               <w:rPr>
                 <w:rStyle w:val="Hyperlink"/>
@@ -1295,7 +1337,7 @@
                 <w:noProof/>
                 <w:webHidden/>
               </w:rPr>
-              <w:instrText xml:space="preserve"> PAGEREF _Toc67667313 \h </w:instrText>
+              <w:instrText xml:space="preserve"> PAGEREF _Toc69807912 \h </w:instrText>
             </w:r>
             <w:r>
               <w:rPr>
@@ -1339,7 +1381,7 @@
               <w:lang w:val="en-GB" w:eastAsia="en-GB"/>
             </w:rPr>
           </w:pPr>
-          <w:hyperlink w:anchor="_Toc67667314" w:history="1">
+          <w:hyperlink w:anchor="_Toc69807913" w:history="1">
             <w:r>
               <w:rPr>
                 <w:rStyle w:val="Hyperlink"/>
@@ -1381,7 +1423,7 @@
                 <w:noProof/>
                 <w:webHidden/>
               </w:rPr>
-              <w:instrText xml:space="preserve"> PAGEREF _Toc67667314 \h </w:instrText>
+              <w:instrText xml:space="preserve"> PAGEREF _Toc69807913 \h </w:instrText>
             </w:r>
             <w:r>
               <w:rPr>
@@ -1425,7 +1467,7 @@
               <w:lang w:val="en-GB" w:eastAsia="en-GB"/>
             </w:rPr>
           </w:pPr>
-          <w:hyperlink w:anchor="_Toc67667315" w:history="1">
+          <w:hyperlink w:anchor="_Toc69807914" w:history="1">
             <w:r>
               <w:rPr>
                 <w:rStyle w:val="Hyperlink"/>
@@ -1467,7 +1509,7 @@
                 <w:noProof/>
                 <w:webHidden/>
               </w:rPr>
-              <w:instrText xml:space="preserve"> PAGEREF _Toc67667315 \h </w:instrText>
+              <w:instrText xml:space="preserve"> PAGEREF _Toc69807914 \h </w:instrText>
             </w:r>
             <w:r>
               <w:rPr>
@@ -1511,7 +1553,7 @@
               <w:lang w:val="en-GB" w:eastAsia="en-GB"/>
             </w:rPr>
           </w:pPr>
-          <w:hyperlink w:anchor="_Toc67667316" w:history="1">
+          <w:hyperlink w:anchor="_Toc69807915" w:history="1">
             <w:r>
               <w:rPr>
                 <w:rStyle w:val="Hyperlink"/>
@@ -1553,7 +1595,7 @@
                 <w:noProof/>
                 <w:webHidden/>
               </w:rPr>
-              <w:instrText xml:space="preserve"> PAGEREF _Toc67667316 \h </w:instrText>
+              <w:instrText xml:space="preserve"> PAGEREF _Toc69807915 \h </w:instrText>
             </w:r>
             <w:r>
               <w:rPr>
@@ -1597,7 +1639,7 @@
               <w:lang w:val="en-GB" w:eastAsia="en-GB"/>
             </w:rPr>
           </w:pPr>
-          <w:hyperlink w:anchor="_Toc67667317" w:history="1">
+          <w:hyperlink w:anchor="_Toc69807916" w:history="1">
             <w:r>
               <w:rPr>
                 <w:rStyle w:val="Hyperlink"/>
@@ -1639,7 +1681,7 @@
                 <w:noProof/>
                 <w:webHidden/>
               </w:rPr>
-              <w:instrText xml:space="preserve"> PAGEREF _Toc67667317 \h </w:instrText>
+              <w:instrText xml:space="preserve"> PAGEREF _Toc69807916 \h </w:instrText>
             </w:r>
             <w:r>
               <w:rPr>
@@ -1659,7 +1701,7 @@
                 <w:noProof/>
                 <w:webHidden/>
               </w:rPr>
-              <w:t>13</w:t>
+              <w:t>14</w:t>
             </w:r>
             <w:r>
               <w:rPr>
@@ -1683,7 +1725,7 @@
               <w:lang w:val="en-GB" w:eastAsia="en-GB"/>
             </w:rPr>
           </w:pPr>
-          <w:hyperlink w:anchor="_Toc67667318" w:history="1">
+          <w:hyperlink w:anchor="_Toc69807917" w:history="1">
             <w:r>
               <w:rPr>
                 <w:rStyle w:val="Hyperlink"/>
@@ -1725,7 +1767,7 @@
                 <w:noProof/>
                 <w:webHidden/>
               </w:rPr>
-              <w:instrText xml:space="preserve"> PAGEREF _Toc67667318 \h </w:instrText>
+              <w:instrText xml:space="preserve"> PAGEREF _Toc69807917 \h </w:instrText>
             </w:r>
             <w:r>
               <w:rPr>
@@ -1745,7 +1787,7 @@
                 <w:noProof/>
                 <w:webHidden/>
               </w:rPr>
-              <w:t>13</w:t>
+              <w:t>14</w:t>
             </w:r>
             <w:r>
               <w:rPr>
@@ -1769,7 +1811,7 @@
               <w:lang w:val="en-GB" w:eastAsia="en-GB"/>
             </w:rPr>
           </w:pPr>
-          <w:hyperlink w:anchor="_Toc67667319" w:history="1">
+          <w:hyperlink w:anchor="_Toc69807918" w:history="1">
             <w:r>
               <w:rPr>
                 <w:rStyle w:val="Hyperlink"/>
@@ -1811,7 +1853,7 @@
                 <w:noProof/>
                 <w:webHidden/>
               </w:rPr>
-              <w:instrText xml:space="preserve"> PAGEREF _Toc67667319 \h </w:instrText>
+              <w:instrText xml:space="preserve"> PAGEREF _Toc69807918 \h </w:instrText>
             </w:r>
             <w:r>
               <w:rPr>
@@ -1831,7 +1873,7 @@
                 <w:noProof/>
                 <w:webHidden/>
               </w:rPr>
-              <w:t>14</w:t>
+              <w:t>15</w:t>
             </w:r>
             <w:r>
               <w:rPr>
@@ -1855,7 +1897,7 @@
               <w:lang w:val="en-GB" w:eastAsia="en-GB"/>
             </w:rPr>
           </w:pPr>
-          <w:hyperlink w:anchor="_Toc67667320" w:history="1">
+          <w:hyperlink w:anchor="_Toc69807919" w:history="1">
             <w:r>
               <w:rPr>
                 <w:rStyle w:val="Hyperlink"/>
@@ -1897,7 +1939,7 @@
                 <w:noProof/>
                 <w:webHidden/>
               </w:rPr>
-              <w:instrText xml:space="preserve"> PAGEREF _Toc67667320 \h </w:instrText>
+              <w:instrText xml:space="preserve"> PAGEREF _Toc69807919 \h </w:instrText>
             </w:r>
             <w:r>
               <w:rPr>
@@ -1917,7 +1959,7 @@
                 <w:noProof/>
                 <w:webHidden/>
               </w:rPr>
-              <w:t>15</w:t>
+              <w:t>16</w:t>
             </w:r>
             <w:r>
               <w:rPr>
@@ -1941,7 +1983,7 @@
               <w:lang w:val="en-GB" w:eastAsia="en-GB"/>
             </w:rPr>
           </w:pPr>
-          <w:hyperlink w:anchor="_Toc67667321" w:history="1">
+          <w:hyperlink w:anchor="_Toc69807920" w:history="1">
             <w:r>
               <w:rPr>
                 <w:rStyle w:val="Hyperlink"/>
@@ -1983,7 +2025,7 @@
                 <w:noProof/>
                 <w:webHidden/>
               </w:rPr>
-              <w:instrText xml:space="preserve"> PAGEREF _Toc67667321 \h </w:instrText>
+              <w:instrText xml:space="preserve"> PAGEREF _Toc69807920 \h </w:instrText>
             </w:r>
             <w:r>
               <w:rPr>
@@ -2003,7 +2045,7 @@
                 <w:noProof/>
                 <w:webHidden/>
               </w:rPr>
-              <w:t>16</w:t>
+              <w:t>17</w:t>
             </w:r>
             <w:r>
               <w:rPr>
@@ -2027,7 +2069,7 @@
               <w:lang w:val="en-GB" w:eastAsia="en-GB"/>
             </w:rPr>
           </w:pPr>
-          <w:hyperlink w:anchor="_Toc67667322" w:history="1">
+          <w:hyperlink w:anchor="_Toc69807921" w:history="1">
             <w:r>
               <w:rPr>
                 <w:rStyle w:val="Hyperlink"/>
@@ -2069,7 +2111,7 @@
                 <w:noProof/>
                 <w:webHidden/>
               </w:rPr>
-              <w:instrText xml:space="preserve"> PAGEREF _Toc67667322 \h </w:instrText>
+              <w:instrText xml:space="preserve"> PAGEREF _Toc69807921 \h </w:instrText>
             </w:r>
             <w:r>
               <w:rPr>
@@ -2089,7 +2131,7 @@
                 <w:noProof/>
                 <w:webHidden/>
               </w:rPr>
-              <w:t>17</w:t>
+              <w:t>18</w:t>
             </w:r>
             <w:r>
               <w:rPr>
@@ -2113,7 +2155,7 @@
               <w:lang w:val="en-GB" w:eastAsia="en-GB"/>
             </w:rPr>
           </w:pPr>
-          <w:hyperlink w:anchor="_Toc67667323" w:history="1">
+          <w:hyperlink w:anchor="_Toc69807922" w:history="1">
             <w:r>
               <w:rPr>
                 <w:rStyle w:val="Hyperlink"/>
@@ -2155,7 +2197,7 @@
                 <w:noProof/>
                 <w:webHidden/>
               </w:rPr>
-              <w:instrText xml:space="preserve"> PAGEREF _Toc67667323 \h </w:instrText>
+              <w:instrText xml:space="preserve"> PAGEREF _Toc69807922 \h </w:instrText>
             </w:r>
             <w:r>
               <w:rPr>
@@ -2175,7 +2217,7 @@
                 <w:noProof/>
                 <w:webHidden/>
               </w:rPr>
-              <w:t>18</w:t>
+              <w:t>19</w:t>
             </w:r>
             <w:r>
               <w:rPr>
@@ -2199,7 +2241,7 @@
               <w:lang w:val="en-GB" w:eastAsia="en-GB"/>
             </w:rPr>
           </w:pPr>
-          <w:hyperlink w:anchor="_Toc67667324" w:history="1">
+          <w:hyperlink w:anchor="_Toc69807923" w:history="1">
             <w:r>
               <w:rPr>
                 <w:rStyle w:val="Hyperlink"/>
@@ -2241,7 +2283,7 @@
                 <w:noProof/>
                 <w:webHidden/>
               </w:rPr>
-              <w:instrText xml:space="preserve"> PAGEREF _Toc67667324 \h </w:instrText>
+              <w:instrText xml:space="preserve"> PAGEREF _Toc69807923 \h </w:instrText>
             </w:r>
             <w:r>
               <w:rPr>
@@ -2261,7 +2303,7 @@
                 <w:noProof/>
                 <w:webHidden/>
               </w:rPr>
-              <w:t>19</w:t>
+              <w:t>20</w:t>
             </w:r>
             <w:r>
               <w:rPr>
@@ -2285,7 +2327,7 @@
               <w:lang w:val="en-GB" w:eastAsia="en-GB"/>
             </w:rPr>
           </w:pPr>
-          <w:hyperlink w:anchor="_Toc67667325" w:history="1">
+          <w:hyperlink w:anchor="_Toc69807924" w:history="1">
             <w:r>
               <w:rPr>
                 <w:rStyle w:val="Hyperlink"/>
@@ -2327,7 +2369,7 @@
                 <w:noProof/>
                 <w:webHidden/>
               </w:rPr>
-              <w:instrText xml:space="preserve"> PAGEREF _Toc67667325 \h </w:instrText>
+              <w:instrText xml:space="preserve"> PAGEREF _Toc69807924 \h </w:instrText>
             </w:r>
             <w:r>
               <w:rPr>
@@ -2347,7 +2389,7 @@
                 <w:noProof/>
                 <w:webHidden/>
               </w:rPr>
-              <w:t>20</w:t>
+              <w:t>21</w:t>
             </w:r>
             <w:r>
               <w:rPr>
@@ -2371,7 +2413,7 @@
               <w:lang w:val="en-GB" w:eastAsia="en-GB"/>
             </w:rPr>
           </w:pPr>
-          <w:hyperlink w:anchor="_Toc67667326" w:history="1">
+          <w:hyperlink w:anchor="_Toc69807925" w:history="1">
             <w:r>
               <w:rPr>
                 <w:rStyle w:val="Hyperlink"/>
@@ -2413,7 +2455,7 @@
                 <w:noProof/>
                 <w:webHidden/>
               </w:rPr>
-              <w:instrText xml:space="preserve"> PAGEREF _Toc67667326 \h </w:instrText>
+              <w:instrText xml:space="preserve"> PAGEREF _Toc69807925 \h </w:instrText>
             </w:r>
             <w:r>
               <w:rPr>
@@ -2433,7 +2475,7 @@
                 <w:noProof/>
                 <w:webHidden/>
               </w:rPr>
-              <w:t>21</w:t>
+              <w:t>22</w:t>
             </w:r>
             <w:r>
               <w:rPr>
@@ -2468,7 +2510,7 @@
       <w:r>
         <w:br w:type="page"/>
       </w:r>
-      <w:bookmarkStart w:id="1" w:name="_Toc67667303"/>
+      <w:bookmarkStart w:id="1" w:name="_Toc69807902"/>
       <w:r>
         <w:lastRenderedPageBreak/>
         <w:t>Projectbeschrijving</w:t>
@@ -2502,8 +2544,13 @@
         <w:t>D</w:t>
       </w:r>
       <w:r>
-        <w:t>an maak je met Chessinator een tournament van een bepaald tournament-type(</w:t>
-      </w:r>
+        <w:t>an maak je met Chessinator een tournament van een bepaald tournament-</w:t>
+      </w:r>
+      <w:proofErr w:type="gramStart"/>
+      <w:r>
+        <w:t>type(</w:t>
+      </w:r>
+      <w:proofErr w:type="gramEnd"/>
       <w:r>
         <w:rPr>
           <w:i/>
@@ -2611,7 +2658,7 @@
           <w:numId w:val="1"/>
         </w:numPr>
       </w:pPr>
-      <w:bookmarkStart w:id="2" w:name="_Toc67667304"/>
+      <w:bookmarkStart w:id="2" w:name="_Toc69807903"/>
       <w:r>
         <w:t>Hoofddoel</w:t>
       </w:r>
@@ -2631,7 +2678,7 @@
           <w:numId w:val="1"/>
         </w:numPr>
       </w:pPr>
-      <w:bookmarkStart w:id="3" w:name="_Toc67667305"/>
+      <w:bookmarkStart w:id="3" w:name="_Toc69807904"/>
       <w:r>
         <w:t>Belangrijkste</w:t>
       </w:r>
@@ -2707,7 +2754,7 @@
           <w:numId w:val="1"/>
         </w:numPr>
       </w:pPr>
-      <w:bookmarkStart w:id="4" w:name="_Toc67667306"/>
+      <w:bookmarkStart w:id="4" w:name="_Toc69807905"/>
       <w:r>
         <w:t>Apps</w:t>
       </w:r>
@@ -2925,7 +2972,7 @@
           <w:numId w:val="1"/>
         </w:numPr>
       </w:pPr>
-      <w:bookmarkStart w:id="5" w:name="_Toc67667307"/>
+      <w:bookmarkStart w:id="5" w:name="_Toc69807906"/>
       <w:r>
         <w:lastRenderedPageBreak/>
         <w:t>Requirements</w:t>
@@ -3871,7 +3918,7 @@
           <w:numId w:val="1"/>
         </w:numPr>
       </w:pPr>
-      <w:bookmarkStart w:id="7" w:name="_Toc67667308"/>
+      <w:bookmarkStart w:id="7" w:name="_Toc69807907"/>
       <w:r>
         <w:lastRenderedPageBreak/>
         <w:t>Functionele requirements</w:t>
@@ -3947,7 +3994,7 @@
           <w:szCs w:val="22"/>
         </w:rPr>
       </w:pPr>
-      <w:bookmarkStart w:id="8" w:name="_Toc67667309"/>
+      <w:bookmarkStart w:id="8" w:name="_Toc69807908"/>
       <w:r>
         <w:t>Must have</w:t>
       </w:r>
@@ -4412,7 +4459,7 @@
       <w:pPr>
         <w:pStyle w:val="Kop3"/>
       </w:pPr>
-      <w:bookmarkStart w:id="9" w:name="_Toc67667310"/>
+      <w:bookmarkStart w:id="9" w:name="_Toc69807909"/>
       <w:r>
         <w:t>Should</w:t>
       </w:r>
@@ -4669,7 +4716,7 @@
       <w:pPr>
         <w:pStyle w:val="Kop3"/>
       </w:pPr>
-      <w:bookmarkStart w:id="10" w:name="_Toc67667311"/>
+      <w:bookmarkStart w:id="10" w:name="_Toc69807910"/>
       <w:r>
         <w:t>Could</w:t>
       </w:r>
@@ -4776,7 +4823,7 @@
       <w:pPr>
         <w:pStyle w:val="Kop3"/>
       </w:pPr>
-      <w:bookmarkStart w:id="11" w:name="_Toc67667312"/>
+      <w:bookmarkStart w:id="11" w:name="_Toc69807911"/>
       <w:r>
         <w:t>Won’t</w:t>
       </w:r>
@@ -4844,7 +4891,7 @@
           <w:numId w:val="1"/>
         </w:numPr>
       </w:pPr>
-      <w:bookmarkStart w:id="12" w:name="_Toc67667313"/>
+      <w:bookmarkStart w:id="12" w:name="_Toc69807912"/>
       <w:r>
         <w:t>Non-Functionele requirements</w:t>
       </w:r>
@@ -4953,7 +5000,7 @@
           <w:numId w:val="1"/>
         </w:numPr>
       </w:pPr>
-      <w:bookmarkStart w:id="13" w:name="_Toc67667314"/>
+      <w:bookmarkStart w:id="13" w:name="_Toc69807913"/>
       <w:r>
         <w:lastRenderedPageBreak/>
         <w:t>Use Cases</w:t>
@@ -4969,7 +5016,7 @@
           <w:numId w:val="1"/>
         </w:numPr>
       </w:pPr>
-      <w:bookmarkStart w:id="14" w:name="_Toc67667315"/>
+      <w:bookmarkStart w:id="14" w:name="_Toc69807914"/>
       <w:r>
         <w:t>Use case diagram</w:t>
       </w:r>
@@ -5030,13 +5077,13 @@
           <w:numId w:val="1"/>
         </w:numPr>
       </w:pPr>
-      <w:bookmarkStart w:id="15" w:name="_Toc67667316"/>
-      <w:bookmarkStart w:id="16" w:name="_Hlk68697915"/>
+      <w:bookmarkStart w:id="15" w:name="_Hlk68697915"/>
+      <w:bookmarkStart w:id="16" w:name="_Toc69807915"/>
       <w:r>
         <w:lastRenderedPageBreak/>
         <w:t>Use case omschrijvingen</w:t>
       </w:r>
-      <w:bookmarkEnd w:id="15"/>
+      <w:bookmarkEnd w:id="16"/>
     </w:p>
     <w:p>
       <w:pPr>
@@ -7245,8 +7292,8 @@
           <w:numId w:val="1"/>
         </w:numPr>
       </w:pPr>
-      <w:bookmarkStart w:id="17" w:name="_Toc67667317"/>
-      <w:bookmarkEnd w:id="16"/>
+      <w:bookmarkStart w:id="17" w:name="_Toc69807916"/>
+      <w:bookmarkEnd w:id="15"/>
       <w:r>
         <w:lastRenderedPageBreak/>
         <w:t>Schermontwerpen</w:t>
@@ -7262,7 +7309,7 @@
           <w:numId w:val="1"/>
         </w:numPr>
       </w:pPr>
-      <w:bookmarkStart w:id="18" w:name="_Toc67667318"/>
+      <w:bookmarkStart w:id="18" w:name="_Toc69807917"/>
       <w:r>
         <w:t>Home</w:t>
       </w:r>
@@ -7355,7 +7402,7 @@
           <w:numId w:val="1"/>
         </w:numPr>
       </w:pPr>
-      <w:bookmarkStart w:id="19" w:name="_Toc67667319"/>
+      <w:bookmarkStart w:id="19" w:name="_Toc69807918"/>
       <w:r>
         <w:lastRenderedPageBreak/>
         <w:t>Profile-Settings</w:t>
@@ -7425,7 +7472,7 @@
           <w:numId w:val="1"/>
         </w:numPr>
       </w:pPr>
-      <w:bookmarkStart w:id="20" w:name="_Toc67667320"/>
+      <w:bookmarkStart w:id="20" w:name="_Toc69807919"/>
       <w:r>
         <w:lastRenderedPageBreak/>
         <w:t>Organise</w:t>
@@ -7554,7 +7601,7 @@
           <w:numId w:val="1"/>
         </w:numPr>
       </w:pPr>
-      <w:bookmarkStart w:id="21" w:name="_Toc67667321"/>
+      <w:bookmarkStart w:id="21" w:name="_Toc69807920"/>
       <w:r>
         <w:lastRenderedPageBreak/>
         <w:t>Match-History</w:t>
@@ -7630,7 +7677,7 @@
           <w:numId w:val="1"/>
         </w:numPr>
       </w:pPr>
-      <w:bookmarkStart w:id="22" w:name="_Toc67667322"/>
+      <w:bookmarkStart w:id="22" w:name="_Toc69807921"/>
       <w:r>
         <w:lastRenderedPageBreak/>
         <w:t>Leaderboards</w:t>
@@ -7749,7 +7796,7 @@
           <w:numId w:val="1"/>
         </w:numPr>
       </w:pPr>
-      <w:bookmarkStart w:id="23" w:name="_Toc67667323"/>
+      <w:bookmarkStart w:id="23" w:name="_Toc69807922"/>
       <w:r>
         <w:lastRenderedPageBreak/>
         <w:t>Compare statistics</w:t>
@@ -7825,7 +7872,7 @@
           <w:numId w:val="1"/>
         </w:numPr>
       </w:pPr>
-      <w:bookmarkStart w:id="24" w:name="_Toc67667324"/>
+      <w:bookmarkStart w:id="24" w:name="_Toc69807923"/>
       <w:r>
         <w:lastRenderedPageBreak/>
         <w:t>Admin-Panel</w:t>
@@ -7912,7 +7959,7 @@
           <w:numId w:val="1"/>
         </w:numPr>
       </w:pPr>
-      <w:bookmarkStart w:id="25" w:name="_Toc67667325"/>
+      <w:bookmarkStart w:id="25" w:name="_Toc69807924"/>
       <w:r>
         <w:lastRenderedPageBreak/>
         <w:t>Conceptueel model</w:t>
@@ -7928,10 +7975,10 @@
           <w:noProof/>
         </w:rPr>
         <w:drawing>
-          <wp:inline distT="0" distB="0" distL="0" distR="0" wp14:anchorId="4D7639F2" wp14:editId="0F5D87BB">
-            <wp:extent cx="5730240" cy="5265420"/>
-            <wp:effectExtent l="0" t="0" r="3810" b="0"/>
-            <wp:docPr id="6" name="Afbeelding 6"/>
+          <wp:inline distT="0" distB="0" distL="0" distR="0" wp14:anchorId="01019ECD" wp14:editId="0F9A6993">
+            <wp:extent cx="5725160" cy="5494655"/>
+            <wp:effectExtent l="0" t="0" r="8890" b="0"/>
+            <wp:docPr id="10" name="Afbeelding 10"/>
             <wp:cNvGraphicFramePr>
               <a:graphicFrameLocks xmlns:a="http://schemas.openxmlformats.org/drawingml/2006/main" noChangeAspect="1"/>
             </wp:cNvGraphicFramePr>
@@ -7960,7 +8007,7 @@
                   <pic:spPr bwMode="auto">
                     <a:xfrm>
                       <a:off x="0" y="0"/>
-                      <a:ext cx="5730240" cy="5265420"/>
+                      <a:ext cx="5736748" cy="5505776"/>
                     </a:xfrm>
                     <a:prstGeom prst="rect">
                       <a:avLst/>
@@ -7989,7 +8036,7 @@
       <w:r>
         <w:br w:type="page"/>
       </w:r>
-      <w:bookmarkStart w:id="26" w:name="_Toc67667326"/>
+      <w:bookmarkStart w:id="26" w:name="_Toc69807925"/>
       <w:r>
         <w:lastRenderedPageBreak/>
         <w:t>Testplan</w:t>
@@ -8362,10 +8409,7 @@
               <w:t>@gmail.com/</w:t>
             </w:r>
             <w:r>
-              <w:t xml:space="preserve"> </w:t>
-            </w:r>
-            <w:r>
-              <w:t>Testuser1</w:t>
+              <w:t xml:space="preserve"> Testuser1</w:t>
             </w:r>
             <w:r>
               <w:t xml:space="preserve">” </w:t>
@@ -8438,10 +8482,7 @@
               <w:t>@gmail.com/</w:t>
             </w:r>
             <w:r>
-              <w:t xml:space="preserve"> </w:t>
-            </w:r>
-            <w:r>
-              <w:t>Testuser1</w:t>
+              <w:t xml:space="preserve"> Testuser1</w:t>
             </w:r>
             <w:r>
               <w:t xml:space="preserve">” </w:t>
@@ -8700,10 +8741,7 @@
           </w:tcPr>
           <w:p>
             <w:r>
-              <w:t>TC0</w:t>
-            </w:r>
-            <w:r>
-              <w:t>8</w:t>
+              <w:t>TC08</w:t>
             </w:r>
           </w:p>
         </w:tc>
@@ -8756,10 +8794,7 @@
           </w:tcPr>
           <w:p>
             <w:r>
-              <w:t>TC0</w:t>
-            </w:r>
-            <w:r>
-              <w:t>9</w:t>
+              <w:t>TC09</w:t>
             </w:r>
           </w:p>
         </w:tc>
@@ -8800,13 +8835,7 @@
           </w:tcPr>
           <w:p>
             <w:r>
-              <w:t xml:space="preserve">Het systeem geeft </w:t>
-            </w:r>
-            <w:r>
-              <w:t>g</w:t>
-            </w:r>
-            <w:r>
-              <w:t>een overzicht van voorgaande tournamenten die de actor heeft aangemaakt</w:t>
+              <w:t>Het systeem geeft geen overzicht van voorgaande tournamenten die de actor heeft aangemaakt</w:t>
             </w:r>
           </w:p>
         </w:tc>
@@ -8932,16 +8961,15 @@
               <w:t>tournament van geselecteerde gebruiker uit de database</w:t>
             </w:r>
             <w:r>
-              <w:t xml:space="preserve">. </w:t>
-            </w:r>
-            <w:r>
-              <w:t>Systeem toont: “</w:t>
-            </w:r>
-            <w:r>
-              <w:t>Tournament</w:t>
-            </w:r>
-            <w:r>
-              <w:t xml:space="preserve"> is al verwijderd uit de databse.”</w:t>
+              <w:t xml:space="preserve">. Systeem toont: “Tournament is al verwijderd uit de </w:t>
+            </w:r>
+            <w:proofErr w:type="spellStart"/>
+            <w:r>
+              <w:t>databse</w:t>
+            </w:r>
+            <w:proofErr w:type="spellEnd"/>
+            <w:r>
+              <w:t>.”</w:t>
             </w:r>
           </w:p>
         </w:tc>
@@ -8953,10 +8981,7 @@
           </w:tcPr>
           <w:p>
             <w:r>
-              <w:t>TC1</w:t>
-            </w:r>
-            <w:r>
-              <w:t>2</w:t>
+              <w:t>TC12</w:t>
             </w:r>
           </w:p>
         </w:tc>
@@ -9115,7 +9140,15 @@
               <w:t xml:space="preserve"> uit de database.</w:t>
             </w:r>
             <w:r>
-              <w:t xml:space="preserve"> Systeem toont: “Gebruiker is al verwijderd uit de databse.”</w:t>
+              <w:t xml:space="preserve"> Systeem toont: “Gebruiker is al verwijderd uit de </w:t>
+            </w:r>
+            <w:proofErr w:type="spellStart"/>
+            <w:r>
+              <w:t>databse</w:t>
+            </w:r>
+            <w:proofErr w:type="spellEnd"/>
+            <w:r>
+              <w:t>.”</w:t>
             </w:r>
           </w:p>
         </w:tc>
@@ -9127,10 +9160,7 @@
           </w:tcPr>
           <w:p>
             <w:r>
-              <w:t>TC1</w:t>
-            </w:r>
-            <w:r>
-              <w:t>4</w:t>
+              <w:t>TC14</w:t>
             </w:r>
           </w:p>
         </w:tc>
@@ -9264,10 +9294,7 @@
           </w:tcPr>
           <w:p>
             <w:r>
-              <w:t>TC1</w:t>
-            </w:r>
-            <w:r>
-              <w:t>6</w:t>
+              <w:t>TC16</w:t>
             </w:r>
           </w:p>
         </w:tc>
@@ -9302,13 +9329,7 @@
           </w:p>
           <w:p>
             <w:r>
-              <w:t>De gebruikersnaam waarmee wordt vergeleken: “</w:t>
-            </w:r>
-            <w:r>
-              <w:t>T</w:t>
-            </w:r>
-            <w:r>
-              <w:t>estuser2”</w:t>
+              <w:t>De gebruikersnaam waarmee wordt vergeleken: “Testuser2”</w:t>
             </w:r>
           </w:p>
         </w:tc>
@@ -9338,7 +9359,7 @@
 </file>
 
 <file path=word/endnotes.xml><?xml version="1.0" encoding="utf-8"?>
-<w:endnotes xmlns:wpc="http://schemas.microsoft.com/office/word/2010/wordprocessingCanvas" xmlns:cx="http://schemas.microsoft.com/office/drawing/2014/chartex" xmlns:cx1="http://schemas.microsoft.com/office/drawing/2015/9/8/chartex" xmlns:cx2="http://schemas.microsoft.com/office/drawing/2015/10/21/chartex" xmlns:cx3="http://schemas.microsoft.com/office/drawing/2016/5/9/chartex" xmlns:cx4="http://schemas.microsoft.com/office/drawing/2016/5/10/chartex" xmlns:cx5="http://schemas.microsoft.com/office/drawing/2016/5/11/chartex" xmlns:cx6="http://schemas.microsoft.com/office/drawing/2016/5/12/chartex" xmlns:cx7="http://schemas.microsoft.com/office/drawing/2016/5/13/chartex" xmlns:cx8="http://schemas.microsoft.com/office/drawing/2016/5/14/chartex" xmlns:mc="http://schemas.openxmlformats.org/markup-compatibility/2006" xmlns:aink="http://schemas.microsoft.com/office/drawing/2016/ink" xmlns:am3d="http://schemas.microsoft.com/office/drawing/2017/model3d" xmlns:o="urn:schemas-microsoft-com:office:office" xmlns:r="http://schemas.openxmlformats.org/officeDocument/2006/relationships" xmlns:m="http://schemas.openxmlformats.org/officeDocument/2006/math" xmlns:v="urn:schemas-microsoft-com:vml" xmlns:wp14="http://schemas.microsoft.com/office/word/2010/wordprocessingDrawing" xmlns:wp="http://schemas.openxmlformats.org/drawingml/2006/wordprocessingDrawing" xmlns:w10="urn:schemas-microsoft-com:office:word" xmlns:w="http://schemas.openxmlformats.org/wordprocessingml/2006/main" xmlns:w14="http://schemas.microsoft.com/office/word/2010/wordml" xmlns:w15="http://schemas.microsoft.com/office/word/2012/wordml" xmlns:w16cex="http://schemas.microsoft.com/office/word/2018/wordml/cex" xmlns:w16cid="http://schemas.microsoft.com/office/word/2016/wordml/cid" xmlns:w16="http://schemas.microsoft.com/office/word/2018/wordml" xmlns:w16se="http://schemas.microsoft.com/office/word/2015/wordml/symex" xmlns:wpg="http://schemas.microsoft.com/office/word/2010/wordprocessingGroup" xmlns:wpi="http://schemas.microsoft.com/office/word/2010/wordprocessingInk" xmlns:wne="http://schemas.microsoft.com/office/word/2006/wordml" xmlns:wps="http://schemas.microsoft.com/office/word/2010/wordprocessingShape" mc:Ignorable="w14 w15 w16se w16cid w16 w16cex wp14">
+<w:endnotes xmlns:wpc="http://schemas.microsoft.com/office/word/2010/wordprocessingCanvas" xmlns:cx="http://schemas.microsoft.com/office/drawing/2014/chartex" xmlns:cx1="http://schemas.microsoft.com/office/drawing/2015/9/8/chartex" xmlns:cx2="http://schemas.microsoft.com/office/drawing/2015/10/21/chartex" xmlns:cx3="http://schemas.microsoft.com/office/drawing/2016/5/9/chartex" xmlns:cx4="http://schemas.microsoft.com/office/drawing/2016/5/10/chartex" xmlns:cx5="http://schemas.microsoft.com/office/drawing/2016/5/11/chartex" xmlns:cx6="http://schemas.microsoft.com/office/drawing/2016/5/12/chartex" xmlns:cx7="http://schemas.microsoft.com/office/drawing/2016/5/13/chartex" xmlns:cx8="http://schemas.microsoft.com/office/drawing/2016/5/14/chartex" xmlns:mc="http://schemas.openxmlformats.org/markup-compatibility/2006" xmlns:aink="http://schemas.microsoft.com/office/drawing/2016/ink" xmlns:am3d="http://schemas.microsoft.com/office/drawing/2017/model3d" xmlns:o="urn:schemas-microsoft-com:office:office" xmlns:r="http://schemas.openxmlformats.org/officeDocument/2006/relationships" xmlns:m="http://schemas.openxmlformats.org/officeDocument/2006/math" xmlns:v="urn:schemas-microsoft-com:vml" xmlns:wp14="http://schemas.microsoft.com/office/word/2010/wordprocessingDrawing" xmlns:wp="http://schemas.openxmlformats.org/drawingml/2006/wordprocessingDrawing" xmlns:w10="urn:schemas-microsoft-com:office:word" xmlns:w="http://schemas.openxmlformats.org/wordprocessingml/2006/main" xmlns:w14="http://schemas.microsoft.com/office/word/2010/wordml" xmlns:w15="http://schemas.microsoft.com/office/word/2012/wordml" xmlns:w16cex="http://schemas.microsoft.com/office/word/2018/wordml/cex" xmlns:w16cid="http://schemas.microsoft.com/office/word/2016/wordml/cid" xmlns:w16="http://schemas.microsoft.com/office/word/2018/wordml" xmlns:w16sdtdh="http://schemas.microsoft.com/office/word/2020/wordml/sdtdatahash" xmlns:w16se="http://schemas.microsoft.com/office/word/2015/wordml/symex" xmlns:wpg="http://schemas.microsoft.com/office/word/2010/wordprocessingGroup" xmlns:wpi="http://schemas.microsoft.com/office/word/2010/wordprocessingInk" xmlns:wne="http://schemas.microsoft.com/office/word/2006/wordml" xmlns:wps="http://schemas.microsoft.com/office/word/2010/wordprocessingShape" mc:Ignorable="w14 w15 w16se w16cid w16 w16cex w16sdtdh wp14">
   <w:endnote w:type="separator" w:id="-1">
     <w:p>
       <w:pPr>
@@ -9363,7 +9384,7 @@
 </file>
 
 <file path=word/footnotes.xml><?xml version="1.0" encoding="utf-8"?>
-<w:footnotes xmlns:wpc="http://schemas.microsoft.com/office/word/2010/wordprocessingCanvas" xmlns:cx="http://schemas.microsoft.com/office/drawing/2014/chartex" xmlns:cx1="http://schemas.microsoft.com/office/drawing/2015/9/8/chartex" xmlns:cx2="http://schemas.microsoft.com/office/drawing/2015/10/21/chartex" xmlns:cx3="http://schemas.microsoft.com/office/drawing/2016/5/9/chartex" xmlns:cx4="http://schemas.microsoft.com/office/drawing/2016/5/10/chartex" xmlns:cx5="http://schemas.microsoft.com/office/drawing/2016/5/11/chartex" xmlns:cx6="http://schemas.microsoft.com/office/drawing/2016/5/12/chartex" xmlns:cx7="http://schemas.microsoft.com/office/drawing/2016/5/13/chartex" xmlns:cx8="http://schemas.microsoft.com/office/drawing/2016/5/14/chartex" xmlns:mc="http://schemas.openxmlformats.org/markup-compatibility/2006" xmlns:aink="http://schemas.microsoft.com/office/drawing/2016/ink" xmlns:am3d="http://schemas.microsoft.com/office/drawing/2017/model3d" xmlns:o="urn:schemas-microsoft-com:office:office" xmlns:r="http://schemas.openxmlformats.org/officeDocument/2006/relationships" xmlns:m="http://schemas.openxmlformats.org/officeDocument/2006/math" xmlns:v="urn:schemas-microsoft-com:vml" xmlns:wp14="http://schemas.microsoft.com/office/word/2010/wordprocessingDrawing" xmlns:wp="http://schemas.openxmlformats.org/drawingml/2006/wordprocessingDrawing" xmlns:w10="urn:schemas-microsoft-com:office:word" xmlns:w="http://schemas.openxmlformats.org/wordprocessingml/2006/main" xmlns:w14="http://schemas.microsoft.com/office/word/2010/wordml" xmlns:w15="http://schemas.microsoft.com/office/word/2012/wordml" xmlns:w16cex="http://schemas.microsoft.com/office/word/2018/wordml/cex" xmlns:w16cid="http://schemas.microsoft.com/office/word/2016/wordml/cid" xmlns:w16="http://schemas.microsoft.com/office/word/2018/wordml" xmlns:w16se="http://schemas.microsoft.com/office/word/2015/wordml/symex" xmlns:wpg="http://schemas.microsoft.com/office/word/2010/wordprocessingGroup" xmlns:wpi="http://schemas.microsoft.com/office/word/2010/wordprocessingInk" xmlns:wne="http://schemas.microsoft.com/office/word/2006/wordml" xmlns:wps="http://schemas.microsoft.com/office/word/2010/wordprocessingShape" mc:Ignorable="w14 w15 w16se w16cid w16 w16cex wp14">
+<w:footnotes xmlns:wpc="http://schemas.microsoft.com/office/word/2010/wordprocessingCanvas" xmlns:cx="http://schemas.microsoft.com/office/drawing/2014/chartex" xmlns:cx1="http://schemas.microsoft.com/office/drawing/2015/9/8/chartex" xmlns:cx2="http://schemas.microsoft.com/office/drawing/2015/10/21/chartex" xmlns:cx3="http://schemas.microsoft.com/office/drawing/2016/5/9/chartex" xmlns:cx4="http://schemas.microsoft.com/office/drawing/2016/5/10/chartex" xmlns:cx5="http://schemas.microsoft.com/office/drawing/2016/5/11/chartex" xmlns:cx6="http://schemas.microsoft.com/office/drawing/2016/5/12/chartex" xmlns:cx7="http://schemas.microsoft.com/office/drawing/2016/5/13/chartex" xmlns:cx8="http://schemas.microsoft.com/office/drawing/2016/5/14/chartex" xmlns:mc="http://schemas.openxmlformats.org/markup-compatibility/2006" xmlns:aink="http://schemas.microsoft.com/office/drawing/2016/ink" xmlns:am3d="http://schemas.microsoft.com/office/drawing/2017/model3d" xmlns:o="urn:schemas-microsoft-com:office:office" xmlns:r="http://schemas.openxmlformats.org/officeDocument/2006/relationships" xmlns:m="http://schemas.openxmlformats.org/officeDocument/2006/math" xmlns:v="urn:schemas-microsoft-com:vml" xmlns:wp14="http://schemas.microsoft.com/office/word/2010/wordprocessingDrawing" xmlns:wp="http://schemas.openxmlformats.org/drawingml/2006/wordprocessingDrawing" xmlns:w10="urn:schemas-microsoft-com:office:word" xmlns:w="http://schemas.openxmlformats.org/wordprocessingml/2006/main" xmlns:w14="http://schemas.microsoft.com/office/word/2010/wordml" xmlns:w15="http://schemas.microsoft.com/office/word/2012/wordml" xmlns:w16cex="http://schemas.microsoft.com/office/word/2018/wordml/cex" xmlns:w16cid="http://schemas.microsoft.com/office/word/2016/wordml/cid" xmlns:w16="http://schemas.microsoft.com/office/word/2018/wordml" xmlns:w16sdtdh="http://schemas.microsoft.com/office/word/2020/wordml/sdtdatahash" xmlns:w16se="http://schemas.microsoft.com/office/word/2015/wordml/symex" xmlns:wpg="http://schemas.microsoft.com/office/word/2010/wordprocessingGroup" xmlns:wpi="http://schemas.microsoft.com/office/word/2010/wordprocessingInk" xmlns:wne="http://schemas.microsoft.com/office/word/2006/wordml" xmlns:wps="http://schemas.microsoft.com/office/word/2010/wordprocessingShape" mc:Ignorable="w14 w15 w16se w16cid w16 w16cex w16sdtdh wp14">
   <w:footnote w:type="separator" w:id="-1">
     <w:p>
       <w:pPr>
@@ -9388,7 +9409,7 @@
 </file>
 
 <file path=word/numbering.xml><?xml version="1.0" encoding="utf-8"?>
-<w:numbering xmlns:wpc="http://schemas.microsoft.com/office/word/2010/wordprocessingCanvas" xmlns:cx="http://schemas.microsoft.com/office/drawing/2014/chartex" xmlns:cx1="http://schemas.microsoft.com/office/drawing/2015/9/8/chartex" xmlns:cx2="http://schemas.microsoft.com/office/drawing/2015/10/21/chartex" xmlns:cx3="http://schemas.microsoft.com/office/drawing/2016/5/9/chartex" xmlns:cx4="http://schemas.microsoft.com/office/drawing/2016/5/10/chartex" xmlns:cx5="http://schemas.microsoft.com/office/drawing/2016/5/11/chartex" xmlns:cx6="http://schemas.microsoft.com/office/drawing/2016/5/12/chartex" xmlns:cx7="http://schemas.microsoft.com/office/drawing/2016/5/13/chartex" xmlns:cx8="http://schemas.microsoft.com/office/drawing/2016/5/14/chartex" xmlns:mc="http://schemas.openxmlformats.org/markup-compatibility/2006" xmlns:aink="http://schemas.microsoft.com/office/drawing/2016/ink" xmlns:am3d="http://schemas.microsoft.com/office/drawing/2017/model3d" xmlns:o="urn:schemas-microsoft-com:office:office" xmlns:r="http://schemas.openxmlformats.org/officeDocument/2006/relationships" xmlns:m="http://schemas.openxmlformats.org/officeDocument/2006/math" xmlns:v="urn:schemas-microsoft-com:vml" xmlns:wp14="http://schemas.microsoft.com/office/word/2010/wordprocessingDrawing" xmlns:wp="http://schemas.openxmlformats.org/drawingml/2006/wordprocessingDrawing" xmlns:w10="urn:schemas-microsoft-com:office:word" xmlns:w="http://schemas.openxmlformats.org/wordprocessingml/2006/main" xmlns:w14="http://schemas.microsoft.com/office/word/2010/wordml" xmlns:w15="http://schemas.microsoft.com/office/word/2012/wordml" xmlns:w16cex="http://schemas.microsoft.com/office/word/2018/wordml/cex" xmlns:w16cid="http://schemas.microsoft.com/office/word/2016/wordml/cid" xmlns:w16="http://schemas.microsoft.com/office/word/2018/wordml" xmlns:w16se="http://schemas.microsoft.com/office/word/2015/wordml/symex" xmlns:wpg="http://schemas.microsoft.com/office/word/2010/wordprocessingGroup" xmlns:wpi="http://schemas.microsoft.com/office/word/2010/wordprocessingInk" xmlns:wne="http://schemas.microsoft.com/office/word/2006/wordml" xmlns:wps="http://schemas.microsoft.com/office/word/2010/wordprocessingShape" mc:Ignorable="w14 w15 w16se w16cid w16 w16cex wp14">
+<w:numbering xmlns:wpc="http://schemas.microsoft.com/office/word/2010/wordprocessingCanvas" xmlns:cx="http://schemas.microsoft.com/office/drawing/2014/chartex" xmlns:cx1="http://schemas.microsoft.com/office/drawing/2015/9/8/chartex" xmlns:cx2="http://schemas.microsoft.com/office/drawing/2015/10/21/chartex" xmlns:cx3="http://schemas.microsoft.com/office/drawing/2016/5/9/chartex" xmlns:cx4="http://schemas.microsoft.com/office/drawing/2016/5/10/chartex" xmlns:cx5="http://schemas.microsoft.com/office/drawing/2016/5/11/chartex" xmlns:cx6="http://schemas.microsoft.com/office/drawing/2016/5/12/chartex" xmlns:cx7="http://schemas.microsoft.com/office/drawing/2016/5/13/chartex" xmlns:cx8="http://schemas.microsoft.com/office/drawing/2016/5/14/chartex" xmlns:mc="http://schemas.openxmlformats.org/markup-compatibility/2006" xmlns:aink="http://schemas.microsoft.com/office/drawing/2016/ink" xmlns:am3d="http://schemas.microsoft.com/office/drawing/2017/model3d" xmlns:o="urn:schemas-microsoft-com:office:office" xmlns:r="http://schemas.openxmlformats.org/officeDocument/2006/relationships" xmlns:m="http://schemas.openxmlformats.org/officeDocument/2006/math" xmlns:v="urn:schemas-microsoft-com:vml" xmlns:wp14="http://schemas.microsoft.com/office/word/2010/wordprocessingDrawing" xmlns:wp="http://schemas.openxmlformats.org/drawingml/2006/wordprocessingDrawing" xmlns:w10="urn:schemas-microsoft-com:office:word" xmlns:w="http://schemas.openxmlformats.org/wordprocessingml/2006/main" xmlns:w14="http://schemas.microsoft.com/office/word/2010/wordml" xmlns:w15="http://schemas.microsoft.com/office/word/2012/wordml" xmlns:w16cex="http://schemas.microsoft.com/office/word/2018/wordml/cex" xmlns:w16cid="http://schemas.microsoft.com/office/word/2016/wordml/cid" xmlns:w16="http://schemas.microsoft.com/office/word/2018/wordml" xmlns:w16sdtdh="http://schemas.microsoft.com/office/word/2020/wordml/sdtdatahash" xmlns:w16se="http://schemas.microsoft.com/office/word/2015/wordml/symex" xmlns:wpg="http://schemas.microsoft.com/office/word/2010/wordprocessingGroup" xmlns:wpi="http://schemas.microsoft.com/office/word/2010/wordprocessingInk" xmlns:wne="http://schemas.microsoft.com/office/word/2006/wordml" xmlns:wps="http://schemas.microsoft.com/office/word/2010/wordprocessingShape" mc:Ignorable="w14 w15 w16se w16cid w16 w16cex w16sdtdh wp14">
   <w:abstractNum w:abstractNumId="0" w15:restartNumberingAfterBreak="0">
     <w:nsid w:val="016C3C95"/>
     <w:multiLevelType w:val="multilevel"/>
@@ -12905,7 +12926,7 @@
 </file>
 
 <file path=word/styles.xml><?xml version="1.0" encoding="utf-8"?>
-<w:styles xmlns:mc="http://schemas.openxmlformats.org/markup-compatibility/2006" xmlns:r="http://schemas.openxmlformats.org/officeDocument/2006/relationships" xmlns:w="http://schemas.openxmlformats.org/wordprocessingml/2006/main" xmlns:w14="http://schemas.microsoft.com/office/word/2010/wordml" xmlns:w15="http://schemas.microsoft.com/office/word/2012/wordml" xmlns:w16cex="http://schemas.microsoft.com/office/word/2018/wordml/cex" xmlns:w16cid="http://schemas.microsoft.com/office/word/2016/wordml/cid" xmlns:w16="http://schemas.microsoft.com/office/word/2018/wordml" xmlns:w16se="http://schemas.microsoft.com/office/word/2015/wordml/symex" mc:Ignorable="w14 w15 w16se w16cid w16 w16cex">
+<w:styles xmlns:mc="http://schemas.openxmlformats.org/markup-compatibility/2006" xmlns:r="http://schemas.openxmlformats.org/officeDocument/2006/relationships" xmlns:w="http://schemas.openxmlformats.org/wordprocessingml/2006/main" xmlns:w14="http://schemas.microsoft.com/office/word/2010/wordml" xmlns:w15="http://schemas.microsoft.com/office/word/2012/wordml" xmlns:w16cex="http://schemas.microsoft.com/office/word/2018/wordml/cex" xmlns:w16cid="http://schemas.microsoft.com/office/word/2016/wordml/cid" xmlns:w16="http://schemas.microsoft.com/office/word/2018/wordml" xmlns:w16sdtdh="http://schemas.microsoft.com/office/word/2020/wordml/sdtdatahash" xmlns:w16se="http://schemas.microsoft.com/office/word/2015/wordml/symex" mc:Ignorable="w14 w15 w16se w16cid w16 w16cex w16sdtdh">
   <w:docDefaults>
     <w:rPrDefault>
       <w:rPr>

</xml_diff>